<commit_message>
Documentation update in queries to count total entities of a pathway.
</commit_message>
<xml_diff>
--- a/docs/Extended Reactome Analysis tool.docx
+++ b/docs/Extended Reactome Analysis tool.docx
@@ -5876,12 +5876,13 @@
         <w:tblLook w:val="04A0" w:firstRow="1" w:lastRow="0" w:firstColumn="1" w:lastColumn="0" w:noHBand="0" w:noVBand="1"/>
       </w:tblPr>
       <w:tblGrid>
-        <w:gridCol w:w="1826"/>
-        <w:gridCol w:w="1105"/>
-        <w:gridCol w:w="1365"/>
-        <w:gridCol w:w="1466"/>
-        <w:gridCol w:w="1627"/>
-        <w:gridCol w:w="1627"/>
+        <w:gridCol w:w="1586"/>
+        <w:gridCol w:w="977"/>
+        <w:gridCol w:w="1046"/>
+        <w:gridCol w:w="1245"/>
+        <w:gridCol w:w="1314"/>
+        <w:gridCol w:w="1424"/>
+        <w:gridCol w:w="1424"/>
       </w:tblGrid>
       <w:tr>
         <w:tc>
@@ -5955,7 +5956,7 @@
                 <w:sz w:val="16"/>
                 <w:lang w:val="en-US"/>
               </w:rPr>
-              <w:t>Full proteoform match</w:t>
+              <w:t>Protein with  Isoform</w:t>
             </w:r>
           </w:p>
         </w:tc>
@@ -5980,7 +5981,7 @@
                 <w:sz w:val="16"/>
                 <w:lang w:val="en-US"/>
               </w:rPr>
-              <w:t>Partial proteoform match</w:t>
+              <w:t>Full proteoform match</w:t>
             </w:r>
           </w:p>
         </w:tc>
@@ -6005,7 +6006,7 @@
                 <w:sz w:val="16"/>
                 <w:lang w:val="en-US"/>
               </w:rPr>
-              <w:t>75% Partial proteoform match</w:t>
+              <w:t>Partial proteoform match</w:t>
             </w:r>
           </w:p>
         </w:tc>
@@ -6030,6 +6031,31 @@
                 <w:sz w:val="16"/>
                 <w:lang w:val="en-US"/>
               </w:rPr>
+              <w:t>75% Partial proteoform match</w:t>
+            </w:r>
+          </w:p>
+        </w:tc>
+        <w:tc>
+          <w:tcPr>
+            <w:tcW w:w="0" w:type="auto"/>
+            <w:shd w:val="clear" w:color="auto" w:fill="2E74B5" w:themeFill="accent5" w:themeFillShade="BF"/>
+          </w:tcPr>
+          <w:p>
+            <w:pPr>
+              <w:rPr>
+                <w:b/>
+                <w:color w:val="FFFFFF" w:themeColor="background1"/>
+                <w:sz w:val="16"/>
+                <w:lang w:val="en-US"/>
+              </w:rPr>
+            </w:pPr>
+            <w:r>
+              <w:rPr>
+                <w:b/>
+                <w:color w:val="FFFFFF" w:themeColor="background1"/>
+                <w:sz w:val="16"/>
+                <w:lang w:val="en-US"/>
+              </w:rPr>
               <w:t>50% Partial proteoform match</w:t>
             </w:r>
           </w:p>
@@ -6162,6 +6188,27 @@
             </w:r>
           </w:p>
         </w:tc>
+        <w:tc>
+          <w:tcPr>
+            <w:tcW w:w="0" w:type="auto"/>
+            <w:shd w:val="clear" w:color="auto" w:fill="C5E0B3" w:themeFill="accent6" w:themeFillTint="66"/>
+          </w:tcPr>
+          <w:p>
+            <w:pPr>
+              <w:rPr>
+                <w:sz w:val="16"/>
+                <w:lang w:val="en-US"/>
+              </w:rPr>
+            </w:pPr>
+            <w:r>
+              <w:rPr>
+                <w:sz w:val="16"/>
+                <w:lang w:val="en-US"/>
+              </w:rPr>
+              <w:t>Yes</w:t>
+            </w:r>
+          </w:p>
+        </w:tc>
       </w:tr>
       <w:tr>
         <w:tc>
@@ -6290,6 +6337,27 @@
             </w:r>
           </w:p>
         </w:tc>
+        <w:tc>
+          <w:tcPr>
+            <w:tcW w:w="0" w:type="auto"/>
+            <w:shd w:val="clear" w:color="auto" w:fill="C5E0B3" w:themeFill="accent6" w:themeFillTint="66"/>
+          </w:tcPr>
+          <w:p>
+            <w:pPr>
+              <w:rPr>
+                <w:sz w:val="16"/>
+                <w:lang w:val="en-US"/>
+              </w:rPr>
+            </w:pPr>
+            <w:r>
+              <w:rPr>
+                <w:sz w:val="16"/>
+                <w:lang w:val="en-US"/>
+              </w:rPr>
+              <w:t>Yes</w:t>
+            </w:r>
+          </w:p>
+        </w:tc>
       </w:tr>
       <w:tr>
         <w:tc>
@@ -6337,21 +6405,21 @@
         <w:tc>
           <w:tcPr>
             <w:tcW w:w="0" w:type="auto"/>
-            <w:shd w:val="clear" w:color="auto" w:fill="C5E0B3" w:themeFill="accent6" w:themeFillTint="66"/>
-          </w:tcPr>
-          <w:p>
-            <w:pPr>
-              <w:rPr>
-                <w:sz w:val="16"/>
-                <w:lang w:val="en-US"/>
-              </w:rPr>
-            </w:pPr>
-            <w:r>
-              <w:rPr>
-                <w:sz w:val="16"/>
-                <w:lang w:val="en-US"/>
-              </w:rPr>
-              <w:t>Yes</w:t>
+            <w:shd w:val="clear" w:color="auto" w:fill="E7ADAD"/>
+          </w:tcPr>
+          <w:p>
+            <w:pPr>
+              <w:rPr>
+                <w:sz w:val="16"/>
+                <w:lang w:val="en-US"/>
+              </w:rPr>
+            </w:pPr>
+            <w:r>
+              <w:rPr>
+                <w:sz w:val="16"/>
+                <w:lang w:val="en-US"/>
+              </w:rPr>
+              <w:t>No</w:t>
             </w:r>
           </w:p>
         </w:tc>
@@ -6418,6 +6486,27 @@
             </w:r>
           </w:p>
         </w:tc>
+        <w:tc>
+          <w:tcPr>
+            <w:tcW w:w="0" w:type="auto"/>
+            <w:shd w:val="clear" w:color="auto" w:fill="C5E0B3" w:themeFill="accent6" w:themeFillTint="66"/>
+          </w:tcPr>
+          <w:p>
+            <w:pPr>
+              <w:rPr>
+                <w:sz w:val="16"/>
+                <w:lang w:val="en-US"/>
+              </w:rPr>
+            </w:pPr>
+            <w:r>
+              <w:rPr>
+                <w:sz w:val="16"/>
+                <w:lang w:val="en-US"/>
+              </w:rPr>
+              <w:t>Yes</w:t>
+            </w:r>
+          </w:p>
+        </w:tc>
       </w:tr>
       <w:tr>
         <w:tc>
@@ -6465,6 +6554,27 @@
         <w:tc>
           <w:tcPr>
             <w:tcW w:w="0" w:type="auto"/>
+            <w:shd w:val="clear" w:color="auto" w:fill="E7ADAD"/>
+          </w:tcPr>
+          <w:p>
+            <w:pPr>
+              <w:rPr>
+                <w:sz w:val="16"/>
+                <w:lang w:val="en-US"/>
+              </w:rPr>
+            </w:pPr>
+            <w:r>
+              <w:rPr>
+                <w:sz w:val="16"/>
+                <w:lang w:val="en-US"/>
+              </w:rPr>
+              <w:t>No</w:t>
+            </w:r>
+          </w:p>
+        </w:tc>
+        <w:tc>
+          <w:tcPr>
+            <w:tcW w:w="0" w:type="auto"/>
             <w:shd w:val="clear" w:color="auto" w:fill="EBC7C7"/>
           </w:tcPr>
           <w:p>
@@ -6593,21 +6703,21 @@
         <w:tc>
           <w:tcPr>
             <w:tcW w:w="0" w:type="auto"/>
-            <w:shd w:val="clear" w:color="auto" w:fill="C5E0B3" w:themeFill="accent6" w:themeFillTint="66"/>
-          </w:tcPr>
-          <w:p>
-            <w:pPr>
-              <w:rPr>
-                <w:sz w:val="16"/>
-                <w:lang w:val="en-US"/>
-              </w:rPr>
-            </w:pPr>
-            <w:r>
-              <w:rPr>
-                <w:sz w:val="16"/>
-                <w:lang w:val="en-US"/>
-              </w:rPr>
-              <w:t>Yes</w:t>
+            <w:shd w:val="clear" w:color="auto" w:fill="E7ADAD"/>
+          </w:tcPr>
+          <w:p>
+            <w:pPr>
+              <w:rPr>
+                <w:sz w:val="16"/>
+                <w:lang w:val="en-US"/>
+              </w:rPr>
+            </w:pPr>
+            <w:r>
+              <w:rPr>
+                <w:sz w:val="16"/>
+                <w:lang w:val="en-US"/>
+              </w:rPr>
+              <w:t>No</w:t>
             </w:r>
           </w:p>
         </w:tc>
@@ -6674,6 +6784,27 @@
             </w:r>
           </w:p>
         </w:tc>
+        <w:tc>
+          <w:tcPr>
+            <w:tcW w:w="0" w:type="auto"/>
+            <w:shd w:val="clear" w:color="auto" w:fill="C5E0B3" w:themeFill="accent6" w:themeFillTint="66"/>
+          </w:tcPr>
+          <w:p>
+            <w:pPr>
+              <w:rPr>
+                <w:sz w:val="16"/>
+                <w:lang w:val="en-US"/>
+              </w:rPr>
+            </w:pPr>
+            <w:r>
+              <w:rPr>
+                <w:sz w:val="16"/>
+                <w:lang w:val="en-US"/>
+              </w:rPr>
+              <w:t>Yes</w:t>
+            </w:r>
+          </w:p>
+        </w:tc>
       </w:tr>
       <w:tr>
         <w:tc>
@@ -6721,6 +6852,27 @@
         <w:tc>
           <w:tcPr>
             <w:tcW w:w="0" w:type="auto"/>
+            <w:shd w:val="clear" w:color="auto" w:fill="E7ADAD"/>
+          </w:tcPr>
+          <w:p>
+            <w:pPr>
+              <w:rPr>
+                <w:sz w:val="16"/>
+                <w:lang w:val="en-US"/>
+              </w:rPr>
+            </w:pPr>
+            <w:r>
+              <w:rPr>
+                <w:sz w:val="16"/>
+                <w:lang w:val="en-US"/>
+              </w:rPr>
+              <w:t>No</w:t>
+            </w:r>
+          </w:p>
+        </w:tc>
+        <w:tc>
+          <w:tcPr>
+            <w:tcW w:w="0" w:type="auto"/>
             <w:shd w:val="clear" w:color="auto" w:fill="EBC7C7"/>
           </w:tcPr>
           <w:p>
@@ -6849,21 +7001,21 @@
         <w:tc>
           <w:tcPr>
             <w:tcW w:w="0" w:type="auto"/>
-            <w:shd w:val="clear" w:color="auto" w:fill="C5E0B3" w:themeFill="accent6" w:themeFillTint="66"/>
-          </w:tcPr>
-          <w:p>
-            <w:pPr>
-              <w:rPr>
-                <w:sz w:val="16"/>
-                <w:lang w:val="en-US"/>
-              </w:rPr>
-            </w:pPr>
-            <w:r>
-              <w:rPr>
-                <w:sz w:val="16"/>
-                <w:lang w:val="en-US"/>
-              </w:rPr>
-              <w:t>Yes</w:t>
+            <w:shd w:val="clear" w:color="auto" w:fill="E7ADAD"/>
+          </w:tcPr>
+          <w:p>
+            <w:pPr>
+              <w:rPr>
+                <w:sz w:val="16"/>
+                <w:lang w:val="en-US"/>
+              </w:rPr>
+            </w:pPr>
+            <w:r>
+              <w:rPr>
+                <w:sz w:val="16"/>
+                <w:lang w:val="en-US"/>
+              </w:rPr>
+              <w:t>No</w:t>
             </w:r>
           </w:p>
         </w:tc>
@@ -6930,6 +7082,27 @@
             </w:r>
           </w:p>
         </w:tc>
+        <w:tc>
+          <w:tcPr>
+            <w:tcW w:w="0" w:type="auto"/>
+            <w:shd w:val="clear" w:color="auto" w:fill="C5E0B3" w:themeFill="accent6" w:themeFillTint="66"/>
+          </w:tcPr>
+          <w:p>
+            <w:pPr>
+              <w:rPr>
+                <w:sz w:val="16"/>
+                <w:lang w:val="en-US"/>
+              </w:rPr>
+            </w:pPr>
+            <w:r>
+              <w:rPr>
+                <w:sz w:val="16"/>
+                <w:lang w:val="en-US"/>
+              </w:rPr>
+              <w:t>Yes</w:t>
+            </w:r>
+          </w:p>
+        </w:tc>
       </w:tr>
       <w:tr>
         <w:tc>
@@ -6977,6 +7150,27 @@
         <w:tc>
           <w:tcPr>
             <w:tcW w:w="0" w:type="auto"/>
+            <w:shd w:val="clear" w:color="auto" w:fill="E7ADAD"/>
+          </w:tcPr>
+          <w:p>
+            <w:pPr>
+              <w:rPr>
+                <w:sz w:val="16"/>
+                <w:lang w:val="en-US"/>
+              </w:rPr>
+            </w:pPr>
+            <w:r>
+              <w:rPr>
+                <w:sz w:val="16"/>
+                <w:lang w:val="en-US"/>
+              </w:rPr>
+              <w:t>No</w:t>
+            </w:r>
+          </w:p>
+        </w:tc>
+        <w:tc>
+          <w:tcPr>
+            <w:tcW w:w="0" w:type="auto"/>
             <w:shd w:val="clear" w:color="auto" w:fill="EBC7C7"/>
           </w:tcPr>
           <w:p>
@@ -7105,21 +7299,21 @@
         <w:tc>
           <w:tcPr>
             <w:tcW w:w="0" w:type="auto"/>
-            <w:shd w:val="clear" w:color="auto" w:fill="C5E0B3" w:themeFill="accent6" w:themeFillTint="66"/>
-          </w:tcPr>
-          <w:p>
-            <w:pPr>
-              <w:rPr>
-                <w:sz w:val="16"/>
-                <w:lang w:val="en-US"/>
-              </w:rPr>
-            </w:pPr>
-            <w:r>
-              <w:rPr>
-                <w:sz w:val="16"/>
-                <w:lang w:val="en-US"/>
-              </w:rPr>
-              <w:t>Yes</w:t>
+            <w:shd w:val="clear" w:color="auto" w:fill="E7ADAD"/>
+          </w:tcPr>
+          <w:p>
+            <w:pPr>
+              <w:rPr>
+                <w:sz w:val="16"/>
+                <w:lang w:val="en-US"/>
+              </w:rPr>
+            </w:pPr>
+            <w:r>
+              <w:rPr>
+                <w:sz w:val="16"/>
+                <w:lang w:val="en-US"/>
+              </w:rPr>
+              <w:t>No</w:t>
             </w:r>
           </w:p>
         </w:tc>
@@ -7186,6 +7380,27 @@
             </w:r>
           </w:p>
         </w:tc>
+        <w:tc>
+          <w:tcPr>
+            <w:tcW w:w="0" w:type="auto"/>
+            <w:shd w:val="clear" w:color="auto" w:fill="C5E0B3" w:themeFill="accent6" w:themeFillTint="66"/>
+          </w:tcPr>
+          <w:p>
+            <w:pPr>
+              <w:rPr>
+                <w:sz w:val="16"/>
+                <w:lang w:val="en-US"/>
+              </w:rPr>
+            </w:pPr>
+            <w:r>
+              <w:rPr>
+                <w:sz w:val="16"/>
+                <w:lang w:val="en-US"/>
+              </w:rPr>
+              <w:t>Yes</w:t>
+            </w:r>
+          </w:p>
+        </w:tc>
       </w:tr>
       <w:tr>
         <w:tc>
@@ -7233,7 +7448,7 @@
         <w:tc>
           <w:tcPr>
             <w:tcW w:w="0" w:type="auto"/>
-            <w:shd w:val="clear" w:color="auto" w:fill="EBC7C7"/>
+            <w:shd w:val="clear" w:color="auto" w:fill="E7ADAD"/>
           </w:tcPr>
           <w:p>
             <w:pPr>
@@ -7275,21 +7490,21 @@
         <w:tc>
           <w:tcPr>
             <w:tcW w:w="0" w:type="auto"/>
-            <w:shd w:val="clear" w:color="auto" w:fill="C5E0B3" w:themeFill="accent6" w:themeFillTint="66"/>
-          </w:tcPr>
-          <w:p>
-            <w:pPr>
-              <w:rPr>
-                <w:sz w:val="16"/>
-                <w:lang w:val="en-US"/>
-              </w:rPr>
-            </w:pPr>
-            <w:r>
-              <w:rPr>
-                <w:sz w:val="16"/>
-                <w:lang w:val="en-US"/>
-              </w:rPr>
-              <w:t>Yes</w:t>
+            <w:shd w:val="clear" w:color="auto" w:fill="EBC7C7"/>
+          </w:tcPr>
+          <w:p>
+            <w:pPr>
+              <w:rPr>
+                <w:sz w:val="16"/>
+                <w:lang w:val="en-US"/>
+              </w:rPr>
+            </w:pPr>
+            <w:r>
+              <w:rPr>
+                <w:sz w:val="16"/>
+                <w:lang w:val="en-US"/>
+              </w:rPr>
+              <w:t>No</w:t>
             </w:r>
           </w:p>
         </w:tc>
@@ -7314,6 +7529,27 @@
             </w:r>
           </w:p>
         </w:tc>
+        <w:tc>
+          <w:tcPr>
+            <w:tcW w:w="0" w:type="auto"/>
+            <w:shd w:val="clear" w:color="auto" w:fill="C5E0B3" w:themeFill="accent6" w:themeFillTint="66"/>
+          </w:tcPr>
+          <w:p>
+            <w:pPr>
+              <w:rPr>
+                <w:sz w:val="16"/>
+                <w:lang w:val="en-US"/>
+              </w:rPr>
+            </w:pPr>
+            <w:r>
+              <w:rPr>
+                <w:sz w:val="16"/>
+                <w:lang w:val="en-US"/>
+              </w:rPr>
+              <w:t>Yes</w:t>
+            </w:r>
+          </w:p>
+        </w:tc>
       </w:tr>
       <w:tr>
         <w:tc>
@@ -7341,6 +7577,27 @@
           <w:tcPr>
             <w:tcW w:w="0" w:type="auto"/>
             <w:shd w:val="clear" w:color="auto" w:fill="EBC7C7"/>
+          </w:tcPr>
+          <w:p>
+            <w:pPr>
+              <w:rPr>
+                <w:sz w:val="16"/>
+                <w:lang w:val="en-US"/>
+              </w:rPr>
+            </w:pPr>
+            <w:r>
+              <w:rPr>
+                <w:sz w:val="16"/>
+                <w:lang w:val="en-US"/>
+              </w:rPr>
+              <w:t>No</w:t>
+            </w:r>
+          </w:p>
+        </w:tc>
+        <w:tc>
+          <w:tcPr>
+            <w:tcW w:w="0" w:type="auto"/>
+            <w:shd w:val="clear" w:color="auto" w:fill="E7ADAD"/>
           </w:tcPr>
           <w:p>
             <w:pPr>
@@ -7502,12 +7759,13 @@
         <w:tblLook w:val="04A0" w:firstRow="1" w:lastRow="0" w:firstColumn="1" w:lastColumn="0" w:noHBand="0" w:noVBand="1"/>
       </w:tblPr>
       <w:tblGrid>
-        <w:gridCol w:w="1826"/>
-        <w:gridCol w:w="1105"/>
-        <w:gridCol w:w="1365"/>
-        <w:gridCol w:w="1466"/>
-        <w:gridCol w:w="1627"/>
-        <w:gridCol w:w="1627"/>
+        <w:gridCol w:w="1590"/>
+        <w:gridCol w:w="979"/>
+        <w:gridCol w:w="1032"/>
+        <w:gridCol w:w="1247"/>
+        <w:gridCol w:w="1316"/>
+        <w:gridCol w:w="1426"/>
+        <w:gridCol w:w="1426"/>
       </w:tblGrid>
       <w:tr>
         <w:tc>
@@ -7581,7 +7839,7 @@
                 <w:sz w:val="16"/>
                 <w:lang w:val="en-US"/>
               </w:rPr>
-              <w:t>Full proteoform match</w:t>
+              <w:t>Protein with isoform</w:t>
             </w:r>
           </w:p>
         </w:tc>
@@ -7606,7 +7864,7 @@
                 <w:sz w:val="16"/>
                 <w:lang w:val="en-US"/>
               </w:rPr>
-              <w:t>Partial proteoform match</w:t>
+              <w:t>Full proteoform match</w:t>
             </w:r>
           </w:p>
         </w:tc>
@@ -7631,7 +7889,7 @@
                 <w:sz w:val="16"/>
                 <w:lang w:val="en-US"/>
               </w:rPr>
-              <w:t>75% Partial proteoform match</w:t>
+              <w:t>Partial proteoform match</w:t>
             </w:r>
           </w:p>
         </w:tc>
@@ -7656,6 +7914,31 @@
                 <w:sz w:val="16"/>
                 <w:lang w:val="en-US"/>
               </w:rPr>
+              <w:t>75% Partial proteoform match</w:t>
+            </w:r>
+          </w:p>
+        </w:tc>
+        <w:tc>
+          <w:tcPr>
+            <w:tcW w:w="0" w:type="auto"/>
+            <w:shd w:val="clear" w:color="auto" w:fill="2E74B5" w:themeFill="accent5" w:themeFillShade="BF"/>
+          </w:tcPr>
+          <w:p>
+            <w:pPr>
+              <w:rPr>
+                <w:b/>
+                <w:color w:val="FFFFFF" w:themeColor="background1"/>
+                <w:sz w:val="16"/>
+                <w:lang w:val="en-US"/>
+              </w:rPr>
+            </w:pPr>
+            <w:r>
+              <w:rPr>
+                <w:b/>
+                <w:color w:val="FFFFFF" w:themeColor="background1"/>
+                <w:sz w:val="16"/>
+                <w:lang w:val="en-US"/>
+              </w:rPr>
               <w:t>50% Partial proteoform match</w:t>
             </w:r>
           </w:p>
@@ -7788,6 +8071,27 @@
             </w:r>
           </w:p>
         </w:tc>
+        <w:tc>
+          <w:tcPr>
+            <w:tcW w:w="0" w:type="auto"/>
+            <w:shd w:val="clear" w:color="auto" w:fill="C5E0B3" w:themeFill="accent6" w:themeFillTint="66"/>
+          </w:tcPr>
+          <w:p>
+            <w:pPr>
+              <w:rPr>
+                <w:sz w:val="16"/>
+                <w:lang w:val="en-US"/>
+              </w:rPr>
+            </w:pPr>
+            <w:r>
+              <w:rPr>
+                <w:sz w:val="16"/>
+                <w:lang w:val="en-US"/>
+              </w:rPr>
+              <w:t>Yes</w:t>
+            </w:r>
+          </w:p>
+        </w:tc>
       </w:tr>
       <w:tr>
         <w:tc>
@@ -7814,21 +8118,21 @@
         <w:tc>
           <w:tcPr>
             <w:tcW w:w="0" w:type="auto"/>
-            <w:shd w:val="clear" w:color="auto" w:fill="C5E0B3" w:themeFill="accent6" w:themeFillTint="66"/>
-          </w:tcPr>
-          <w:p>
-            <w:pPr>
-              <w:rPr>
-                <w:sz w:val="16"/>
-                <w:lang w:val="en-US"/>
-              </w:rPr>
-            </w:pPr>
-            <w:r>
-              <w:rPr>
-                <w:sz w:val="16"/>
-                <w:lang w:val="en-US"/>
-              </w:rPr>
-              <w:t>Yes</w:t>
+            <w:shd w:val="clear" w:color="auto" w:fill="E7ADAD"/>
+          </w:tcPr>
+          <w:p>
+            <w:pPr>
+              <w:rPr>
+                <w:sz w:val="16"/>
+                <w:lang w:val="en-US"/>
+              </w:rPr>
+            </w:pPr>
+            <w:r>
+              <w:rPr>
+                <w:sz w:val="16"/>
+                <w:lang w:val="en-US"/>
+              </w:rPr>
+              <w:t>No</w:t>
             </w:r>
           </w:p>
         </w:tc>
@@ -7916,6 +8220,27 @@
             </w:r>
           </w:p>
         </w:tc>
+        <w:tc>
+          <w:tcPr>
+            <w:tcW w:w="0" w:type="auto"/>
+            <w:shd w:val="clear" w:color="auto" w:fill="C5E0B3" w:themeFill="accent6" w:themeFillTint="66"/>
+          </w:tcPr>
+          <w:p>
+            <w:pPr>
+              <w:rPr>
+                <w:sz w:val="16"/>
+                <w:lang w:val="en-US"/>
+              </w:rPr>
+            </w:pPr>
+            <w:r>
+              <w:rPr>
+                <w:sz w:val="16"/>
+                <w:lang w:val="en-US"/>
+              </w:rPr>
+              <w:t>Yes</w:t>
+            </w:r>
+          </w:p>
+        </w:tc>
       </w:tr>
       <w:tr>
         <w:tc>
@@ -7963,6 +8288,27 @@
         <w:tc>
           <w:tcPr>
             <w:tcW w:w="0" w:type="auto"/>
+            <w:shd w:val="clear" w:color="auto" w:fill="E7ADAD"/>
+          </w:tcPr>
+          <w:p>
+            <w:pPr>
+              <w:rPr>
+                <w:sz w:val="16"/>
+                <w:lang w:val="en-US"/>
+              </w:rPr>
+            </w:pPr>
+            <w:r>
+              <w:rPr>
+                <w:sz w:val="16"/>
+                <w:lang w:val="en-US"/>
+              </w:rPr>
+              <w:t>No</w:t>
+            </w:r>
+          </w:p>
+        </w:tc>
+        <w:tc>
+          <w:tcPr>
+            <w:tcW w:w="0" w:type="auto"/>
             <w:shd w:val="clear" w:color="auto" w:fill="C5E0B3" w:themeFill="accent6" w:themeFillTint="66"/>
           </w:tcPr>
           <w:p>
@@ -8091,21 +8437,21 @@
         <w:tc>
           <w:tcPr>
             <w:tcW w:w="0" w:type="auto"/>
-            <w:shd w:val="clear" w:color="auto" w:fill="C5E0B3" w:themeFill="accent6" w:themeFillTint="66"/>
-          </w:tcPr>
-          <w:p>
-            <w:pPr>
-              <w:rPr>
-                <w:sz w:val="16"/>
-                <w:lang w:val="en-US"/>
-              </w:rPr>
-            </w:pPr>
-            <w:r>
-              <w:rPr>
-                <w:sz w:val="16"/>
-                <w:lang w:val="en-US"/>
-              </w:rPr>
-              <w:t>Yes</w:t>
+            <w:shd w:val="clear" w:color="auto" w:fill="E7ADAD"/>
+          </w:tcPr>
+          <w:p>
+            <w:pPr>
+              <w:rPr>
+                <w:sz w:val="16"/>
+                <w:lang w:val="en-US"/>
+              </w:rPr>
+            </w:pPr>
+            <w:r>
+              <w:rPr>
+                <w:sz w:val="16"/>
+                <w:lang w:val="en-US"/>
+              </w:rPr>
+              <w:t>No</w:t>
             </w:r>
           </w:p>
         </w:tc>
@@ -8172,6 +8518,27 @@
             </w:r>
           </w:p>
         </w:tc>
+        <w:tc>
+          <w:tcPr>
+            <w:tcW w:w="0" w:type="auto"/>
+            <w:shd w:val="clear" w:color="auto" w:fill="C5E0B3" w:themeFill="accent6" w:themeFillTint="66"/>
+          </w:tcPr>
+          <w:p>
+            <w:pPr>
+              <w:rPr>
+                <w:sz w:val="16"/>
+                <w:lang w:val="en-US"/>
+              </w:rPr>
+            </w:pPr>
+            <w:r>
+              <w:rPr>
+                <w:sz w:val="16"/>
+                <w:lang w:val="en-US"/>
+              </w:rPr>
+              <w:t>Yes</w:t>
+            </w:r>
+          </w:p>
+        </w:tc>
       </w:tr>
       <w:tr>
         <w:tc>
@@ -8219,6 +8586,27 @@
         <w:tc>
           <w:tcPr>
             <w:tcW w:w="0" w:type="auto"/>
+            <w:shd w:val="clear" w:color="auto" w:fill="E7ADAD"/>
+          </w:tcPr>
+          <w:p>
+            <w:pPr>
+              <w:rPr>
+                <w:sz w:val="16"/>
+                <w:lang w:val="en-US"/>
+              </w:rPr>
+            </w:pPr>
+            <w:r>
+              <w:rPr>
+                <w:sz w:val="16"/>
+                <w:lang w:val="en-US"/>
+              </w:rPr>
+              <w:t>No</w:t>
+            </w:r>
+          </w:p>
+        </w:tc>
+        <w:tc>
+          <w:tcPr>
+            <w:tcW w:w="0" w:type="auto"/>
             <w:shd w:val="clear" w:color="auto" w:fill="C5E0B3" w:themeFill="accent6" w:themeFillTint="66"/>
           </w:tcPr>
           <w:p>
@@ -8347,21 +8735,21 @@
         <w:tc>
           <w:tcPr>
             <w:tcW w:w="0" w:type="auto"/>
-            <w:shd w:val="clear" w:color="auto" w:fill="C5E0B3" w:themeFill="accent6" w:themeFillTint="66"/>
-          </w:tcPr>
-          <w:p>
-            <w:pPr>
-              <w:rPr>
-                <w:sz w:val="16"/>
-                <w:lang w:val="en-US"/>
-              </w:rPr>
-            </w:pPr>
-            <w:r>
-              <w:rPr>
-                <w:sz w:val="16"/>
-                <w:lang w:val="en-US"/>
-              </w:rPr>
-              <w:t>Yes</w:t>
+            <w:shd w:val="clear" w:color="auto" w:fill="E7ADAD"/>
+          </w:tcPr>
+          <w:p>
+            <w:pPr>
+              <w:rPr>
+                <w:sz w:val="16"/>
+                <w:lang w:val="en-US"/>
+              </w:rPr>
+            </w:pPr>
+            <w:r>
+              <w:rPr>
+                <w:sz w:val="16"/>
+                <w:lang w:val="en-US"/>
+              </w:rPr>
+              <w:t>No</w:t>
             </w:r>
           </w:p>
         </w:tc>
@@ -8428,6 +8816,27 @@
             </w:r>
           </w:p>
         </w:tc>
+        <w:tc>
+          <w:tcPr>
+            <w:tcW w:w="0" w:type="auto"/>
+            <w:shd w:val="clear" w:color="auto" w:fill="C5E0B3" w:themeFill="accent6" w:themeFillTint="66"/>
+          </w:tcPr>
+          <w:p>
+            <w:pPr>
+              <w:rPr>
+                <w:sz w:val="16"/>
+                <w:lang w:val="en-US"/>
+              </w:rPr>
+            </w:pPr>
+            <w:r>
+              <w:rPr>
+                <w:sz w:val="16"/>
+                <w:lang w:val="en-US"/>
+              </w:rPr>
+              <w:t>Yes</w:t>
+            </w:r>
+          </w:p>
+        </w:tc>
       </w:tr>
       <w:tr>
         <w:tc>
@@ -8475,6 +8884,27 @@
         <w:tc>
           <w:tcPr>
             <w:tcW w:w="0" w:type="auto"/>
+            <w:shd w:val="clear" w:color="auto" w:fill="E7ADAD"/>
+          </w:tcPr>
+          <w:p>
+            <w:pPr>
+              <w:rPr>
+                <w:sz w:val="16"/>
+                <w:lang w:val="en-US"/>
+              </w:rPr>
+            </w:pPr>
+            <w:r>
+              <w:rPr>
+                <w:sz w:val="16"/>
+                <w:lang w:val="en-US"/>
+              </w:rPr>
+              <w:t>No</w:t>
+            </w:r>
+          </w:p>
+        </w:tc>
+        <w:tc>
+          <w:tcPr>
+            <w:tcW w:w="0" w:type="auto"/>
             <w:shd w:val="clear" w:color="auto" w:fill="C5E0B3" w:themeFill="accent6" w:themeFillTint="66"/>
           </w:tcPr>
           <w:p>
@@ -8603,21 +9033,21 @@
         <w:tc>
           <w:tcPr>
             <w:tcW w:w="0" w:type="auto"/>
-            <w:shd w:val="clear" w:color="auto" w:fill="C5E0B3" w:themeFill="accent6" w:themeFillTint="66"/>
-          </w:tcPr>
-          <w:p>
-            <w:pPr>
-              <w:rPr>
-                <w:sz w:val="16"/>
-                <w:lang w:val="en-US"/>
-              </w:rPr>
-            </w:pPr>
-            <w:r>
-              <w:rPr>
-                <w:sz w:val="16"/>
-                <w:lang w:val="en-US"/>
-              </w:rPr>
-              <w:t>Yes</w:t>
+            <w:shd w:val="clear" w:color="auto" w:fill="E7ADAD"/>
+          </w:tcPr>
+          <w:p>
+            <w:pPr>
+              <w:rPr>
+                <w:sz w:val="16"/>
+                <w:lang w:val="en-US"/>
+              </w:rPr>
+            </w:pPr>
+            <w:r>
+              <w:rPr>
+                <w:sz w:val="16"/>
+                <w:lang w:val="en-US"/>
+              </w:rPr>
+              <w:t>No</w:t>
             </w:r>
           </w:p>
         </w:tc>
@@ -8684,6 +9114,27 @@
             </w:r>
           </w:p>
         </w:tc>
+        <w:tc>
+          <w:tcPr>
+            <w:tcW w:w="0" w:type="auto"/>
+            <w:shd w:val="clear" w:color="auto" w:fill="C5E0B3" w:themeFill="accent6" w:themeFillTint="66"/>
+          </w:tcPr>
+          <w:p>
+            <w:pPr>
+              <w:rPr>
+                <w:sz w:val="16"/>
+                <w:lang w:val="en-US"/>
+              </w:rPr>
+            </w:pPr>
+            <w:r>
+              <w:rPr>
+                <w:sz w:val="16"/>
+                <w:lang w:val="en-US"/>
+              </w:rPr>
+              <w:t>Yes</w:t>
+            </w:r>
+          </w:p>
+        </w:tc>
       </w:tr>
       <w:tr>
         <w:tc>
@@ -8731,21 +9182,21 @@
         <w:tc>
           <w:tcPr>
             <w:tcW w:w="0" w:type="auto"/>
-            <w:shd w:val="clear" w:color="auto" w:fill="C5E0B3" w:themeFill="accent6" w:themeFillTint="66"/>
-          </w:tcPr>
-          <w:p>
-            <w:pPr>
-              <w:rPr>
-                <w:sz w:val="16"/>
-                <w:lang w:val="en-US"/>
-              </w:rPr>
-            </w:pPr>
-            <w:r>
-              <w:rPr>
-                <w:sz w:val="16"/>
-                <w:lang w:val="en-US"/>
-              </w:rPr>
-              <w:t>Yes</w:t>
+            <w:shd w:val="clear" w:color="auto" w:fill="E7ADAD"/>
+          </w:tcPr>
+          <w:p>
+            <w:pPr>
+              <w:rPr>
+                <w:sz w:val="16"/>
+                <w:lang w:val="en-US"/>
+              </w:rPr>
+            </w:pPr>
+            <w:r>
+              <w:rPr>
+                <w:sz w:val="16"/>
+                <w:lang w:val="en-US"/>
+              </w:rPr>
+              <w:t>No</w:t>
             </w:r>
           </w:p>
         </w:tc>
@@ -8773,21 +9224,21 @@
         <w:tc>
           <w:tcPr>
             <w:tcW w:w="0" w:type="auto"/>
-            <w:shd w:val="clear" w:color="auto" w:fill="EBC7C7"/>
-          </w:tcPr>
-          <w:p>
-            <w:pPr>
-              <w:rPr>
-                <w:sz w:val="16"/>
-                <w:lang w:val="en-US"/>
-              </w:rPr>
-            </w:pPr>
-            <w:r>
-              <w:rPr>
-                <w:sz w:val="16"/>
-                <w:lang w:val="en-US"/>
-              </w:rPr>
-              <w:t>No</w:t>
+            <w:shd w:val="clear" w:color="auto" w:fill="C5E0B3" w:themeFill="accent6" w:themeFillTint="66"/>
+          </w:tcPr>
+          <w:p>
+            <w:pPr>
+              <w:rPr>
+                <w:sz w:val="16"/>
+                <w:lang w:val="en-US"/>
+              </w:rPr>
+            </w:pPr>
+            <w:r>
+              <w:rPr>
+                <w:sz w:val="16"/>
+                <w:lang w:val="en-US"/>
+              </w:rPr>
+              <w:t>Yes</w:t>
             </w:r>
           </w:p>
         </w:tc>
@@ -8812,6 +9263,27 @@
             </w:r>
           </w:p>
         </w:tc>
+        <w:tc>
+          <w:tcPr>
+            <w:tcW w:w="0" w:type="auto"/>
+            <w:shd w:val="clear" w:color="auto" w:fill="EBC7C7"/>
+          </w:tcPr>
+          <w:p>
+            <w:pPr>
+              <w:rPr>
+                <w:sz w:val="16"/>
+                <w:lang w:val="en-US"/>
+              </w:rPr>
+            </w:pPr>
+            <w:r>
+              <w:rPr>
+                <w:sz w:val="16"/>
+                <w:lang w:val="en-US"/>
+              </w:rPr>
+              <w:t>No</w:t>
+            </w:r>
+          </w:p>
+        </w:tc>
       </w:tr>
       <w:tr>
         <w:tc>
@@ -8859,21 +9331,21 @@
         <w:tc>
           <w:tcPr>
             <w:tcW w:w="0" w:type="auto"/>
-            <w:shd w:val="clear" w:color="auto" w:fill="C5E0B3" w:themeFill="accent6" w:themeFillTint="66"/>
-          </w:tcPr>
-          <w:p>
-            <w:pPr>
-              <w:rPr>
-                <w:sz w:val="16"/>
-                <w:lang w:val="en-US"/>
-              </w:rPr>
-            </w:pPr>
-            <w:r>
-              <w:rPr>
-                <w:sz w:val="16"/>
-                <w:lang w:val="en-US"/>
-              </w:rPr>
-              <w:t>Yes</w:t>
+            <w:shd w:val="clear" w:color="auto" w:fill="E7ADAD"/>
+          </w:tcPr>
+          <w:p>
+            <w:pPr>
+              <w:rPr>
+                <w:sz w:val="16"/>
+                <w:lang w:val="en-US"/>
+              </w:rPr>
+            </w:pPr>
+            <w:r>
+              <w:rPr>
+                <w:sz w:val="16"/>
+                <w:lang w:val="en-US"/>
+              </w:rPr>
+              <w:t>No</w:t>
             </w:r>
           </w:p>
         </w:tc>
@@ -8922,6 +9394,27 @@
         <w:tc>
           <w:tcPr>
             <w:tcW w:w="0" w:type="auto"/>
+            <w:shd w:val="clear" w:color="auto" w:fill="C5E0B3" w:themeFill="accent6" w:themeFillTint="66"/>
+          </w:tcPr>
+          <w:p>
+            <w:pPr>
+              <w:rPr>
+                <w:sz w:val="16"/>
+                <w:lang w:val="en-US"/>
+              </w:rPr>
+            </w:pPr>
+            <w:r>
+              <w:rPr>
+                <w:sz w:val="16"/>
+                <w:lang w:val="en-US"/>
+              </w:rPr>
+              <w:t>Yes</w:t>
+            </w:r>
+          </w:p>
+        </w:tc>
+        <w:tc>
+          <w:tcPr>
+            <w:tcW w:w="0" w:type="auto"/>
             <w:shd w:val="clear" w:color="auto" w:fill="EBC7C7"/>
           </w:tcPr>
           <w:p>
@@ -8967,6 +9460,27 @@
           <w:tcPr>
             <w:tcW w:w="0" w:type="auto"/>
             <w:shd w:val="clear" w:color="auto" w:fill="EBC7C7"/>
+          </w:tcPr>
+          <w:p>
+            <w:pPr>
+              <w:rPr>
+                <w:sz w:val="16"/>
+                <w:lang w:val="en-US"/>
+              </w:rPr>
+            </w:pPr>
+            <w:r>
+              <w:rPr>
+                <w:sz w:val="16"/>
+                <w:lang w:val="en-US"/>
+              </w:rPr>
+              <w:t>No</w:t>
+            </w:r>
+          </w:p>
+        </w:tc>
+        <w:tc>
+          <w:tcPr>
+            <w:tcW w:w="0" w:type="auto"/>
+            <w:shd w:val="clear" w:color="auto" w:fill="E7ADAD"/>
           </w:tcPr>
           <w:p>
             <w:pPr>
@@ -9261,17 +9775,18 @@
         <w:tblLook w:val="04A0" w:firstRow="1" w:lastRow="0" w:firstColumn="1" w:lastColumn="0" w:noHBand="0" w:noVBand="1"/>
       </w:tblPr>
       <w:tblGrid>
-        <w:gridCol w:w="1502"/>
-        <w:gridCol w:w="1502"/>
-        <w:gridCol w:w="1503"/>
-        <w:gridCol w:w="1503"/>
-        <w:gridCol w:w="1503"/>
-        <w:gridCol w:w="1503"/>
+        <w:gridCol w:w="1351"/>
+        <w:gridCol w:w="1242"/>
+        <w:gridCol w:w="1083"/>
+        <w:gridCol w:w="1335"/>
+        <w:gridCol w:w="1335"/>
+        <w:gridCol w:w="1335"/>
+        <w:gridCol w:w="1335"/>
       </w:tblGrid>
       <w:tr>
         <w:tc>
           <w:tcPr>
-            <w:tcW w:w="1502" w:type="dxa"/>
+            <w:tcW w:w="1351" w:type="dxa"/>
             <w:shd w:val="clear" w:color="auto" w:fill="2E74B5" w:themeFill="accent5" w:themeFillShade="BF"/>
           </w:tcPr>
           <w:p>
@@ -9287,7 +9802,7 @@
         </w:tc>
         <w:tc>
           <w:tcPr>
-            <w:tcW w:w="1502" w:type="dxa"/>
+            <w:tcW w:w="1242" w:type="dxa"/>
             <w:shd w:val="clear" w:color="auto" w:fill="2E74B5" w:themeFill="accent5" w:themeFillShade="BF"/>
           </w:tcPr>
           <w:p>
@@ -9312,7 +9827,7 @@
         </w:tc>
         <w:tc>
           <w:tcPr>
-            <w:tcW w:w="1503" w:type="dxa"/>
+            <w:tcW w:w="1083" w:type="dxa"/>
             <w:shd w:val="clear" w:color="auto" w:fill="2E74B5" w:themeFill="accent5" w:themeFillShade="BF"/>
           </w:tcPr>
           <w:p>
@@ -9331,13 +9846,13 @@
                 <w:sz w:val="16"/>
                 <w:lang w:val="en-US"/>
               </w:rPr>
-              <w:t>Full proteoform match</w:t>
-            </w:r>
-          </w:p>
-        </w:tc>
-        <w:tc>
-          <w:tcPr>
-            <w:tcW w:w="1503" w:type="dxa"/>
+              <w:t>Protein with isoforms</w:t>
+            </w:r>
+          </w:p>
+        </w:tc>
+        <w:tc>
+          <w:tcPr>
+            <w:tcW w:w="1335" w:type="dxa"/>
             <w:shd w:val="clear" w:color="auto" w:fill="2E74B5" w:themeFill="accent5" w:themeFillShade="BF"/>
           </w:tcPr>
           <w:p>
@@ -9356,13 +9871,13 @@
                 <w:sz w:val="16"/>
                 <w:lang w:val="en-US"/>
               </w:rPr>
-              <w:t>Partial proteoform match</w:t>
-            </w:r>
-          </w:p>
-        </w:tc>
-        <w:tc>
-          <w:tcPr>
-            <w:tcW w:w="1503" w:type="dxa"/>
+              <w:t>Full proteoform match</w:t>
+            </w:r>
+          </w:p>
+        </w:tc>
+        <w:tc>
+          <w:tcPr>
+            <w:tcW w:w="1335" w:type="dxa"/>
             <w:shd w:val="clear" w:color="auto" w:fill="2E74B5" w:themeFill="accent5" w:themeFillShade="BF"/>
           </w:tcPr>
           <w:p>
@@ -9381,13 +9896,13 @@
                 <w:sz w:val="16"/>
                 <w:lang w:val="en-US"/>
               </w:rPr>
-              <w:t>50% Partial proteoform match</w:t>
-            </w:r>
-          </w:p>
-        </w:tc>
-        <w:tc>
-          <w:tcPr>
-            <w:tcW w:w="1503" w:type="dxa"/>
+              <w:t>Partial proteoform match</w:t>
+            </w:r>
+          </w:p>
+        </w:tc>
+        <w:tc>
+          <w:tcPr>
+            <w:tcW w:w="1335" w:type="dxa"/>
             <w:shd w:val="clear" w:color="auto" w:fill="2E74B5" w:themeFill="accent5" w:themeFillShade="BF"/>
           </w:tcPr>
           <w:p>
@@ -9406,6 +9921,31 @@
                 <w:sz w:val="16"/>
                 <w:lang w:val="en-US"/>
               </w:rPr>
+              <w:t>50% Partial proteoform match</w:t>
+            </w:r>
+          </w:p>
+        </w:tc>
+        <w:tc>
+          <w:tcPr>
+            <w:tcW w:w="1335" w:type="dxa"/>
+            <w:shd w:val="clear" w:color="auto" w:fill="2E74B5" w:themeFill="accent5" w:themeFillShade="BF"/>
+          </w:tcPr>
+          <w:p>
+            <w:pPr>
+              <w:rPr>
+                <w:b/>
+                <w:color w:val="FFFFFF" w:themeColor="background1"/>
+                <w:sz w:val="16"/>
+                <w:lang w:val="en-US"/>
+              </w:rPr>
+            </w:pPr>
+            <w:r>
+              <w:rPr>
+                <w:b/>
+                <w:color w:val="FFFFFF" w:themeColor="background1"/>
+                <w:sz w:val="16"/>
+                <w:lang w:val="en-US"/>
+              </w:rPr>
               <w:t>75% Partial proteoform match</w:t>
             </w:r>
           </w:p>
@@ -9414,7 +9954,7 @@
       <w:tr>
         <w:tc>
           <w:tcPr>
-            <w:tcW w:w="1502" w:type="dxa"/>
+            <w:tcW w:w="1351" w:type="dxa"/>
             <w:shd w:val="clear" w:color="auto" w:fill="FFFFFF" w:themeFill="background1"/>
           </w:tcPr>
           <w:p>
@@ -9436,20 +9976,13 @@
                 <w:sz w:val="16"/>
                 <w:lang w:val="en-US"/>
               </w:rPr>
-              <w:t xml:space="preserve"> </w:t>
-            </w:r>
-            <w:r>
-              <w:rPr>
-                <w:sz w:val="16"/>
-                <w:lang w:val="en-US"/>
-              </w:rPr>
-              <w:t>possible entities</w:t>
-            </w:r>
-          </w:p>
-        </w:tc>
-        <w:tc>
-          <w:tcPr>
-            <w:tcW w:w="1502" w:type="dxa"/>
+              <w:t xml:space="preserve"> possible entities</w:t>
+            </w:r>
+          </w:p>
+        </w:tc>
+        <w:tc>
+          <w:tcPr>
+            <w:tcW w:w="1242" w:type="dxa"/>
             <w:shd w:val="clear" w:color="auto" w:fill="FFFFFF" w:themeFill="background1"/>
           </w:tcPr>
           <w:p>
@@ -9466,13 +9999,21 @@
                 <w:sz w:val="16"/>
                 <w:lang w:val="en-US"/>
               </w:rPr>
-              <w:t>10353</w:t>
-            </w:r>
-          </w:p>
-        </w:tc>
-        <w:tc>
-          <w:tcPr>
-            <w:tcW w:w="1503" w:type="dxa"/>
+              <w:t>10</w:t>
+            </w:r>
+            <w:r>
+              <w:rPr>
+                <w:b/>
+                <w:sz w:val="16"/>
+                <w:lang w:val="en-US"/>
+              </w:rPr>
+              <w:t>710</w:t>
+            </w:r>
+          </w:p>
+        </w:tc>
+        <w:tc>
+          <w:tcPr>
+            <w:tcW w:w="1083" w:type="dxa"/>
             <w:shd w:val="clear" w:color="auto" w:fill="FFFFFF" w:themeFill="background1"/>
           </w:tcPr>
           <w:p>
@@ -9489,13 +10030,13 @@
                 <w:sz w:val="16"/>
                 <w:lang w:val="en-US"/>
               </w:rPr>
-              <w:t>12200</w:t>
-            </w:r>
-          </w:p>
-        </w:tc>
-        <w:tc>
-          <w:tcPr>
-            <w:tcW w:w="1503" w:type="dxa"/>
+              <w:t>10876</w:t>
+            </w:r>
+          </w:p>
+        </w:tc>
+        <w:tc>
+          <w:tcPr>
+            <w:tcW w:w="1335" w:type="dxa"/>
             <w:shd w:val="clear" w:color="auto" w:fill="FFFFFF" w:themeFill="background1"/>
           </w:tcPr>
           <w:p>
@@ -9506,11 +10047,19 @@
                 <w:lang w:val="en-US"/>
               </w:rPr>
             </w:pPr>
-          </w:p>
-        </w:tc>
-        <w:tc>
-          <w:tcPr>
-            <w:tcW w:w="1503" w:type="dxa"/>
+            <w:r>
+              <w:rPr>
+                <w:b/>
+                <w:sz w:val="16"/>
+                <w:lang w:val="en-US"/>
+              </w:rPr>
+              <w:t>15942</w:t>
+            </w:r>
+          </w:p>
+        </w:tc>
+        <w:tc>
+          <w:tcPr>
+            <w:tcW w:w="1335" w:type="dxa"/>
             <w:shd w:val="clear" w:color="auto" w:fill="FFFFFF" w:themeFill="background1"/>
           </w:tcPr>
           <w:p>
@@ -9525,7 +10074,22 @@
         </w:tc>
         <w:tc>
           <w:tcPr>
-            <w:tcW w:w="1503" w:type="dxa"/>
+            <w:tcW w:w="1335" w:type="dxa"/>
+            <w:shd w:val="clear" w:color="auto" w:fill="FFFFFF" w:themeFill="background1"/>
+          </w:tcPr>
+          <w:p>
+            <w:pPr>
+              <w:rPr>
+                <w:b/>
+                <w:sz w:val="16"/>
+                <w:lang w:val="en-US"/>
+              </w:rPr>
+            </w:pPr>
+          </w:p>
+        </w:tc>
+        <w:tc>
+          <w:tcPr>
+            <w:tcW w:w="1335" w:type="dxa"/>
             <w:shd w:val="clear" w:color="auto" w:fill="FFFFFF" w:themeFill="background1"/>
           </w:tcPr>
           <w:p>
@@ -9542,7 +10106,7 @@
       <w:tr>
         <w:tc>
           <w:tcPr>
-            <w:tcW w:w="1502" w:type="dxa"/>
+            <w:tcW w:w="1351" w:type="dxa"/>
             <w:shd w:val="clear" w:color="auto" w:fill="FFFFFF" w:themeFill="background1"/>
           </w:tcPr>
           <w:p>
@@ -9557,27 +10121,13 @@
                 <w:sz w:val="16"/>
                 <w:lang w:val="en-US"/>
               </w:rPr>
-              <w:t>Av</w:t>
-            </w:r>
-            <w:r>
-              <w:rPr>
-                <w:sz w:val="16"/>
-                <w:lang w:val="en-US"/>
-              </w:rPr>
-              <w:t>g.</w:t>
-            </w:r>
-            <w:r>
-              <w:rPr>
-                <w:sz w:val="16"/>
-                <w:lang w:val="en-US"/>
-              </w:rPr>
-              <w:t xml:space="preserve"> reactions</w:t>
-            </w:r>
-          </w:p>
-        </w:tc>
-        <w:tc>
-          <w:tcPr>
-            <w:tcW w:w="1502" w:type="dxa"/>
+              <w:t>Avg. reactions</w:t>
+            </w:r>
+          </w:p>
+        </w:tc>
+        <w:tc>
+          <w:tcPr>
+            <w:tcW w:w="1242" w:type="dxa"/>
             <w:shd w:val="clear" w:color="auto" w:fill="FFFFFF" w:themeFill="background1"/>
           </w:tcPr>
           <w:p>
@@ -9616,7 +10166,7 @@
         </w:tc>
         <w:tc>
           <w:tcPr>
-            <w:tcW w:w="1503" w:type="dxa"/>
+            <w:tcW w:w="1083" w:type="dxa"/>
             <w:shd w:val="clear" w:color="auto" w:fill="FFFFFF" w:themeFill="background1"/>
           </w:tcPr>
           <w:p>
@@ -9627,19 +10177,34 @@
                 <w:lang w:val="en-US"/>
               </w:rPr>
             </w:pPr>
-            <w:r>
+          </w:p>
+        </w:tc>
+        <w:tc>
+          <w:tcPr>
+            <w:tcW w:w="1335" w:type="dxa"/>
+            <w:shd w:val="clear" w:color="auto" w:fill="FFFFFF" w:themeFill="background1"/>
+          </w:tcPr>
+          <w:p>
+            <w:pPr>
               <w:rPr>
                 <w:b/>
                 <w:sz w:val="16"/>
                 <w:lang w:val="en-US"/>
               </w:rPr>
+            </w:pPr>
+            <w:r>
+              <w:rPr>
+                <w:b/>
+                <w:sz w:val="16"/>
+                <w:lang w:val="en-US"/>
+              </w:rPr>
               <w:t>6.96</w:t>
             </w:r>
           </w:p>
         </w:tc>
         <w:tc>
           <w:tcPr>
-            <w:tcW w:w="1503" w:type="dxa"/>
+            <w:tcW w:w="1335" w:type="dxa"/>
             <w:shd w:val="clear" w:color="auto" w:fill="FFFFFF" w:themeFill="background1"/>
           </w:tcPr>
           <w:p>
@@ -9654,7 +10219,7 @@
         </w:tc>
         <w:tc>
           <w:tcPr>
-            <w:tcW w:w="1503" w:type="dxa"/>
+            <w:tcW w:w="1335" w:type="dxa"/>
             <w:shd w:val="clear" w:color="auto" w:fill="FFFFFF" w:themeFill="background1"/>
           </w:tcPr>
           <w:p>
@@ -9669,7 +10234,7 @@
         </w:tc>
         <w:tc>
           <w:tcPr>
-            <w:tcW w:w="1503" w:type="dxa"/>
+            <w:tcW w:w="1335" w:type="dxa"/>
             <w:shd w:val="clear" w:color="auto" w:fill="FFFFFF" w:themeFill="background1"/>
           </w:tcPr>
           <w:p>
@@ -9686,7 +10251,7 @@
       <w:tr>
         <w:tc>
           <w:tcPr>
-            <w:tcW w:w="1502" w:type="dxa"/>
+            <w:tcW w:w="1351" w:type="dxa"/>
             <w:shd w:val="clear" w:color="auto" w:fill="FFFFFF" w:themeFill="background1"/>
           </w:tcPr>
           <w:p>
@@ -9701,27 +10266,13 @@
                 <w:sz w:val="16"/>
                 <w:lang w:val="en-US"/>
               </w:rPr>
-              <w:t>Av</w:t>
-            </w:r>
-            <w:r>
-              <w:rPr>
-                <w:sz w:val="16"/>
-                <w:lang w:val="en-US"/>
-              </w:rPr>
-              <w:t>g.</w:t>
-            </w:r>
-            <w:r>
-              <w:rPr>
-                <w:sz w:val="16"/>
-                <w:lang w:val="en-US"/>
-              </w:rPr>
-              <w:t xml:space="preserve"> pathways</w:t>
-            </w:r>
-          </w:p>
-        </w:tc>
-        <w:tc>
-          <w:tcPr>
-            <w:tcW w:w="1502" w:type="dxa"/>
+              <w:t>Avg. pathways</w:t>
+            </w:r>
+          </w:p>
+        </w:tc>
+        <w:tc>
+          <w:tcPr>
+            <w:tcW w:w="1242" w:type="dxa"/>
             <w:shd w:val="clear" w:color="auto" w:fill="FFFFFF" w:themeFill="background1"/>
           </w:tcPr>
           <w:p>
@@ -9736,7 +10287,7 @@
         </w:tc>
         <w:tc>
           <w:tcPr>
-            <w:tcW w:w="1503" w:type="dxa"/>
+            <w:tcW w:w="1083" w:type="dxa"/>
             <w:shd w:val="clear" w:color="auto" w:fill="FFFFFF" w:themeFill="background1"/>
           </w:tcPr>
           <w:p>
@@ -9751,7 +10302,7 @@
         </w:tc>
         <w:tc>
           <w:tcPr>
-            <w:tcW w:w="1503" w:type="dxa"/>
+            <w:tcW w:w="1335" w:type="dxa"/>
             <w:shd w:val="clear" w:color="auto" w:fill="FFFFFF" w:themeFill="background1"/>
           </w:tcPr>
           <w:p>
@@ -9766,7 +10317,7 @@
         </w:tc>
         <w:tc>
           <w:tcPr>
-            <w:tcW w:w="1503" w:type="dxa"/>
+            <w:tcW w:w="1335" w:type="dxa"/>
             <w:shd w:val="clear" w:color="auto" w:fill="FFFFFF" w:themeFill="background1"/>
           </w:tcPr>
           <w:p>
@@ -9781,7 +10332,22 @@
         </w:tc>
         <w:tc>
           <w:tcPr>
-            <w:tcW w:w="1503" w:type="dxa"/>
+            <w:tcW w:w="1335" w:type="dxa"/>
+            <w:shd w:val="clear" w:color="auto" w:fill="FFFFFF" w:themeFill="background1"/>
+          </w:tcPr>
+          <w:p>
+            <w:pPr>
+              <w:rPr>
+                <w:b/>
+                <w:sz w:val="16"/>
+                <w:lang w:val="en-US"/>
+              </w:rPr>
+            </w:pPr>
+          </w:p>
+        </w:tc>
+        <w:tc>
+          <w:tcPr>
+            <w:tcW w:w="1335" w:type="dxa"/>
             <w:shd w:val="clear" w:color="auto" w:fill="FFFFFF" w:themeFill="background1"/>
           </w:tcPr>
           <w:p>
@@ -9798,7 +10364,7 @@
       <w:tr>
         <w:tc>
           <w:tcPr>
-            <w:tcW w:w="1502" w:type="dxa"/>
+            <w:tcW w:w="1351" w:type="dxa"/>
             <w:shd w:val="clear" w:color="auto" w:fill="FFFFFF" w:themeFill="background1"/>
           </w:tcPr>
           <w:p>
@@ -9819,7 +10385,7 @@
         </w:tc>
         <w:tc>
           <w:tcPr>
-            <w:tcW w:w="1502" w:type="dxa"/>
+            <w:tcW w:w="1242" w:type="dxa"/>
             <w:shd w:val="clear" w:color="auto" w:fill="FFFFFF" w:themeFill="background1"/>
           </w:tcPr>
           <w:p>
@@ -9834,7 +10400,7 @@
         </w:tc>
         <w:tc>
           <w:tcPr>
-            <w:tcW w:w="1503" w:type="dxa"/>
+            <w:tcW w:w="1083" w:type="dxa"/>
             <w:shd w:val="clear" w:color="auto" w:fill="FFFFFF" w:themeFill="background1"/>
           </w:tcPr>
           <w:p>
@@ -9849,7 +10415,7 @@
         </w:tc>
         <w:tc>
           <w:tcPr>
-            <w:tcW w:w="1503" w:type="dxa"/>
+            <w:tcW w:w="1335" w:type="dxa"/>
             <w:shd w:val="clear" w:color="auto" w:fill="FFFFFF" w:themeFill="background1"/>
           </w:tcPr>
           <w:p>
@@ -9864,7 +10430,7 @@
         </w:tc>
         <w:tc>
           <w:tcPr>
-            <w:tcW w:w="1503" w:type="dxa"/>
+            <w:tcW w:w="1335" w:type="dxa"/>
             <w:shd w:val="clear" w:color="auto" w:fill="FFFFFF" w:themeFill="background1"/>
           </w:tcPr>
           <w:p>
@@ -9879,7 +10445,22 @@
         </w:tc>
         <w:tc>
           <w:tcPr>
-            <w:tcW w:w="1503" w:type="dxa"/>
+            <w:tcW w:w="1335" w:type="dxa"/>
+            <w:shd w:val="clear" w:color="auto" w:fill="FFFFFF" w:themeFill="background1"/>
+          </w:tcPr>
+          <w:p>
+            <w:pPr>
+              <w:rPr>
+                <w:b/>
+                <w:sz w:val="16"/>
+                <w:lang w:val="en-US"/>
+              </w:rPr>
+            </w:pPr>
+          </w:p>
+        </w:tc>
+        <w:tc>
+          <w:tcPr>
+            <w:tcW w:w="1335" w:type="dxa"/>
             <w:shd w:val="clear" w:color="auto" w:fill="FFFFFF" w:themeFill="background1"/>
           </w:tcPr>
           <w:p>
@@ -9896,7 +10477,7 @@
       <w:tr>
         <w:tc>
           <w:tcPr>
-            <w:tcW w:w="1502" w:type="dxa"/>
+            <w:tcW w:w="1351" w:type="dxa"/>
             <w:shd w:val="clear" w:color="auto" w:fill="FFFFFF" w:themeFill="background1"/>
           </w:tcPr>
           <w:p>
@@ -9911,27 +10492,13 @@
                 <w:sz w:val="16"/>
                 <w:lang w:val="en-US"/>
               </w:rPr>
-              <w:t xml:space="preserve">Avg. </w:t>
-            </w:r>
-            <w:r>
-              <w:rPr>
-                <w:sz w:val="16"/>
-                <w:lang w:val="en-US"/>
-              </w:rPr>
-              <w:t>pathways</w:t>
-            </w:r>
-            <w:r>
-              <w:rPr>
-                <w:sz w:val="16"/>
-                <w:lang w:val="en-US"/>
-              </w:rPr>
-              <w:t xml:space="preserve"> for modified proteoforms</w:t>
-            </w:r>
-          </w:p>
-        </w:tc>
-        <w:tc>
-          <w:tcPr>
-            <w:tcW w:w="1502" w:type="dxa"/>
+              <w:t>Avg. pathways for modified proteoforms</w:t>
+            </w:r>
+          </w:p>
+        </w:tc>
+        <w:tc>
+          <w:tcPr>
+            <w:tcW w:w="1242" w:type="dxa"/>
             <w:shd w:val="clear" w:color="auto" w:fill="FFFFFF" w:themeFill="background1"/>
           </w:tcPr>
           <w:p>
@@ -9946,7 +10513,7 @@
         </w:tc>
         <w:tc>
           <w:tcPr>
-            <w:tcW w:w="1503" w:type="dxa"/>
+            <w:tcW w:w="1083" w:type="dxa"/>
             <w:shd w:val="clear" w:color="auto" w:fill="FFFFFF" w:themeFill="background1"/>
           </w:tcPr>
           <w:p>
@@ -9961,7 +10528,7 @@
         </w:tc>
         <w:tc>
           <w:tcPr>
-            <w:tcW w:w="1503" w:type="dxa"/>
+            <w:tcW w:w="1335" w:type="dxa"/>
             <w:shd w:val="clear" w:color="auto" w:fill="FFFFFF" w:themeFill="background1"/>
           </w:tcPr>
           <w:p>
@@ -9976,7 +10543,7 @@
         </w:tc>
         <w:tc>
           <w:tcPr>
-            <w:tcW w:w="1503" w:type="dxa"/>
+            <w:tcW w:w="1335" w:type="dxa"/>
             <w:shd w:val="clear" w:color="auto" w:fill="FFFFFF" w:themeFill="background1"/>
           </w:tcPr>
           <w:p>
@@ -9991,7 +10558,22 @@
         </w:tc>
         <w:tc>
           <w:tcPr>
-            <w:tcW w:w="1503" w:type="dxa"/>
+            <w:tcW w:w="1335" w:type="dxa"/>
+            <w:shd w:val="clear" w:color="auto" w:fill="FFFFFF" w:themeFill="background1"/>
+          </w:tcPr>
+          <w:p>
+            <w:pPr>
+              <w:rPr>
+                <w:b/>
+                <w:sz w:val="16"/>
+                <w:lang w:val="en-US"/>
+              </w:rPr>
+            </w:pPr>
+          </w:p>
+        </w:tc>
+        <w:tc>
+          <w:tcPr>
+            <w:tcW w:w="1335" w:type="dxa"/>
             <w:shd w:val="clear" w:color="auto" w:fill="FFFFFF" w:themeFill="background1"/>
           </w:tcPr>
           <w:p>
@@ -10008,7 +10590,7 @@
       <w:tr>
         <w:tc>
           <w:tcPr>
-            <w:tcW w:w="1502" w:type="dxa"/>
+            <w:tcW w:w="1351" w:type="dxa"/>
             <w:shd w:val="clear" w:color="auto" w:fill="FFFFFF" w:themeFill="background1"/>
           </w:tcPr>
           <w:p>
@@ -10029,7 +10611,7 @@
         </w:tc>
         <w:tc>
           <w:tcPr>
-            <w:tcW w:w="1502" w:type="dxa"/>
+            <w:tcW w:w="1242" w:type="dxa"/>
             <w:shd w:val="clear" w:color="auto" w:fill="FFFFFF" w:themeFill="background1"/>
           </w:tcPr>
           <w:p>
@@ -10044,7 +10626,7 @@
         </w:tc>
         <w:tc>
           <w:tcPr>
-            <w:tcW w:w="1503" w:type="dxa"/>
+            <w:tcW w:w="1083" w:type="dxa"/>
             <w:shd w:val="clear" w:color="auto" w:fill="FFFFFF" w:themeFill="background1"/>
           </w:tcPr>
           <w:p>
@@ -10059,7 +10641,7 @@
         </w:tc>
         <w:tc>
           <w:tcPr>
-            <w:tcW w:w="1503" w:type="dxa"/>
+            <w:tcW w:w="1335" w:type="dxa"/>
             <w:shd w:val="clear" w:color="auto" w:fill="FFFFFF" w:themeFill="background1"/>
           </w:tcPr>
           <w:p>
@@ -10074,7 +10656,7 @@
         </w:tc>
         <w:tc>
           <w:tcPr>
-            <w:tcW w:w="1503" w:type="dxa"/>
+            <w:tcW w:w="1335" w:type="dxa"/>
             <w:shd w:val="clear" w:color="auto" w:fill="FFFFFF" w:themeFill="background1"/>
           </w:tcPr>
           <w:p>
@@ -10089,7 +10671,22 @@
         </w:tc>
         <w:tc>
           <w:tcPr>
-            <w:tcW w:w="1503" w:type="dxa"/>
+            <w:tcW w:w="1335" w:type="dxa"/>
+            <w:shd w:val="clear" w:color="auto" w:fill="FFFFFF" w:themeFill="background1"/>
+          </w:tcPr>
+          <w:p>
+            <w:pPr>
+              <w:rPr>
+                <w:b/>
+                <w:sz w:val="16"/>
+                <w:lang w:val="en-US"/>
+              </w:rPr>
+            </w:pPr>
+          </w:p>
+        </w:tc>
+        <w:tc>
+          <w:tcPr>
+            <w:tcW w:w="1335" w:type="dxa"/>
             <w:shd w:val="clear" w:color="auto" w:fill="FFFFFF" w:themeFill="background1"/>
           </w:tcPr>
           <w:p>
@@ -10106,7 +10703,7 @@
       <w:tr>
         <w:tc>
           <w:tcPr>
-            <w:tcW w:w="1502" w:type="dxa"/>
+            <w:tcW w:w="1351" w:type="dxa"/>
           </w:tcPr>
           <w:p>
             <w:pPr>
@@ -10126,59 +10723,72 @@
         </w:tc>
         <w:tc>
           <w:tcPr>
-            <w:tcW w:w="1502" w:type="dxa"/>
-          </w:tcPr>
-          <w:p>
-            <w:pPr>
-              <w:rPr>
-                <w:sz w:val="16"/>
-                <w:lang w:val="en-US"/>
-              </w:rPr>
-            </w:pPr>
-          </w:p>
-        </w:tc>
-        <w:tc>
-          <w:tcPr>
-            <w:tcW w:w="1503" w:type="dxa"/>
-          </w:tcPr>
-          <w:p>
-            <w:pPr>
-              <w:rPr>
-                <w:sz w:val="16"/>
-                <w:lang w:val="en-US"/>
-              </w:rPr>
-            </w:pPr>
-          </w:p>
-        </w:tc>
-        <w:tc>
-          <w:tcPr>
-            <w:tcW w:w="1503" w:type="dxa"/>
-          </w:tcPr>
-          <w:p>
-            <w:pPr>
-              <w:rPr>
-                <w:sz w:val="16"/>
-                <w:lang w:val="en-US"/>
-              </w:rPr>
-            </w:pPr>
-          </w:p>
-        </w:tc>
-        <w:tc>
-          <w:tcPr>
-            <w:tcW w:w="1503" w:type="dxa"/>
-          </w:tcPr>
-          <w:p>
-            <w:pPr>
-              <w:rPr>
-                <w:sz w:val="16"/>
-                <w:lang w:val="en-US"/>
-              </w:rPr>
-            </w:pPr>
-          </w:p>
-        </w:tc>
-        <w:tc>
-          <w:tcPr>
-            <w:tcW w:w="1503" w:type="dxa"/>
+            <w:tcW w:w="1242" w:type="dxa"/>
+          </w:tcPr>
+          <w:p>
+            <w:pPr>
+              <w:rPr>
+                <w:sz w:val="16"/>
+                <w:lang w:val="en-US"/>
+              </w:rPr>
+            </w:pPr>
+          </w:p>
+        </w:tc>
+        <w:tc>
+          <w:tcPr>
+            <w:tcW w:w="1083" w:type="dxa"/>
+          </w:tcPr>
+          <w:p>
+            <w:pPr>
+              <w:rPr>
+                <w:sz w:val="16"/>
+                <w:lang w:val="en-US"/>
+              </w:rPr>
+            </w:pPr>
+          </w:p>
+        </w:tc>
+        <w:tc>
+          <w:tcPr>
+            <w:tcW w:w="1335" w:type="dxa"/>
+          </w:tcPr>
+          <w:p>
+            <w:pPr>
+              <w:rPr>
+                <w:sz w:val="16"/>
+                <w:lang w:val="en-US"/>
+              </w:rPr>
+            </w:pPr>
+          </w:p>
+        </w:tc>
+        <w:tc>
+          <w:tcPr>
+            <w:tcW w:w="1335" w:type="dxa"/>
+          </w:tcPr>
+          <w:p>
+            <w:pPr>
+              <w:rPr>
+                <w:sz w:val="16"/>
+                <w:lang w:val="en-US"/>
+              </w:rPr>
+            </w:pPr>
+          </w:p>
+        </w:tc>
+        <w:tc>
+          <w:tcPr>
+            <w:tcW w:w="1335" w:type="dxa"/>
+          </w:tcPr>
+          <w:p>
+            <w:pPr>
+              <w:rPr>
+                <w:sz w:val="16"/>
+                <w:lang w:val="en-US"/>
+              </w:rPr>
+            </w:pPr>
+          </w:p>
+        </w:tc>
+        <w:tc>
+          <w:tcPr>
+            <w:tcW w:w="1335" w:type="dxa"/>
           </w:tcPr>
           <w:p>
             <w:pPr>
@@ -10193,93 +10803,92 @@
       <w:tr>
         <w:tc>
           <w:tcPr>
-            <w:tcW w:w="1502" w:type="dxa"/>
-          </w:tcPr>
-          <w:p>
-            <w:pPr>
-              <w:rPr>
-                <w:sz w:val="16"/>
-                <w:lang w:val="en-US"/>
-              </w:rPr>
-            </w:pPr>
-            <w:r>
-              <w:rPr>
-                <w:sz w:val="16"/>
-                <w:lang w:val="en-US"/>
-              </w:rPr>
-              <w:t xml:space="preserve">Number of </w:t>
-            </w:r>
-            <w:r>
-              <w:rPr>
-                <w:sz w:val="16"/>
-                <w:lang w:val="en-US"/>
-              </w:rPr>
-              <w:t>redundant</w:t>
-            </w:r>
-            <w:r>
-              <w:rPr>
-                <w:sz w:val="16"/>
-                <w:lang w:val="en-US"/>
-              </w:rPr>
-              <w:t xml:space="preserve"> entities</w:t>
-            </w:r>
-          </w:p>
-        </w:tc>
-        <w:tc>
-          <w:tcPr>
-            <w:tcW w:w="1502" w:type="dxa"/>
-          </w:tcPr>
-          <w:p>
-            <w:pPr>
-              <w:rPr>
-                <w:sz w:val="16"/>
-                <w:lang w:val="en-US"/>
-              </w:rPr>
-            </w:pPr>
-          </w:p>
-        </w:tc>
-        <w:tc>
-          <w:tcPr>
-            <w:tcW w:w="1503" w:type="dxa"/>
-          </w:tcPr>
-          <w:p>
-            <w:pPr>
-              <w:rPr>
-                <w:sz w:val="16"/>
-                <w:lang w:val="en-US"/>
-              </w:rPr>
-            </w:pPr>
-          </w:p>
-        </w:tc>
-        <w:tc>
-          <w:tcPr>
-            <w:tcW w:w="1503" w:type="dxa"/>
-          </w:tcPr>
-          <w:p>
-            <w:pPr>
-              <w:rPr>
-                <w:sz w:val="16"/>
-                <w:lang w:val="en-US"/>
-              </w:rPr>
-            </w:pPr>
-          </w:p>
-        </w:tc>
-        <w:tc>
-          <w:tcPr>
-            <w:tcW w:w="1503" w:type="dxa"/>
-          </w:tcPr>
-          <w:p>
-            <w:pPr>
-              <w:rPr>
-                <w:sz w:val="16"/>
-                <w:lang w:val="en-US"/>
-              </w:rPr>
-            </w:pPr>
-          </w:p>
-        </w:tc>
-        <w:tc>
-          <w:tcPr>
-            <w:tcW w:w="1503" w:type="dxa"/>
+            <w:tcW w:w="1351" w:type="dxa"/>
+          </w:tcPr>
+          <w:p>
+            <w:pPr>
+              <w:rPr>
+                <w:sz w:val="16"/>
+                <w:lang w:val="en-US"/>
+              </w:rPr>
+            </w:pPr>
+            <w:r>
+              <w:rPr>
+                <w:sz w:val="16"/>
+                <w:lang w:val="en-US"/>
+              </w:rPr>
+              <w:t>Number of redundant entities</w:t>
+            </w:r>
+          </w:p>
+        </w:tc>
+        <w:tc>
+          <w:tcPr>
+            <w:tcW w:w="1242" w:type="dxa"/>
+          </w:tcPr>
+          <w:p>
+            <w:pPr>
+              <w:rPr>
+                <w:sz w:val="16"/>
+                <w:lang w:val="en-US"/>
+              </w:rPr>
+            </w:pPr>
+          </w:p>
+        </w:tc>
+        <w:tc>
+          <w:tcPr>
+            <w:tcW w:w="1083" w:type="dxa"/>
+          </w:tcPr>
+          <w:p>
+            <w:pPr>
+              <w:rPr>
+                <w:sz w:val="16"/>
+                <w:lang w:val="en-US"/>
+              </w:rPr>
+            </w:pPr>
+          </w:p>
+        </w:tc>
+        <w:tc>
+          <w:tcPr>
+            <w:tcW w:w="1335" w:type="dxa"/>
+          </w:tcPr>
+          <w:p>
+            <w:pPr>
+              <w:rPr>
+                <w:sz w:val="16"/>
+                <w:lang w:val="en-US"/>
+              </w:rPr>
+            </w:pPr>
+          </w:p>
+        </w:tc>
+        <w:tc>
+          <w:tcPr>
+            <w:tcW w:w="1335" w:type="dxa"/>
+          </w:tcPr>
+          <w:p>
+            <w:pPr>
+              <w:rPr>
+                <w:sz w:val="16"/>
+                <w:lang w:val="en-US"/>
+              </w:rPr>
+            </w:pPr>
+          </w:p>
+        </w:tc>
+        <w:tc>
+          <w:tcPr>
+            <w:tcW w:w="1335" w:type="dxa"/>
+          </w:tcPr>
+          <w:p>
+            <w:pPr>
+              <w:rPr>
+                <w:sz w:val="16"/>
+                <w:lang w:val="en-US"/>
+              </w:rPr>
+            </w:pPr>
+          </w:p>
+        </w:tc>
+        <w:tc>
+          <w:tcPr>
+            <w:tcW w:w="1335" w:type="dxa"/>
           </w:tcPr>
           <w:p>
             <w:pPr>
@@ -10294,93 +10903,92 @@
       <w:tr>
         <w:tc>
           <w:tcPr>
-            <w:tcW w:w="1502" w:type="dxa"/>
-          </w:tcPr>
-          <w:p>
-            <w:pPr>
-              <w:rPr>
-                <w:sz w:val="16"/>
-                <w:lang w:val="en-US"/>
-              </w:rPr>
-            </w:pPr>
-            <w:r>
-              <w:rPr>
-                <w:sz w:val="16"/>
-                <w:lang w:val="en-US"/>
-              </w:rPr>
-              <w:t xml:space="preserve">Percentage of </w:t>
-            </w:r>
-            <w:r>
-              <w:rPr>
-                <w:sz w:val="16"/>
-                <w:lang w:val="en-US"/>
-              </w:rPr>
-              <w:t>redundant</w:t>
-            </w:r>
-            <w:r>
-              <w:rPr>
-                <w:sz w:val="16"/>
-                <w:lang w:val="en-US"/>
-              </w:rPr>
-              <w:t xml:space="preserve"> entities</w:t>
-            </w:r>
-          </w:p>
-        </w:tc>
-        <w:tc>
-          <w:tcPr>
-            <w:tcW w:w="1502" w:type="dxa"/>
-          </w:tcPr>
-          <w:p>
-            <w:pPr>
-              <w:rPr>
-                <w:sz w:val="16"/>
-                <w:lang w:val="en-US"/>
-              </w:rPr>
-            </w:pPr>
-          </w:p>
-        </w:tc>
-        <w:tc>
-          <w:tcPr>
-            <w:tcW w:w="1503" w:type="dxa"/>
-          </w:tcPr>
-          <w:p>
-            <w:pPr>
-              <w:rPr>
-                <w:sz w:val="16"/>
-                <w:lang w:val="en-US"/>
-              </w:rPr>
-            </w:pPr>
-          </w:p>
-        </w:tc>
-        <w:tc>
-          <w:tcPr>
-            <w:tcW w:w="1503" w:type="dxa"/>
-          </w:tcPr>
-          <w:p>
-            <w:pPr>
-              <w:rPr>
-                <w:sz w:val="16"/>
-                <w:lang w:val="en-US"/>
-              </w:rPr>
-            </w:pPr>
-          </w:p>
-        </w:tc>
-        <w:tc>
-          <w:tcPr>
-            <w:tcW w:w="1503" w:type="dxa"/>
-          </w:tcPr>
-          <w:p>
-            <w:pPr>
-              <w:rPr>
-                <w:sz w:val="16"/>
-                <w:lang w:val="en-US"/>
-              </w:rPr>
-            </w:pPr>
-          </w:p>
-        </w:tc>
-        <w:tc>
-          <w:tcPr>
-            <w:tcW w:w="1503" w:type="dxa"/>
+            <w:tcW w:w="1351" w:type="dxa"/>
+          </w:tcPr>
+          <w:p>
+            <w:pPr>
+              <w:rPr>
+                <w:sz w:val="16"/>
+                <w:lang w:val="en-US"/>
+              </w:rPr>
+            </w:pPr>
+            <w:r>
+              <w:rPr>
+                <w:sz w:val="16"/>
+                <w:lang w:val="en-US"/>
+              </w:rPr>
+              <w:t>Percentage of redundant entities</w:t>
+            </w:r>
+          </w:p>
+        </w:tc>
+        <w:tc>
+          <w:tcPr>
+            <w:tcW w:w="1242" w:type="dxa"/>
+          </w:tcPr>
+          <w:p>
+            <w:pPr>
+              <w:rPr>
+                <w:sz w:val="16"/>
+                <w:lang w:val="en-US"/>
+              </w:rPr>
+            </w:pPr>
+          </w:p>
+        </w:tc>
+        <w:tc>
+          <w:tcPr>
+            <w:tcW w:w="1083" w:type="dxa"/>
+          </w:tcPr>
+          <w:p>
+            <w:pPr>
+              <w:rPr>
+                <w:sz w:val="16"/>
+                <w:lang w:val="en-US"/>
+              </w:rPr>
+            </w:pPr>
+          </w:p>
+        </w:tc>
+        <w:tc>
+          <w:tcPr>
+            <w:tcW w:w="1335" w:type="dxa"/>
+          </w:tcPr>
+          <w:p>
+            <w:pPr>
+              <w:rPr>
+                <w:sz w:val="16"/>
+                <w:lang w:val="en-US"/>
+              </w:rPr>
+            </w:pPr>
+          </w:p>
+        </w:tc>
+        <w:tc>
+          <w:tcPr>
+            <w:tcW w:w="1335" w:type="dxa"/>
+          </w:tcPr>
+          <w:p>
+            <w:pPr>
+              <w:rPr>
+                <w:sz w:val="16"/>
+                <w:lang w:val="en-US"/>
+              </w:rPr>
+            </w:pPr>
+          </w:p>
+        </w:tc>
+        <w:tc>
+          <w:tcPr>
+            <w:tcW w:w="1335" w:type="dxa"/>
+          </w:tcPr>
+          <w:p>
+            <w:pPr>
+              <w:rPr>
+                <w:sz w:val="16"/>
+                <w:lang w:val="en-US"/>
+              </w:rPr>
+            </w:pPr>
+          </w:p>
+        </w:tc>
+        <w:tc>
+          <w:tcPr>
+            <w:tcW w:w="1335" w:type="dxa"/>
           </w:tcPr>
           <w:p>
             <w:pPr>
@@ -10395,7 +11003,7 @@
       <w:tr>
         <w:tc>
           <w:tcPr>
-            <w:tcW w:w="1502" w:type="dxa"/>
+            <w:tcW w:w="1351" w:type="dxa"/>
           </w:tcPr>
           <w:p>
             <w:pPr>
@@ -10411,65 +11019,76 @@
               </w:rPr>
               <w:t>Average size of equivalent entity groups</w:t>
             </w:r>
-            <w:bookmarkStart w:id="6" w:name="_GoBack"/>
-            <w:bookmarkEnd w:id="6"/>
-          </w:p>
-        </w:tc>
-        <w:tc>
-          <w:tcPr>
-            <w:tcW w:w="1502" w:type="dxa"/>
-          </w:tcPr>
-          <w:p>
-            <w:pPr>
-              <w:rPr>
-                <w:sz w:val="16"/>
-                <w:lang w:val="en-US"/>
-              </w:rPr>
-            </w:pPr>
-          </w:p>
-        </w:tc>
-        <w:tc>
-          <w:tcPr>
-            <w:tcW w:w="1503" w:type="dxa"/>
-          </w:tcPr>
-          <w:p>
-            <w:pPr>
-              <w:rPr>
-                <w:sz w:val="16"/>
-                <w:lang w:val="en-US"/>
-              </w:rPr>
-            </w:pPr>
-          </w:p>
-        </w:tc>
-        <w:tc>
-          <w:tcPr>
-            <w:tcW w:w="1503" w:type="dxa"/>
-          </w:tcPr>
-          <w:p>
-            <w:pPr>
-              <w:rPr>
-                <w:sz w:val="16"/>
-                <w:lang w:val="en-US"/>
-              </w:rPr>
-            </w:pPr>
-          </w:p>
-        </w:tc>
-        <w:tc>
-          <w:tcPr>
-            <w:tcW w:w="1503" w:type="dxa"/>
-          </w:tcPr>
-          <w:p>
-            <w:pPr>
-              <w:rPr>
-                <w:sz w:val="16"/>
-                <w:lang w:val="en-US"/>
-              </w:rPr>
-            </w:pPr>
-          </w:p>
-        </w:tc>
-        <w:tc>
-          <w:tcPr>
-            <w:tcW w:w="1503" w:type="dxa"/>
+          </w:p>
+        </w:tc>
+        <w:tc>
+          <w:tcPr>
+            <w:tcW w:w="1242" w:type="dxa"/>
+          </w:tcPr>
+          <w:p>
+            <w:pPr>
+              <w:rPr>
+                <w:sz w:val="16"/>
+                <w:lang w:val="en-US"/>
+              </w:rPr>
+            </w:pPr>
+          </w:p>
+        </w:tc>
+        <w:tc>
+          <w:tcPr>
+            <w:tcW w:w="1083" w:type="dxa"/>
+          </w:tcPr>
+          <w:p>
+            <w:pPr>
+              <w:rPr>
+                <w:sz w:val="16"/>
+                <w:lang w:val="en-US"/>
+              </w:rPr>
+            </w:pPr>
+          </w:p>
+        </w:tc>
+        <w:tc>
+          <w:tcPr>
+            <w:tcW w:w="1335" w:type="dxa"/>
+          </w:tcPr>
+          <w:p>
+            <w:pPr>
+              <w:rPr>
+                <w:sz w:val="16"/>
+                <w:lang w:val="en-US"/>
+              </w:rPr>
+            </w:pPr>
+          </w:p>
+        </w:tc>
+        <w:tc>
+          <w:tcPr>
+            <w:tcW w:w="1335" w:type="dxa"/>
+          </w:tcPr>
+          <w:p>
+            <w:pPr>
+              <w:rPr>
+                <w:sz w:val="16"/>
+                <w:lang w:val="en-US"/>
+              </w:rPr>
+            </w:pPr>
+          </w:p>
+        </w:tc>
+        <w:tc>
+          <w:tcPr>
+            <w:tcW w:w="1335" w:type="dxa"/>
+          </w:tcPr>
+          <w:p>
+            <w:pPr>
+              <w:rPr>
+                <w:sz w:val="16"/>
+                <w:lang w:val="en-US"/>
+              </w:rPr>
+            </w:pPr>
+          </w:p>
+        </w:tc>
+        <w:tc>
+          <w:tcPr>
+            <w:tcW w:w="1335" w:type="dxa"/>
           </w:tcPr>
           <w:p>
             <w:pPr>
@@ -10636,6 +11255,80 @@
     </w:p>
     <w:p>
       <w:pPr>
+        <w:rPr>
+          <w:lang w:val="en-US"/>
+        </w:rPr>
+      </w:pPr>
+    </w:p>
+    <w:p>
+      <w:pPr>
+        <w:rPr>
+          <w:lang w:val="en-US"/>
+        </w:rPr>
+      </w:pPr>
+      <w:r>
+        <w:rPr>
+          <w:lang w:val="en-US"/>
+        </w:rPr>
+        <w:t xml:space="preserve">The parsers of the input </w:t>
+      </w:r>
+    </w:p>
+    <w:p>
+      <w:pPr>
+        <w:rPr>
+          <w:lang w:val="en-US"/>
+        </w:rPr>
+      </w:pPr>
+      <w:r>
+        <w:rPr>
+          <w:noProof/>
+          <w:lang w:val="en-US"/>
+        </w:rPr>
+        <w:drawing>
+          <wp:inline distT="0" distB="0" distL="0" distR="0" wp14:anchorId="225AC54F" wp14:editId="64C4C573">
+            <wp:extent cx="5731510" cy="3023235"/>
+            <wp:effectExtent l="0" t="0" r="2540" b="5715"/>
+            <wp:docPr id="4" name="Picture 4"/>
+            <wp:cNvGraphicFramePr>
+              <a:graphicFrameLocks xmlns:a="http://schemas.openxmlformats.org/drawingml/2006/main" noChangeAspect="1"/>
+            </wp:cNvGraphicFramePr>
+            <a:graphic xmlns:a="http://schemas.openxmlformats.org/drawingml/2006/main">
+              <a:graphicData uri="http://schemas.openxmlformats.org/drawingml/2006/picture">
+                <pic:pic xmlns:pic="http://schemas.openxmlformats.org/drawingml/2006/picture">
+                  <pic:nvPicPr>
+                    <pic:cNvPr id="4" name="Performance_InputParser.png"/>
+                    <pic:cNvPicPr/>
+                  </pic:nvPicPr>
+                  <pic:blipFill>
+                    <a:blip r:embed="rId9">
+                      <a:extLst>
+                        <a:ext uri="{28A0092B-C50C-407E-A947-70E740481C1C}">
+                          <a14:useLocalDpi xmlns:a14="http://schemas.microsoft.com/office/drawing/2010/main" val="0"/>
+                        </a:ext>
+                      </a:extLst>
+                    </a:blip>
+                    <a:stretch>
+                      <a:fillRect/>
+                    </a:stretch>
+                  </pic:blipFill>
+                  <pic:spPr>
+                    <a:xfrm>
+                      <a:off x="0" y="0"/>
+                      <a:ext cx="5731510" cy="3023235"/>
+                    </a:xfrm>
+                    <a:prstGeom prst="rect">
+                      <a:avLst/>
+                    </a:prstGeom>
+                  </pic:spPr>
+                </pic:pic>
+              </a:graphicData>
+            </a:graphic>
+          </wp:inline>
+        </w:drawing>
+      </w:r>
+    </w:p>
+    <w:p>
+      <w:pPr>
         <w:pStyle w:val="Heading2"/>
         <w:rPr>
           <w:lang w:val="en-US"/>
@@ -10645,12 +11338,466 @@
         <w:rPr>
           <w:lang w:val="en-US"/>
         </w:rPr>
-        <w:t>Previous analysis process</w:t>
-      </w:r>
+        <w:t>A</w:t>
+      </w:r>
+      <w:r>
+        <w:rPr>
+          <w:lang w:val="en-US"/>
+        </w:rPr>
+        <w:t>nalysis process</w:t>
+      </w:r>
+    </w:p>
+    <w:p>
+      <w:pPr>
+        <w:rPr>
+          <w:lang w:val="en-US"/>
+        </w:rPr>
+      </w:pPr>
+    </w:p>
+    <w:p>
+      <w:pPr>
+        <w:rPr>
+          <w:lang w:val="en-US"/>
+        </w:rPr>
+      </w:pPr>
+      <w:r>
+        <w:rPr>
+          <w:lang w:val="en-US"/>
+        </w:rPr>
+        <w:t xml:space="preserve">Reactome annotates biological Pathways and Reactions. In the biological context, Reactions are processes involving participants that are </w:t>
+      </w:r>
+      <w:r>
+        <w:rPr>
+          <w:lang w:val="en-US"/>
+        </w:rPr>
+        <w:t>protein</w:t>
+      </w:r>
+      <w:r>
+        <w:rPr>
+          <w:lang w:val="en-US"/>
+        </w:rPr>
+        <w:t>s</w:t>
+      </w:r>
+      <w:r>
+        <w:rPr>
+          <w:lang w:val="en-US"/>
+        </w:rPr>
+        <w:t>, gene</w:t>
+      </w:r>
+      <w:r>
+        <w:rPr>
+          <w:lang w:val="en-US"/>
+        </w:rPr>
+        <w:t>s</w:t>
+      </w:r>
+      <w:r>
+        <w:rPr>
+          <w:lang w:val="en-US"/>
+        </w:rPr>
+        <w:t xml:space="preserve"> or small molecule</w:t>
+      </w:r>
+      <w:r>
+        <w:rPr>
+          <w:lang w:val="en-US"/>
+        </w:rPr>
+        <w:t xml:space="preserve">s represented in the data model as </w:t>
+      </w:r>
+      <w:r>
+        <w:rPr>
+          <w:i/>
+          <w:lang w:val="en-US"/>
+        </w:rPr>
+        <w:t>PhysicalEntity</w:t>
+      </w:r>
+      <w:r>
+        <w:rPr>
+          <w:i/>
+          <w:lang w:val="en-US"/>
+        </w:rPr>
+        <w:t>.</w:t>
+      </w:r>
+      <w:r>
+        <w:rPr>
+          <w:i/>
+          <w:lang w:val="en-US"/>
+        </w:rPr>
+        <w:t xml:space="preserve"> </w:t>
+      </w:r>
+      <w:r>
+        <w:rPr>
+          <w:lang w:val="en-US"/>
+        </w:rPr>
+        <w:t xml:space="preserve">Participants </w:t>
+      </w:r>
+      <w:r>
+        <w:rPr>
+          <w:lang w:val="en-US"/>
+        </w:rPr>
+        <w:t>have</w:t>
+      </w:r>
+      <w:r>
+        <w:rPr>
+          <w:lang w:val="en-US"/>
+        </w:rPr>
+        <w:t xml:space="preserve"> the roles of inputs (reactants), outputs (products), catalysts and regulators in the reaction.  They call </w:t>
+      </w:r>
+      <w:r>
+        <w:rPr>
+          <w:i/>
+          <w:lang w:val="en-US"/>
+        </w:rPr>
+        <w:t>reaction annotation</w:t>
+      </w:r>
+      <w:r>
+        <w:rPr>
+          <w:i/>
+          <w:lang w:val="en-US"/>
+        </w:rPr>
+        <w:t xml:space="preserve"> </w:t>
+      </w:r>
+      <w:r>
+        <w:rPr>
+          <w:lang w:val="en-US"/>
+        </w:rPr>
+        <w:t>when a p</w:t>
+      </w:r>
+      <w:r>
+        <w:rPr>
+          <w:lang w:val="en-US"/>
+        </w:rPr>
+        <w:t>articipant is set to perform a role in a reaction.</w:t>
+      </w:r>
+    </w:p>
+    <w:p>
+      <w:pPr>
+        <w:rPr>
+          <w:lang w:val="en-US"/>
+        </w:rPr>
+      </w:pPr>
+      <w:r>
+        <w:rPr>
+          <w:lang w:val="en-US"/>
+        </w:rPr>
+        <w:t>During the analysis process</w:t>
+      </w:r>
+      <w:r>
+        <w:rPr>
+          <w:lang w:val="en-US"/>
+        </w:rPr>
+        <w:t xml:space="preserve">, </w:t>
+      </w:r>
+      <w:r>
+        <w:rPr>
+          <w:lang w:val="en-US"/>
+        </w:rPr>
+        <w:t xml:space="preserve">they search for </w:t>
+      </w:r>
+      <w:r>
+        <w:rPr>
+          <w:lang w:val="en-US"/>
+        </w:rPr>
+        <w:t xml:space="preserve">reactions </w:t>
+      </w:r>
+      <w:r>
+        <w:rPr>
+          <w:lang w:val="en-US"/>
+        </w:rPr>
+        <w:t>containing as participants some of the entities in</w:t>
+      </w:r>
+      <w:r>
+        <w:rPr>
+          <w:lang w:val="en-US"/>
+        </w:rPr>
+        <w:t xml:space="preserve"> the input sample. </w:t>
+      </w:r>
+      <w:r>
+        <w:rPr>
+          <w:lang w:val="en-US"/>
+        </w:rPr>
+        <w:t>They perform an identifiers mapping between</w:t>
+      </w:r>
+      <w:r>
+        <w:rPr>
+          <w:lang w:val="en-US"/>
+        </w:rPr>
+        <w:t xml:space="preserve"> real</w:t>
+      </w:r>
+      <w:r>
+        <w:rPr>
+          <w:lang w:val="en-US"/>
+        </w:rPr>
+        <w:t xml:space="preserve"> input entities and the entities stored in the database</w:t>
+      </w:r>
+      <w:r>
+        <w:rPr>
+          <w:lang w:val="en-US"/>
+        </w:rPr>
+        <w:t xml:space="preserve"> to decide if an input entity is equivalent to </w:t>
+      </w:r>
+      <w:r>
+        <w:rPr>
+          <w:lang w:val="en-US"/>
+        </w:rPr>
+        <w:t>each other</w:t>
+      </w:r>
+      <w:r>
+        <w:rPr>
+          <w:i/>
+          <w:lang w:val="en-US"/>
+        </w:rPr>
+        <w:t xml:space="preserve"> </w:t>
+      </w:r>
+      <w:r>
+        <w:rPr>
+          <w:lang w:val="en-US"/>
+        </w:rPr>
+        <w:t>(</w:t>
+      </w:r>
+      <w:r>
+        <w:rPr>
+          <w:lang w:val="en-US"/>
+        </w:rPr>
+        <w:t>https://reactome.org/download-data?id=86</w:t>
+      </w:r>
+      <w:r>
+        <w:rPr>
+          <w:lang w:val="en-US"/>
+        </w:rPr>
+        <w:t xml:space="preserve">). </w:t>
+      </w:r>
+    </w:p>
+    <w:p>
+      <w:pPr>
+        <w:rPr>
+          <w:lang w:val="en-US"/>
+        </w:rPr>
+      </w:pPr>
+      <w:r>
+        <w:rPr>
+          <w:lang w:val="en-US"/>
+        </w:rPr>
+        <w:t xml:space="preserve">Therefore, the total space search is based in the definition of the participants of reactions. </w:t>
+      </w:r>
+      <w:r>
+        <w:rPr>
+          <w:lang w:val="en-US"/>
+        </w:rPr>
+        <w:t xml:space="preserve">Pathways are formed by grouping reactions together, then the total number of participants of a pathway is the sum of </w:t>
+      </w:r>
+      <w:commentRangeStart w:id="6"/>
+      <w:r>
+        <w:rPr>
+          <w:highlight w:val="yellow"/>
+          <w:lang w:val="en-US"/>
+        </w:rPr>
+        <w:t>the unique</w:t>
+      </w:r>
+      <w:r>
+        <w:rPr>
+          <w:lang w:val="en-US"/>
+        </w:rPr>
+        <w:t xml:space="preserve"> </w:t>
+      </w:r>
+      <w:commentRangeEnd w:id="6"/>
+      <w:r>
+        <w:rPr>
+          <w:rStyle w:val="CommentReference"/>
+        </w:rPr>
+        <w:commentReference w:id="6"/>
+      </w:r>
+      <w:r>
+        <w:rPr>
+          <w:lang w:val="en-US"/>
+        </w:rPr>
+        <w:t>participants of each reaction in the pathway.</w:t>
+      </w:r>
+    </w:p>
+    <w:p>
+      <w:pPr>
+        <w:rPr>
+          <w:lang w:val="en-US"/>
+        </w:rPr>
+      </w:pPr>
+      <w:r>
+        <w:rPr>
+          <w:lang w:val="en-US"/>
+        </w:rPr>
+        <w:t>When</w:t>
+      </w:r>
+      <w:r>
+        <w:rPr>
+          <w:lang w:val="en-US"/>
+        </w:rPr>
+        <w:t xml:space="preserve"> the search</w:t>
+      </w:r>
+      <w:r>
+        <w:rPr>
+          <w:lang w:val="en-US"/>
+        </w:rPr>
+        <w:t xml:space="preserve"> for reactions and pathways</w:t>
+      </w:r>
+      <w:r>
+        <w:rPr>
+          <w:lang w:val="en-US"/>
+        </w:rPr>
+        <w:t xml:space="preserve"> is done, they </w:t>
+      </w:r>
+      <w:r>
+        <w:rPr>
+          <w:lang w:val="en-US"/>
+        </w:rPr>
+        <w:t>analyze</w:t>
+      </w:r>
+      <w:r>
+        <w:rPr>
+          <w:lang w:val="en-US"/>
+        </w:rPr>
+        <w:t xml:space="preserve"> </w:t>
+      </w:r>
+      <w:r>
+        <w:rPr>
+          <w:lang w:val="en-US"/>
+        </w:rPr>
+        <w:t xml:space="preserve">how statistically significant is the </w:t>
+      </w:r>
+      <w:r>
+        <w:rPr>
+          <w:lang w:val="en-US"/>
+        </w:rPr>
+        <w:t>result set</w:t>
+      </w:r>
+      <w:r>
+        <w:rPr>
+          <w:lang w:val="en-US"/>
+        </w:rPr>
+        <w:t>.</w:t>
+      </w:r>
+      <w:r>
+        <w:rPr>
+          <w:lang w:val="en-US"/>
+        </w:rPr>
+        <w:t xml:space="preserve"> </w:t>
+      </w:r>
+      <w:r>
+        <w:rPr>
+          <w:lang w:val="en-US"/>
+        </w:rPr>
+        <w:t>The significance is calculated in few steps:</w:t>
+      </w:r>
+    </w:p>
+    <w:p>
+      <w:pPr>
+        <w:pStyle w:val="ListParagraph"/>
+        <w:numPr>
+          <w:ilvl w:val="0"/>
+          <w:numId w:val="19"/>
+        </w:numPr>
+        <w:rPr>
+          <w:lang w:val="en-US"/>
+        </w:rPr>
+      </w:pPr>
+      <w:r>
+        <w:rPr>
+          <w:lang w:val="en-US"/>
+        </w:rPr>
+        <w:t>First, they count the number of input entities participating in each reaction and pathway.</w:t>
+      </w:r>
+    </w:p>
+    <w:p>
+      <w:pPr>
+        <w:pStyle w:val="ListParagraph"/>
+        <w:numPr>
+          <w:ilvl w:val="0"/>
+          <w:numId w:val="19"/>
+        </w:numPr>
+        <w:rPr>
+          <w:lang w:val="en-US"/>
+        </w:rPr>
+      </w:pPr>
+      <w:r>
+        <w:rPr>
+          <w:lang w:val="en-US"/>
+        </w:rPr>
+        <w:t>Second, calculate the percentage of participating entities for each pathway.</w:t>
+      </w:r>
+    </w:p>
+    <w:p>
+      <w:pPr>
+        <w:pStyle w:val="ListParagraph"/>
+        <w:numPr>
+          <w:ilvl w:val="0"/>
+          <w:numId w:val="19"/>
+        </w:numPr>
+        <w:rPr>
+          <w:lang w:val="en-US"/>
+        </w:rPr>
+      </w:pPr>
+      <w:r>
+        <w:rPr>
+          <w:lang w:val="en-US"/>
+        </w:rPr>
+        <w:t xml:space="preserve">They use the binomial distribution </w:t>
+      </w:r>
+      <w:r>
+        <w:rPr>
+          <w:lang w:val="en-US"/>
+        </w:rPr>
+        <w:t>to calculate the p-Values.</w:t>
+      </w:r>
+    </w:p>
+    <w:p>
+      <w:pPr>
+        <w:pStyle w:val="ListParagraph"/>
+        <w:numPr>
+          <w:ilvl w:val="0"/>
+          <w:numId w:val="19"/>
+        </w:numPr>
+        <w:rPr>
+          <w:lang w:val="en-US"/>
+        </w:rPr>
+      </w:pPr>
+      <w:r>
+        <w:rPr>
+          <w:lang w:val="en-US"/>
+        </w:rPr>
+        <w:t>Use the</w:t>
+      </w:r>
+      <w:r>
+        <w:rPr>
+          <w:lang w:val="en-US"/>
+        </w:rPr>
+        <w:t xml:space="preserve"> Benjamin-Hochberg adjustment</w:t>
+      </w:r>
+      <w:r>
+        <w:rPr>
+          <w:lang w:val="en-US"/>
+        </w:rPr>
+        <w:t xml:space="preserve"> to calculate the FDR.</w:t>
+      </w:r>
+    </w:p>
+    <w:p>
+      <w:pPr>
+        <w:rPr>
+          <w:lang w:val="en-US"/>
+        </w:rPr>
+      </w:pPr>
     </w:p>
     <w:p>
       <w:pPr>
         <w:pStyle w:val="Heading3"/>
+        <w:numPr>
+          <w:ilvl w:val="0"/>
+          <w:numId w:val="0"/>
+        </w:numPr>
+        <w:ind w:left="720"/>
+        <w:rPr>
+          <w:lang w:val="en-US"/>
+        </w:rPr>
+      </w:pPr>
+    </w:p>
+    <w:p>
+      <w:pPr>
+        <w:pStyle w:val="Heading3"/>
         <w:rPr>
           <w:lang w:val="en-US"/>
         </w:rPr>
@@ -10687,15 +11834,139 @@
         <w:rPr>
           <w:lang w:val="en-US"/>
         </w:rPr>
-        <w:t>Statistical Analysis</w:t>
-      </w:r>
-    </w:p>
-    <w:p>
-      <w:pPr>
-        <w:rPr>
-          <w:lang w:val="en-US"/>
-        </w:rPr>
-      </w:pPr>
+        <w:t>Overrepresentation analysis</w:t>
+      </w:r>
+    </w:p>
+    <w:p>
+      <w:pPr>
+        <w:rPr>
+          <w:lang w:val="en-US"/>
+        </w:rPr>
+      </w:pPr>
+    </w:p>
+    <w:p>
+      <w:pPr>
+        <w:rPr>
+          <w:lang w:val="en-US"/>
+        </w:rPr>
+      </w:pPr>
+      <w:r>
+        <w:rPr>
+          <w:lang w:val="en-US"/>
+        </w:rPr>
+        <w:t>The statistics for the Analysis of Reactome are calculated in the classes:</w:t>
+      </w:r>
+    </w:p>
+    <w:p>
+      <w:pPr>
+        <w:pStyle w:val="ListParagraph"/>
+        <w:numPr>
+          <w:ilvl w:val="0"/>
+          <w:numId w:val="23"/>
+        </w:numPr>
+        <w:rPr>
+          <w:lang w:val="en-US"/>
+        </w:rPr>
+      </w:pPr>
+      <w:r>
+        <w:rPr>
+          <w:lang w:val="en-US"/>
+        </w:rPr>
+        <w:t>org.reactome.server.analysis.core.model</w:t>
+      </w:r>
+      <w:r>
+        <w:rPr>
+          <w:lang w:val="en-US"/>
+        </w:rPr>
+        <w:t>.</w:t>
+      </w:r>
+      <w:r>
+        <w:rPr>
+          <w:lang w:val="en-US"/>
+        </w:rPr>
+        <w:t>HierarchiesData</w:t>
+      </w:r>
+    </w:p>
+    <w:p>
+      <w:pPr>
+        <w:pStyle w:val="ListParagraph"/>
+        <w:numPr>
+          <w:ilvl w:val="1"/>
+          <w:numId w:val="23"/>
+        </w:numPr>
+        <w:rPr>
+          <w:lang w:val="en-US"/>
+        </w:rPr>
+      </w:pPr>
+      <w:r>
+        <w:rPr>
+          <w:lang w:val="en-US"/>
+        </w:rPr>
+        <w:t>setFDRWithBenjaminiHochberg</w:t>
+      </w:r>
+    </w:p>
+    <w:p>
+      <w:pPr>
+        <w:pStyle w:val="ListParagraph"/>
+        <w:numPr>
+          <w:ilvl w:val="0"/>
+          <w:numId w:val="23"/>
+        </w:numPr>
+        <w:rPr>
+          <w:lang w:val="en-US"/>
+        </w:rPr>
+      </w:pPr>
+      <w:r>
+        <w:rPr>
+          <w:lang w:val="en-US"/>
+        </w:rPr>
+        <w:t>org.reactome.server.analysis.core.model</w:t>
+      </w:r>
+      <w:r>
+        <w:rPr>
+          <w:lang w:val="en-US"/>
+        </w:rPr>
+        <w:t>.</w:t>
+      </w:r>
+      <w:r>
+        <w:rPr>
+          <w:lang w:val="en-US"/>
+        </w:rPr>
+        <w:t>PathwayStatistic</w:t>
+      </w:r>
+    </w:p>
+    <w:p>
+      <w:pPr>
+        <w:pStyle w:val="ListParagraph"/>
+        <w:numPr>
+          <w:ilvl w:val="0"/>
+          <w:numId w:val="23"/>
+        </w:numPr>
+        <w:rPr>
+          <w:lang w:val="en-US"/>
+        </w:rPr>
+      </w:pPr>
+      <w:r>
+        <w:rPr>
+          <w:lang w:val="en-US"/>
+        </w:rPr>
+        <w:t>org.reactome.server.analysis.core.model</w:t>
+      </w:r>
+      <w:r>
+        <w:rPr>
+          <w:lang w:val="en-US"/>
+        </w:rPr>
+        <w:t>.</w:t>
+      </w:r>
+      <w:r>
+        <w:t xml:space="preserve"> </w:t>
+      </w:r>
+      <w:r>
+        <w:rPr>
+          <w:lang w:val="en-US"/>
+        </w:rPr>
+        <w:t>PathwayNodeData</w:t>
+      </w:r>
     </w:p>
     <w:p>
       <w:pPr>
@@ -10717,6 +11988,312 @@
           <w:lang w:val="en-US"/>
         </w:rPr>
       </w:pPr>
+      <w:r>
+        <w:rPr>
+          <w:i/>
+          <w:lang w:val="en-US"/>
+        </w:rPr>
+        <w:t xml:space="preserve">False discovery rate </w:t>
+      </w:r>
+      <w:r>
+        <w:rPr>
+          <w:lang w:val="en-US"/>
+        </w:rPr>
+        <w:t>(FDR)</w:t>
+      </w:r>
+      <w:r>
+        <w:rPr>
+          <w:lang w:val="en-US"/>
+        </w:rPr>
+        <w:t xml:space="preserve"> is a method of conceptualizing the rate of type 1 errors in null hypothesis testing when conducting multiple comparisons.</w:t>
+      </w:r>
+    </w:p>
+    <w:p>
+      <w:pPr>
+        <w:rPr>
+          <w:lang w:val="en-US"/>
+        </w:rPr>
+      </w:pPr>
+      <w:r>
+        <w:rPr>
+          <w:lang w:val="en-US"/>
+        </w:rPr>
+        <w:t>They use the Benjamin-Hochberg</w:t>
+      </w:r>
+      <w:r>
+        <w:rPr>
+          <w:lang w:val="en-US"/>
+        </w:rPr>
+        <w:fldChar w:fldCharType="begin"/>
+      </w:r>
+      <w:r>
+        <w:rPr>
+          <w:lang w:val="en-US"/>
+        </w:rPr>
+        <w:instrText xml:space="preserve"> ADDIN EN.CITE &lt;EndNote&gt;&lt;Cite&gt;&lt;Author&gt;Benjamini&lt;/Author&gt;&lt;Year&gt;1995&lt;/Year&gt;&lt;RecNum&gt;75&lt;/RecNum&gt;&lt;DisplayText&gt;[5]&lt;/DisplayText&gt;&lt;record&gt;&lt;rec-number&gt;75&lt;/rec-number&gt;&lt;foreign-keys&gt;&lt;key app="EN" db-id="vw5w5prezvdevhedzvjv0ssoea0xsads2vv9" timestamp="1511455668"&gt;75&lt;/key&gt;&lt;/foreign-keys&gt;&lt;ref-type name="Journal Article"&gt;17&lt;/ref-type&gt;&lt;contributors&gt;&lt;authors&gt;&lt;author&gt;Benjamini, Yoav&lt;/author&gt;&lt;author&gt;Hochberg, Yosef&lt;/author&gt;&lt;/authors&gt;&lt;/contributors&gt;&lt;titles&gt;&lt;title&gt;Controlling the false discovery rate: a practical and powerful approach to multiple testing&lt;/title&gt;&lt;secondary-title&gt;Journal of the royal statistical society. Series B (Methodological)&lt;/secondary-title&gt;&lt;/titles&gt;&lt;periodical&gt;&lt;full-title&gt;Journal of the royal statistical society. Series B (Methodological)&lt;/full-title&gt;&lt;/periodical&gt;&lt;pages&gt;289-300&lt;/pages&gt;&lt;dates&gt;&lt;year&gt;1995&lt;/year&gt;&lt;/dates&gt;&lt;isbn&gt;0035-9246&lt;/isbn&gt;&lt;urls&gt;&lt;/urls&gt;&lt;/record&gt;&lt;/Cite&gt;&lt;/EndNote&gt;</w:instrText>
+      </w:r>
+      <w:r>
+        <w:rPr>
+          <w:lang w:val="en-US"/>
+        </w:rPr>
+        <w:fldChar w:fldCharType="separate"/>
+      </w:r>
+      <w:r>
+        <w:rPr>
+          <w:noProof/>
+          <w:lang w:val="en-US"/>
+        </w:rPr>
+        <w:t>[5]</w:t>
+      </w:r>
+      <w:r>
+        <w:rPr>
+          <w:lang w:val="en-US"/>
+        </w:rPr>
+        <w:fldChar w:fldCharType="end"/>
+      </w:r>
+      <w:r>
+        <w:rPr>
+          <w:lang w:val="en-US"/>
+        </w:rPr>
+        <w:t xml:space="preserve"> adjustment to fix the FDR to a certain level.</w:t>
+      </w:r>
+    </w:p>
+    <w:p>
+      <w:pPr>
+        <w:rPr>
+          <w:lang w:val="en-US"/>
+        </w:rPr>
+      </w:pPr>
+      <w:r>
+        <w:rPr>
+          <w:lang w:val="en-US"/>
+        </w:rPr>
+        <w:t xml:space="preserve">The </w:t>
+      </w:r>
+      <w:r>
+        <w:rPr>
+          <w:i/>
+          <w:lang w:val="en-US"/>
+        </w:rPr>
+        <w:t>number of degrees of freedom</w:t>
+      </w:r>
+      <w:r>
+        <w:rPr>
+          <w:lang w:val="en-US"/>
+        </w:rPr>
+        <w:t xml:space="preserve"> is the number of values in the final calculation of a statistic that are free to vary. In our case, the values that are free to vary after the search for reactions and pathways are the variables saying that a reaction or a pathway was selected.</w:t>
+      </w:r>
+    </w:p>
+    <w:p>
+      <w:pPr>
+        <w:pStyle w:val="ListParagraph"/>
+        <w:numPr>
+          <w:ilvl w:val="0"/>
+          <w:numId w:val="19"/>
+        </w:numPr>
+        <w:rPr>
+          <w:lang w:val="en-US"/>
+        </w:rPr>
+      </w:pPr>
+      <w:r>
+        <w:rPr>
+          <w:lang w:val="en-US"/>
+        </w:rPr>
+        <w:t>Get the average number of participants that can be selected in the Pathways and Reactions using proteins.</w:t>
+      </w:r>
+    </w:p>
+    <w:p>
+      <w:pPr>
+        <w:pStyle w:val="ListParagraph"/>
+        <w:numPr>
+          <w:ilvl w:val="0"/>
+          <w:numId w:val="19"/>
+        </w:numPr>
+        <w:rPr>
+          <w:lang w:val="en-US"/>
+        </w:rPr>
+      </w:pPr>
+      <w:r>
+        <w:rPr>
+          <w:lang w:val="en-US"/>
+        </w:rPr>
+        <w:t>Get the number of different participants that can be selected in the Pathways and Reactions using proteoforms. Here the search space is 50% bigger.</w:t>
+      </w:r>
+    </w:p>
+    <w:p>
+      <w:pPr>
+        <w:rPr>
+          <w:lang w:val="en-US"/>
+        </w:rPr>
+      </w:pPr>
+      <w:r>
+        <w:rPr>
+          <w:lang w:val="en-US"/>
+        </w:rPr>
+        <w:t xml:space="preserve">The number of proteins in Reactome are </w:t>
+      </w:r>
+      <w:r>
+        <w:rPr>
+          <w:lang w:val="en-US"/>
+        </w:rPr>
+        <w:t>10710</w:t>
+      </w:r>
+      <w:r>
+        <w:rPr>
+          <w:lang w:val="en-US"/>
+        </w:rPr>
+        <w:t xml:space="preserve">. Distinguishing isoforms we get </w:t>
+      </w:r>
+      <w:r>
+        <w:rPr>
+          <w:lang w:val="en-US"/>
+        </w:rPr>
+        <w:t>10876</w:t>
+      </w:r>
+      <w:r>
+        <w:rPr>
+          <w:lang w:val="en-US"/>
+        </w:rPr>
+        <w:t xml:space="preserve"> entities. If we add the extra distinction criteria between proteoforms we get</w:t>
+      </w:r>
+      <w:r>
+        <w:rPr>
+          <w:lang w:val="en-US"/>
+        </w:rPr>
+        <w:tab/>
+        <w:t>15942</w:t>
+      </w:r>
+      <w:r>
+        <w:rPr>
+          <w:lang w:val="en-US"/>
+        </w:rPr>
+        <w:t xml:space="preserve">. This is an increase of 5,066 entities, which is 46.57% bigger. </w:t>
+      </w:r>
+    </w:p>
+    <w:p>
+      <w:pPr>
+        <w:rPr>
+          <w:lang w:val="en-US"/>
+        </w:rPr>
+      </w:pPr>
+      <w:r>
+        <w:rPr>
+          <w:lang w:val="en-US"/>
+        </w:rPr>
+        <w:t xml:space="preserve">For example, </w:t>
+      </w:r>
+      <w:r>
+        <w:rPr>
+          <w:lang w:val="en-US"/>
+        </w:rPr>
+        <w:t xml:space="preserve">take </w:t>
+      </w:r>
+      <w:r>
+        <w:rPr>
+          <w:lang w:val="en-US"/>
+        </w:rPr>
+        <w:t xml:space="preserve">the pathway </w:t>
+      </w:r>
+      <w:r>
+        <w:rPr>
+          <w:rFonts w:ascii="Helvetica" w:hAnsi="Helvetica" w:cs="Helvetica"/>
+          <w:color w:val="111111"/>
+          <w:sz w:val="21"/>
+          <w:szCs w:val="21"/>
+          <w:shd w:val="clear" w:color="auto" w:fill="FFFFFF"/>
+        </w:rPr>
+        <w:t>R-HSA-2219528</w:t>
+      </w:r>
+      <w:r>
+        <w:rPr>
+          <w:lang w:val="en-US"/>
+        </w:rPr>
+        <w:t xml:space="preserve">. </w:t>
+      </w:r>
+      <w:r>
+        <w:rPr>
+          <w:lang w:val="en-US"/>
+        </w:rPr>
+        <w:t xml:space="preserve">We get the number of reactions in this pathway and all its sub pathways. </w:t>
+      </w:r>
+      <w:r>
+        <w:rPr>
+          <w:lang w:val="en-US"/>
+        </w:rPr>
+        <w:t xml:space="preserve">It has 21 reactions. </w:t>
+      </w:r>
+      <w:r>
+        <w:rPr>
+          <w:lang w:val="en-US"/>
+        </w:rPr>
+        <w:t xml:space="preserve"> Then we check how many not redundant reactions are there. The number stays in 21, which means all reactions</w:t>
+      </w:r>
+      <w:r>
+        <w:rPr>
+          <w:lang w:val="en-US"/>
+        </w:rPr>
+        <w:t xml:space="preserve"> appear only once in the pathway. </w:t>
+      </w:r>
+      <w:r>
+        <w:rPr>
+          <w:lang w:val="en-US"/>
+        </w:rPr>
+        <w:t xml:space="preserve">Then we would like to know how much is the sum of number participants in each reaction of the pathway. </w:t>
+      </w:r>
+    </w:p>
+    <w:p>
+      <w:pPr>
+        <w:rPr>
+          <w:lang w:val="en-US"/>
+        </w:rPr>
+      </w:pPr>
+      <w:r>
+        <w:rPr>
+          <w:lang w:val="en-US"/>
+        </w:rPr>
+        <w:t xml:space="preserve">This pathway has 984 reaction annotations, from which 162 are not </w:t>
+      </w:r>
+      <w:commentRangeStart w:id="7"/>
+      <w:r>
+        <w:rPr>
+          <w:lang w:val="en-US"/>
+        </w:rPr>
+        <w:t>redundant</w:t>
+      </w:r>
+      <w:commentRangeEnd w:id="7"/>
+      <w:r>
+        <w:rPr>
+          <w:rStyle w:val="CommentReference"/>
+        </w:rPr>
+        <w:commentReference w:id="7"/>
+      </w:r>
+      <w:r>
+        <w:rPr>
+          <w:lang w:val="en-US"/>
+        </w:rPr>
+        <w:t>.</w:t>
+      </w:r>
+    </w:p>
+    <w:p>
+      <w:pPr>
+        <w:rPr>
+          <w:lang w:val="en-US"/>
+        </w:rPr>
+      </w:pPr>
+      <w:commentRangeStart w:id="8"/>
+      <w:r>
+        <w:rPr>
+          <w:lang w:val="en-US"/>
+        </w:rPr>
+        <w:t xml:space="preserve">Examples </w:t>
+      </w:r>
+      <w:commentRangeEnd w:id="8"/>
+      <w:r>
+        <w:rPr>
+          <w:rStyle w:val="CommentReference"/>
+        </w:rPr>
+        <w:commentReference w:id="8"/>
+      </w:r>
     </w:p>
     <w:p>
       <w:pPr>
@@ -10731,6 +12308,8 @@
         </w:rPr>
         <w:t>Input</w:t>
       </w:r>
+      <w:bookmarkStart w:id="9" w:name="_GoBack"/>
+      <w:bookmarkEnd w:id="9"/>
     </w:p>
     <w:p>
       <w:pPr>
@@ -11576,7 +13155,7 @@
         </w:rPr>
         <w:fldChar w:fldCharType="begin">
           <w:fldData xml:space="preserve">PEVuZE5vdGU+PENpdGU+PEF1dGhvcj5OYXRhbGU8L0F1dGhvcj48WWVhcj4yMDE3PC9ZZWFyPjxS
-ZWNOdW0+NzI8L1JlY051bT48RGlzcGxheVRleHQ+WzVdPC9EaXNwbGF5VGV4dD48cmVjb3JkPjxy
+ZWNOdW0+NzI8L1JlY051bT48RGlzcGxheVRleHQ+WzZdPC9EaXNwbGF5VGV4dD48cmVjb3JkPjxy
 ZWMtbnVtYmVyPjcyPC9yZWMtbnVtYmVyPjxmb3JlaWduLWtleXM+PGtleSBhcHA9IkVOIiBkYi1p
 ZD0idnc1dzVwcmV6dmRldmhlZHp2anYwc3NvZWEweHNhZHMydnY5IiB0aW1lc3RhbXA9IjE1MTEy
 NjI0OTEiPjcyPC9rZXk+PC9mb3JlaWduLWtleXM+PHJlZi10eXBlIG5hbWU9IkpvdXJuYWwgQXJ0
@@ -11646,7 +13225,7 @@
         </w:rPr>
         <w:fldChar w:fldCharType="begin">
           <w:fldData xml:space="preserve">PEVuZE5vdGU+PENpdGU+PEF1dGhvcj5OYXRhbGU8L0F1dGhvcj48WWVhcj4yMDE3PC9ZZWFyPjxS
-ZWNOdW0+NzI8L1JlY051bT48RGlzcGxheVRleHQ+WzVdPC9EaXNwbGF5VGV4dD48cmVjb3JkPjxy
+ZWNOdW0+NzI8L1JlY051bT48RGlzcGxheVRleHQ+WzZdPC9EaXNwbGF5VGV4dD48cmVjb3JkPjxy
 ZWMtbnVtYmVyPjcyPC9yZWMtbnVtYmVyPjxmb3JlaWduLWtleXM+PGtleSBhcHA9IkVOIiBkYi1p
 ZD0idnc1dzVwcmV6dmRldmhlZHp2anYwc3NvZWEweHNhZHMydnY5IiB0aW1lc3RhbXA9IjE1MTEy
 NjI0OTEiPjcyPC9rZXk+PC9mb3JlaWduLWtleXM+PHJlZi10eXBlIG5hbWU9IkpvdXJuYWwgQXJ0
@@ -11732,7 +13311,7 @@
           <w:noProof/>
           <w:lang w:val="en-US"/>
         </w:rPr>
-        <w:t>[5]</w:t>
+        <w:t>[6]</w:t>
       </w:r>
       <w:r>
         <w:rPr>
@@ -12346,7 +13925,7 @@
         <w:rPr>
           <w:lang w:val="en-US"/>
         </w:rPr>
-        <w:instrText xml:space="preserve"> ADDIN EN.CITE &lt;EndNote&gt;&lt;Cite&gt;&lt;Author&gt;Mayer&lt;/Author&gt;&lt;Year&gt;2013&lt;/Year&gt;&lt;RecNum&gt;71&lt;/RecNum&gt;&lt;DisplayText&gt;[6]&lt;/DisplayText&gt;&lt;record&gt;&lt;rec-number&gt;71&lt;/rec-number&gt;&lt;foreign-keys&gt;&lt;key app="EN" db-id="vw5w5prezvdevhedzvjv0ssoea0xsads2vv9" timestamp="1511262353"&gt;71&lt;/key&gt;&lt;/foreign-keys&gt;&lt;ref-type name="Journal Article"&gt;17&lt;/ref-type&gt;&lt;contributors&gt;&lt;authors&gt;&lt;author&gt;Mayer, Gerhard&lt;/author&gt;&lt;author&gt;Montecchi-Palazzi, Luisa&lt;/author&gt;&lt;author&gt;Ovelleiro, David&lt;/author&gt;&lt;author&gt;Jones, Andrew R.&lt;/author&gt;&lt;author&gt;Binz, Pierre-Alain&lt;/author&gt;&lt;author&gt;Deutsch, Eric W.&lt;/author&gt;&lt;author&gt;Chambers, Matthew&lt;/author&gt;&lt;author&gt;Kallhardt, Marius&lt;/author&gt;&lt;author&gt;Levander, Fredrik&lt;/author&gt;&lt;author&gt;Shofstahl, James&lt;/author&gt;&lt;author&gt;Orchard, Sandra&lt;/author&gt;&lt;author&gt;Antonio Vizcaíno, Juan&lt;/author&gt;&lt;author&gt;Hermjakob, Henning&lt;/author&gt;&lt;author&gt;Stephan, Christian&lt;/author&gt;&lt;author&gt;Meyer, Helmut E.&lt;/author&gt;&lt;author&gt;Eisenacher, Martin&lt;/author&gt;&lt;/authors&gt;&lt;/contributors&gt;&lt;titles&gt;&lt;title&gt;The HUPO proteomics standards initiative- mass spectrometry controlled vocabulary&lt;/title&gt;&lt;secondary-title&gt;Database&lt;/secondary-title&gt;&lt;/titles&gt;&lt;periodical&gt;&lt;full-title&gt;Database&lt;/full-title&gt;&lt;/periodical&gt;&lt;pages&gt;bat009-bat009&lt;/pages&gt;&lt;volume&gt;2013&lt;/volume&gt;&lt;dates&gt;&lt;year&gt;2013&lt;/year&gt;&lt;/dates&gt;&lt;urls&gt;&lt;related-urls&gt;&lt;url&gt;http://dx.doi.org/10.1093/database/bat009&lt;/url&gt;&lt;/related-urls&gt;&lt;/urls&gt;&lt;electronic-resource-num&gt;10.1093/database/bat009&lt;/electronic-resource-num&gt;&lt;/record&gt;&lt;/Cite&gt;&lt;/EndNote&gt;</w:instrText>
+        <w:instrText xml:space="preserve"> ADDIN EN.CITE &lt;EndNote&gt;&lt;Cite&gt;&lt;Author&gt;Mayer&lt;/Author&gt;&lt;Year&gt;2013&lt;/Year&gt;&lt;RecNum&gt;71&lt;/RecNum&gt;&lt;DisplayText&gt;[7]&lt;/DisplayText&gt;&lt;record&gt;&lt;rec-number&gt;71&lt;/rec-number&gt;&lt;foreign-keys&gt;&lt;key app="EN" db-id="vw5w5prezvdevhedzvjv0ssoea0xsads2vv9" timestamp="1511262353"&gt;71&lt;/key&gt;&lt;/foreign-keys&gt;&lt;ref-type name="Journal Article"&gt;17&lt;/ref-type&gt;&lt;contributors&gt;&lt;authors&gt;&lt;author&gt;Mayer, Gerhard&lt;/author&gt;&lt;author&gt;Montecchi-Palazzi, Luisa&lt;/author&gt;&lt;author&gt;Ovelleiro, David&lt;/author&gt;&lt;author&gt;Jones, Andrew R.&lt;/author&gt;&lt;author&gt;Binz, Pierre-Alain&lt;/author&gt;&lt;author&gt;Deutsch, Eric W.&lt;/author&gt;&lt;author&gt;Chambers, Matthew&lt;/author&gt;&lt;author&gt;Kallhardt, Marius&lt;/author&gt;&lt;author&gt;Levander, Fredrik&lt;/author&gt;&lt;author&gt;Shofstahl, James&lt;/author&gt;&lt;author&gt;Orchard, Sandra&lt;/author&gt;&lt;author&gt;Antonio Vizcaíno, Juan&lt;/author&gt;&lt;author&gt;Hermjakob, Henning&lt;/author&gt;&lt;author&gt;Stephan, Christian&lt;/author&gt;&lt;author&gt;Meyer, Helmut E.&lt;/author&gt;&lt;author&gt;Eisenacher, Martin&lt;/author&gt;&lt;/authors&gt;&lt;/contributors&gt;&lt;titles&gt;&lt;title&gt;The HUPO proteomics standards initiative- mass spectrometry controlled vocabulary&lt;/title&gt;&lt;secondary-title&gt;Database&lt;/secondary-title&gt;&lt;/titles&gt;&lt;periodical&gt;&lt;full-title&gt;Database&lt;/full-title&gt;&lt;/periodical&gt;&lt;pages&gt;bat009-bat009&lt;/pages&gt;&lt;volume&gt;2013&lt;/volume&gt;&lt;dates&gt;&lt;year&gt;2013&lt;/year&gt;&lt;/dates&gt;&lt;urls&gt;&lt;related-urls&gt;&lt;url&gt;http://dx.doi.org/10.1093/database/bat009&lt;/url&gt;&lt;/related-urls&gt;&lt;/urls&gt;&lt;electronic-resource-num&gt;10.1093/database/bat009&lt;/electronic-resource-num&gt;&lt;/record&gt;&lt;/Cite&gt;&lt;/EndNote&gt;</w:instrText>
       </w:r>
       <w:r>
         <w:rPr>
@@ -12359,7 +13938,7 @@
           <w:noProof/>
           <w:lang w:val="en-US"/>
         </w:rPr>
-        <w:t>[6]</w:t>
+        <w:t>[7]</w:t>
       </w:r>
       <w:r>
         <w:rPr>
@@ -12916,7 +14495,7 @@
         <w:rPr>
           <w:lang w:val="en-US"/>
         </w:rPr>
-        <w:instrText xml:space="preserve"> ADDIN EN.CITE &lt;EndNote&gt;&lt;Cite&gt;&lt;Author&gt;Vizcaíno&lt;/Author&gt;&lt;Year&gt;2016&lt;/Year&gt;&lt;RecNum&gt;70&lt;/RecNum&gt;&lt;DisplayText&gt;[7]&lt;/DisplayText&gt;&lt;record&gt;&lt;rec-number&gt;70&lt;/rec-number&gt;&lt;foreign-keys&gt;&lt;key app="EN" db-id="vw5w5prezvdevhedzvjv0ssoea0xsads2vv9" timestamp="1510836798"&gt;70&lt;/key&gt;&lt;/foreign-keys&gt;&lt;ref-type name="Journal Article"&gt;17&lt;/ref-type&gt;&lt;contributors&gt;&lt;authors&gt;&lt;author&gt;Vizcaíno, Juan Antonio&lt;/author&gt;&lt;author&gt;Csordas, Attila&lt;/author&gt;&lt;author&gt;del-Toro, Noemi&lt;/author&gt;&lt;author&gt;Dianes, José A.&lt;/author&gt;&lt;author&gt;Griss, Johannes&lt;/author&gt;&lt;author&gt;Lavidas, Ilias&lt;/author&gt;&lt;author&gt;Mayer, Gerhard&lt;/author&gt;&lt;author&gt;Perez-Riverol, Yasset&lt;/author&gt;&lt;author&gt;Reisinger, Florian&lt;/author&gt;&lt;author&gt;Ternent, Tobias&lt;/author&gt;&lt;author&gt;Xu, Qing-Wei&lt;/author&gt;&lt;author&gt;Wang, Rui&lt;/author&gt;&lt;author&gt;Hermjakob, Henning&lt;/author&gt;&lt;/authors&gt;&lt;/contributors&gt;&lt;titles&gt;&lt;title&gt;2016 update of the PRIDE database and its related tools&lt;/title&gt;&lt;secondary-title&gt;Nucleic Acids Research&lt;/secondary-title&gt;&lt;/titles&gt;&lt;periodical&gt;&lt;full-title&gt;Nucleic Acids Research&lt;/full-title&gt;&lt;/periodical&gt;&lt;pages&gt;D447-D456&lt;/pages&gt;&lt;volume&gt;44&lt;/volume&gt;&lt;number&gt;D1&lt;/number&gt;&lt;dates&gt;&lt;year&gt;2016&lt;/year&gt;&lt;/dates&gt;&lt;isbn&gt;0305-1048&lt;/isbn&gt;&lt;urls&gt;&lt;related-urls&gt;&lt;url&gt;http://dx.doi.org/10.1093/nar/gkv1145&lt;/url&gt;&lt;/related-urls&gt;&lt;/urls&gt;&lt;electronic-resource-num&gt;10.1093/nar/gkv1145&lt;/electronic-resource-num&gt;&lt;/record&gt;&lt;/Cite&gt;&lt;/EndNote&gt;</w:instrText>
+        <w:instrText xml:space="preserve"> ADDIN EN.CITE &lt;EndNote&gt;&lt;Cite&gt;&lt;Author&gt;Vizcaíno&lt;/Author&gt;&lt;Year&gt;2016&lt;/Year&gt;&lt;RecNum&gt;70&lt;/RecNum&gt;&lt;DisplayText&gt;[8]&lt;/DisplayText&gt;&lt;record&gt;&lt;rec-number&gt;70&lt;/rec-number&gt;&lt;foreign-keys&gt;&lt;key app="EN" db-id="vw5w5prezvdevhedzvjv0ssoea0xsads2vv9" timestamp="1510836798"&gt;70&lt;/key&gt;&lt;/foreign-keys&gt;&lt;ref-type name="Journal Article"&gt;17&lt;/ref-type&gt;&lt;contributors&gt;&lt;authors&gt;&lt;author&gt;Vizcaíno, Juan Antonio&lt;/author&gt;&lt;author&gt;Csordas, Attila&lt;/author&gt;&lt;author&gt;del-Toro, Noemi&lt;/author&gt;&lt;author&gt;Dianes, José A.&lt;/author&gt;&lt;author&gt;Griss, Johannes&lt;/author&gt;&lt;author&gt;Lavidas, Ilias&lt;/author&gt;&lt;author&gt;Mayer, Gerhard&lt;/author&gt;&lt;author&gt;Perez-Riverol, Yasset&lt;/author&gt;&lt;author&gt;Reisinger, Florian&lt;/author&gt;&lt;author&gt;Ternent, Tobias&lt;/author&gt;&lt;author&gt;Xu, Qing-Wei&lt;/author&gt;&lt;author&gt;Wang, Rui&lt;/author&gt;&lt;author&gt;Hermjakob, Henning&lt;/author&gt;&lt;/authors&gt;&lt;/contributors&gt;&lt;titles&gt;&lt;title&gt;2016 update of the PRIDE database and its related tools&lt;/title&gt;&lt;secondary-title&gt;Nucleic Acids Research&lt;/secondary-title&gt;&lt;/titles&gt;&lt;periodical&gt;&lt;full-title&gt;Nucleic Acids Research&lt;/full-title&gt;&lt;/periodical&gt;&lt;pages&gt;D447-D456&lt;/pages&gt;&lt;volume&gt;44&lt;/volume&gt;&lt;number&gt;D1&lt;/number&gt;&lt;dates&gt;&lt;year&gt;2016&lt;/year&gt;&lt;/dates&gt;&lt;isbn&gt;0305-1048&lt;/isbn&gt;&lt;urls&gt;&lt;related-urls&gt;&lt;url&gt;http://dx.doi.org/10.1093/nar/gkv1145&lt;/url&gt;&lt;/related-urls&gt;&lt;/urls&gt;&lt;electronic-resource-num&gt;10.1093/nar/gkv1145&lt;/electronic-resource-num&gt;&lt;/record&gt;&lt;/Cite&gt;&lt;/EndNote&gt;</w:instrText>
       </w:r>
       <w:r>
         <w:rPr>
@@ -12929,7 +14508,7 @@
           <w:noProof/>
           <w:lang w:val="en-US"/>
         </w:rPr>
-        <w:t>[7]</w:t>
+        <w:t>[8]</w:t>
       </w:r>
       <w:r>
         <w:rPr>
@@ -12953,7 +14532,7 @@
         <w:rPr>
           <w:lang w:val="en-US"/>
         </w:rPr>
-        <w:instrText xml:space="preserve"> ADDIN EN.CITE &lt;EndNote&gt;&lt;Cite&gt;&lt;Author&gt;Zolg&lt;/Author&gt;&lt;Year&gt;2017&lt;/Year&gt;&lt;RecNum&gt;69&lt;/RecNum&gt;&lt;DisplayText&gt;[8]&lt;/DisplayText&gt;&lt;record&gt;&lt;rec-number&gt;69&lt;/rec-number&gt;&lt;foreign-keys&gt;&lt;key app="EN" db-id="vw5w5prezvdevhedzvjv0ssoea0xsads2vv9" timestamp="1510332231"&gt;69&lt;/key&gt;&lt;/foreign-keys&gt;&lt;ref-type name="Journal Article"&gt;17&lt;/ref-type&gt;&lt;contributors&gt;&lt;authors&gt;&lt;author&gt;Zolg, Daniel P.&lt;/author&gt;&lt;author&gt;Wilhelm, Mathias&lt;/author&gt;&lt;author&gt;Schnatbaum, Karsten&lt;/author&gt;&lt;author&gt;Zerweck, Johannes&lt;/author&gt;&lt;author&gt;Knaute, Tobias&lt;/author&gt;&lt;author&gt;Delanghe, Bernard&lt;/author&gt;&lt;author&gt;Bailey, Derek J.&lt;/author&gt;&lt;author&gt;Gessulat, Siegfried&lt;/author&gt;&lt;author&gt;Ehrlich, Hans-Christian&lt;/author&gt;&lt;author&gt;Weininger, Maximilian&lt;/author&gt;&lt;author&gt;Yu, Peng&lt;/author&gt;&lt;author&gt;Schlegl, Judith&lt;/author&gt;&lt;author&gt;Kramer, Karl&lt;/author&gt;&lt;author&gt;Schmidt, Tobias&lt;/author&gt;&lt;author&gt;Kusebauch, Ulrike&lt;/author&gt;&lt;author&gt;Deutsch, Eric W.&lt;/author&gt;&lt;author&gt;Aebersold, Ruedi&lt;/author&gt;&lt;author&gt;Moritz, Robert L.&lt;/author&gt;&lt;author&gt;Wenschuh, Holger&lt;/author&gt;&lt;author&gt;Moehring, Thomas&lt;/author&gt;&lt;author&gt;Aiche, Stephan&lt;/author&gt;&lt;author&gt;Huhmer, Andreas&lt;/author&gt;&lt;author&gt;Reimer, Ulf&lt;/author&gt;&lt;author&gt;Kuster, Bernhard&lt;/author&gt;&lt;/authors&gt;&lt;/contributors&gt;&lt;titles&gt;&lt;title&gt;Building ProteomeTools based on a complete synthetic human proteome&lt;/title&gt;&lt;secondary-title&gt;Nat Meth&lt;/secondary-title&gt;&lt;/titles&gt;&lt;periodical&gt;&lt;full-title&gt;Nat Meth&lt;/full-title&gt;&lt;/periodical&gt;&lt;pages&gt;259-262&lt;/pages&gt;&lt;volume&gt;14&lt;/volume&gt;&lt;number&gt;3&lt;/number&gt;&lt;dates&gt;&lt;year&gt;2017&lt;/year&gt;&lt;pub-dates&gt;&lt;date&gt;03//print&lt;/date&gt;&lt;/pub-dates&gt;&lt;/dates&gt;&lt;publisher&gt;Nature Publishing Group, a division of Macmillan Publishers Limited. All Rights Reserved.&lt;/publisher&gt;&lt;isbn&gt;1548-7091&lt;/isbn&gt;&lt;work-type&gt;Brief Communication&lt;/work-type&gt;&lt;urls&gt;&lt;related-urls&gt;&lt;url&gt;http://dx.doi.org/10.1038/nmeth.4153&lt;/url&gt;&lt;/related-urls&gt;&lt;/urls&gt;&lt;electronic-resource-num&gt;10.1038/nmeth.4153&amp;#xD;http://www.nature.com/nmeth/journal/v14/n3/abs/nmeth.4153.html#supplementary-information&lt;/electronic-resource-num&gt;&lt;/record&gt;&lt;/Cite&gt;&lt;/EndNote&gt;</w:instrText>
+        <w:instrText xml:space="preserve"> ADDIN EN.CITE &lt;EndNote&gt;&lt;Cite&gt;&lt;Author&gt;Zolg&lt;/Author&gt;&lt;Year&gt;2017&lt;/Year&gt;&lt;RecNum&gt;69&lt;/RecNum&gt;&lt;DisplayText&gt;[9]&lt;/DisplayText&gt;&lt;record&gt;&lt;rec-number&gt;69&lt;/rec-number&gt;&lt;foreign-keys&gt;&lt;key app="EN" db-id="vw5w5prezvdevhedzvjv0ssoea0xsads2vv9" timestamp="1510332231"&gt;69&lt;/key&gt;&lt;/foreign-keys&gt;&lt;ref-type name="Journal Article"&gt;17&lt;/ref-type&gt;&lt;contributors&gt;&lt;authors&gt;&lt;author&gt;Zolg, Daniel P.&lt;/author&gt;&lt;author&gt;Wilhelm, Mathias&lt;/author&gt;&lt;author&gt;Schnatbaum, Karsten&lt;/author&gt;&lt;author&gt;Zerweck, Johannes&lt;/author&gt;&lt;author&gt;Knaute, Tobias&lt;/author&gt;&lt;author&gt;Delanghe, Bernard&lt;/author&gt;&lt;author&gt;Bailey, Derek J.&lt;/author&gt;&lt;author&gt;Gessulat, Siegfried&lt;/author&gt;&lt;author&gt;Ehrlich, Hans-Christian&lt;/author&gt;&lt;author&gt;Weininger, Maximilian&lt;/author&gt;&lt;author&gt;Yu, Peng&lt;/author&gt;&lt;author&gt;Schlegl, Judith&lt;/author&gt;&lt;author&gt;Kramer, Karl&lt;/author&gt;&lt;author&gt;Schmidt, Tobias&lt;/author&gt;&lt;author&gt;Kusebauch, Ulrike&lt;/author&gt;&lt;author&gt;Deutsch, Eric W.&lt;/author&gt;&lt;author&gt;Aebersold, Ruedi&lt;/author&gt;&lt;author&gt;Moritz, Robert L.&lt;/author&gt;&lt;author&gt;Wenschuh, Holger&lt;/author&gt;&lt;author&gt;Moehring, Thomas&lt;/author&gt;&lt;author&gt;Aiche, Stephan&lt;/author&gt;&lt;author&gt;Huhmer, Andreas&lt;/author&gt;&lt;author&gt;Reimer, Ulf&lt;/author&gt;&lt;author&gt;Kuster, Bernhard&lt;/author&gt;&lt;/authors&gt;&lt;/contributors&gt;&lt;titles&gt;&lt;title&gt;Building ProteomeTools based on a complete synthetic human proteome&lt;/title&gt;&lt;secondary-title&gt;Nat Meth&lt;/secondary-title&gt;&lt;/titles&gt;&lt;periodical&gt;&lt;full-title&gt;Nat Meth&lt;/full-title&gt;&lt;/periodical&gt;&lt;pages&gt;259-262&lt;/pages&gt;&lt;volume&gt;14&lt;/volume&gt;&lt;number&gt;3&lt;/number&gt;&lt;dates&gt;&lt;year&gt;2017&lt;/year&gt;&lt;pub-dates&gt;&lt;date&gt;03//print&lt;/date&gt;&lt;/pub-dates&gt;&lt;/dates&gt;&lt;publisher&gt;Nature Publishing Group, a division of Macmillan Publishers Limited. All Rights Reserved.&lt;/publisher&gt;&lt;isbn&gt;1548-7091&lt;/isbn&gt;&lt;work-type&gt;Brief Communication&lt;/work-type&gt;&lt;urls&gt;&lt;related-urls&gt;&lt;url&gt;http://dx.doi.org/10.1038/nmeth.4153&lt;/url&gt;&lt;/related-urls&gt;&lt;/urls&gt;&lt;electronic-resource-num&gt;10.1038/nmeth.4153&amp;#xD;http://www.nature.com/nmeth/journal/v14/n3/abs/nmeth.4153.html#supplementary-information&lt;/electronic-resource-num&gt;&lt;/record&gt;&lt;/Cite&gt;&lt;/EndNote&gt;</w:instrText>
       </w:r>
       <w:r>
         <w:rPr>
@@ -12966,7 +14545,7 @@
           <w:noProof/>
           <w:lang w:val="en-US"/>
         </w:rPr>
-        <w:t>[8]</w:t>
+        <w:t>[9]</w:t>
       </w:r>
       <w:r>
         <w:rPr>
@@ -13169,25 +14748,16 @@
       </w:r>
       <w:r>
         <w:tab/>
-        <w:t xml:space="preserve">Natale, D.A., et al., </w:t>
+        <w:t xml:space="preserve">Benjamini, Y. and Y. Hochberg, </w:t>
       </w:r>
       <w:r>
         <w:rPr>
           <w:i/>
         </w:rPr>
-        <w:t>Protein Ontology (PRO): enhancing and scaling up the representation of protein entities.</w:t>
-      </w:r>
-      <w:r>
-        <w:t xml:space="preserve"> Nucleic Acids Res, 2017. </w:t>
-      </w:r>
-      <w:r>
-        <w:rPr>
-          <w:b/>
-        </w:rPr>
-        <w:t>45</w:t>
-      </w:r>
-      <w:r>
-        <w:t>(D1): p. D339-d346.</w:t>
+        <w:t>Controlling the false discovery rate: a practical and powerful approach to multiple testing.</w:t>
+      </w:r>
+      <w:r>
+        <w:t xml:space="preserve"> Journal of the royal statistical society. Series B (Methodological), 1995: p. 289-300.</w:t>
       </w:r>
     </w:p>
     <w:p>
@@ -13201,25 +14771,25 @@
       </w:r>
       <w:r>
         <w:tab/>
-        <w:t xml:space="preserve">Mayer, G., et al., </w:t>
+        <w:t xml:space="preserve">Natale, D.A., et al., </w:t>
       </w:r>
       <w:r>
         <w:rPr>
           <w:i/>
         </w:rPr>
-        <w:t>The HUPO proteomics standards initiative- mass spectrometry controlled vocabulary.</w:t>
-      </w:r>
-      <w:r>
-        <w:t xml:space="preserve"> Database, 2013. </w:t>
+        <w:t>Protein Ontology (PRO): enhancing and scaling up the representation of protein entities.</w:t>
+      </w:r>
+      <w:r>
+        <w:t xml:space="preserve"> Nucleic Acids Res, 2017. </w:t>
       </w:r>
       <w:r>
         <w:rPr>
           <w:b/>
         </w:rPr>
-        <w:t>2013</w:t>
-      </w:r>
-      <w:r>
-        <w:t>: p. bat009-bat009.</w:t>
+        <w:t>45</w:t>
+      </w:r>
+      <w:r>
+        <w:t>(D1): p. D339-d346.</w:t>
       </w:r>
     </w:p>
     <w:p>
@@ -13233,6 +14803,38 @@
       </w:r>
       <w:r>
         <w:tab/>
+        <w:t xml:space="preserve">Mayer, G., et al., </w:t>
+      </w:r>
+      <w:r>
+        <w:rPr>
+          <w:i/>
+        </w:rPr>
+        <w:t>The HUPO proteomics standards initiative- mass spectrometry controlled vocabulary.</w:t>
+      </w:r>
+      <w:r>
+        <w:t xml:space="preserve"> Database, 2013. </w:t>
+      </w:r>
+      <w:r>
+        <w:rPr>
+          <w:b/>
+        </w:rPr>
+        <w:t>2013</w:t>
+      </w:r>
+      <w:r>
+        <w:t>: p. bat009-bat009.</w:t>
+      </w:r>
+    </w:p>
+    <w:p>
+      <w:pPr>
+        <w:pStyle w:val="EndNoteBibliography"/>
+        <w:spacing w:after="0"/>
+        <w:ind w:left="720" w:hanging="720"/>
+      </w:pPr>
+      <w:r>
+        <w:t>8.</w:t>
+      </w:r>
+      <w:r>
+        <w:tab/>
         <w:t xml:space="preserve">Vizcaíno, J.A., et al., </w:t>
       </w:r>
       <w:r>
@@ -13260,7 +14862,7 @@
         <w:ind w:left="720" w:hanging="720"/>
       </w:pPr>
       <w:r>
-        <w:t>8.</w:t>
+        <w:t>9.</w:t>
       </w:r>
       <w:r>
         <w:tab/>
@@ -13308,12 +14910,81 @@
 </w:document>
 </file>
 
+<file path=word/comments.xml><?xml version="1.0" encoding="utf-8"?>
+<w:comments xmlns:wpc="http://schemas.microsoft.com/office/word/2010/wordprocessingCanvas" xmlns:cx="http://schemas.microsoft.com/office/drawing/2014/chartex" xmlns:cx1="http://schemas.microsoft.com/office/drawing/2015/9/8/chartex" xmlns:cx2="http://schemas.microsoft.com/office/drawing/2015/10/21/chartex" xmlns:cx3="http://schemas.microsoft.com/office/drawing/2016/5/9/chartex" xmlns:cx4="http://schemas.microsoft.com/office/drawing/2016/5/10/chartex" xmlns:cx5="http://schemas.microsoft.com/office/drawing/2016/5/11/chartex" xmlns:cx6="http://schemas.microsoft.com/office/drawing/2016/5/12/chartex" xmlns:cx7="http://schemas.microsoft.com/office/drawing/2016/5/13/chartex" xmlns:cx8="http://schemas.microsoft.com/office/drawing/2016/5/14/chartex" xmlns:mc="http://schemas.openxmlformats.org/markup-compatibility/2006" xmlns:aink="http://schemas.microsoft.com/office/drawing/2016/ink" xmlns:am3d="http://schemas.microsoft.com/office/drawing/2017/model3d" xmlns:o="urn:schemas-microsoft-com:office:office" xmlns:r="http://schemas.openxmlformats.org/officeDocument/2006/relationships" xmlns:m="http://schemas.openxmlformats.org/officeDocument/2006/math" xmlns:v="urn:schemas-microsoft-com:vml" xmlns:wp14="http://schemas.microsoft.com/office/word/2010/wordprocessingDrawing" xmlns:wp="http://schemas.openxmlformats.org/drawingml/2006/wordprocessingDrawing" xmlns:w10="urn:schemas-microsoft-com:office:word" xmlns:w="http://schemas.openxmlformats.org/wordprocessingml/2006/main" xmlns:w14="http://schemas.microsoft.com/office/word/2010/wordml" xmlns:w15="http://schemas.microsoft.com/office/word/2012/wordml" xmlns:w16cid="http://schemas.microsoft.com/office/word/2016/wordml/cid" xmlns:w16se="http://schemas.microsoft.com/office/word/2015/wordml/symex" xmlns:wpg="http://schemas.microsoft.com/office/word/2010/wordprocessingGroup" xmlns:wpi="http://schemas.microsoft.com/office/word/2010/wordprocessingInk" xmlns:wne="http://schemas.microsoft.com/office/word/2006/wordml" xmlns:wps="http://schemas.microsoft.com/office/word/2010/wordprocessingShape" mc:Ignorable="w14 w15 w16se w16cid wp14">
+  <w:comment w:id="6" w:author="Francisco Hernández" w:date="2017-11-24T11:15:00Z" w:initials="FH">
+    <w:p>
+      <w:pPr>
+        <w:pStyle w:val="CommentText"/>
+      </w:pPr>
+      <w:r>
+        <w:rPr>
+          <w:rStyle w:val="CommentReference"/>
+        </w:rPr>
+        <w:annotationRef/>
+      </w:r>
+      <w:r>
+        <w:t>Calculate the number of participants of each pathway. Get the query and find out if the proteins count once or twice if they appear in two reactions.</w:t>
+      </w:r>
+    </w:p>
+  </w:comment>
+  <w:comment w:id="7" w:author="Francisco Hernández" w:date="2017-11-24T12:20:00Z" w:initials="FH">
+    <w:p>
+      <w:pPr>
+        <w:pStyle w:val="CommentText"/>
+      </w:pPr>
+      <w:r>
+        <w:rPr>
+          <w:rStyle w:val="CommentReference"/>
+        </w:rPr>
+        <w:annotationRef/>
+      </w:r>
+    </w:p>
+  </w:comment>
+  <w:comment w:id="8" w:author="Francisco Hernández" w:date="2017-11-24T12:20:00Z" w:initials="FH">
+    <w:p>
+      <w:pPr>
+        <w:pStyle w:val="CommentText"/>
+      </w:pPr>
+      <w:r>
+        <w:rPr>
+          <w:rStyle w:val="CommentReference"/>
+        </w:rPr>
+        <w:annotationRef/>
+      </w:r>
+      <w:r>
+        <w:t xml:space="preserve">Take 5 common pathways. </w:t>
+      </w:r>
+      <w:r>
+        <w:t>Perform p-value calculation with the current approach and with the new approach. Then take subsets of the whole set to find out.</w:t>
+      </w:r>
+    </w:p>
+  </w:comment>
+</w:comments>
+</file>
+
+<file path=word/commentsExtended.xml><?xml version="1.0" encoding="utf-8"?>
+<w15:commentsEx xmlns:wpc="http://schemas.microsoft.com/office/word/2010/wordprocessingCanvas" xmlns:cx="http://schemas.microsoft.com/office/drawing/2014/chartex" xmlns:cx1="http://schemas.microsoft.com/office/drawing/2015/9/8/chartex" xmlns:cx2="http://schemas.microsoft.com/office/drawing/2015/10/21/chartex" xmlns:cx3="http://schemas.microsoft.com/office/drawing/2016/5/9/chartex" xmlns:cx4="http://schemas.microsoft.com/office/drawing/2016/5/10/chartex" xmlns:cx5="http://schemas.microsoft.com/office/drawing/2016/5/11/chartex" xmlns:cx6="http://schemas.microsoft.com/office/drawing/2016/5/12/chartex" xmlns:cx7="http://schemas.microsoft.com/office/drawing/2016/5/13/chartex" xmlns:cx8="http://schemas.microsoft.com/office/drawing/2016/5/14/chartex" xmlns:mc="http://schemas.openxmlformats.org/markup-compatibility/2006" xmlns:aink="http://schemas.microsoft.com/office/drawing/2016/ink" xmlns:am3d="http://schemas.microsoft.com/office/drawing/2017/model3d" xmlns:o="urn:schemas-microsoft-com:office:office" xmlns:r="http://schemas.openxmlformats.org/officeDocument/2006/relationships" xmlns:m="http://schemas.openxmlformats.org/officeDocument/2006/math" xmlns:v="urn:schemas-microsoft-com:vml" xmlns:wp14="http://schemas.microsoft.com/office/word/2010/wordprocessingDrawing" xmlns:wp="http://schemas.openxmlformats.org/drawingml/2006/wordprocessingDrawing" xmlns:w10="urn:schemas-microsoft-com:office:word" xmlns:w="http://schemas.openxmlformats.org/wordprocessingml/2006/main" xmlns:w14="http://schemas.microsoft.com/office/word/2010/wordml" xmlns:w15="http://schemas.microsoft.com/office/word/2012/wordml" xmlns:w16cid="http://schemas.microsoft.com/office/word/2016/wordml/cid" xmlns:w16se="http://schemas.microsoft.com/office/word/2015/wordml/symex" xmlns:wpg="http://schemas.microsoft.com/office/word/2010/wordprocessingGroup" xmlns:wpi="http://schemas.microsoft.com/office/word/2010/wordprocessingInk" xmlns:wne="http://schemas.microsoft.com/office/word/2006/wordml" xmlns:wps="http://schemas.microsoft.com/office/word/2010/wordprocessingShape" mc:Ignorable="w14 w15 w16se w16cid wp14">
+  <w15:commentEx w15:paraId="1A2B95C7" w15:done="0"/>
+  <w15:commentEx w15:paraId="5FDB158B" w15:done="0"/>
+  <w15:commentEx w15:paraId="20A63462" w15:done="0"/>
+</w15:commentsEx>
+</file>
+
+<file path=word/commentsIds.xml><?xml version="1.0" encoding="utf-8"?>
+<w16cid:commentsIds xmlns:wpc="http://schemas.microsoft.com/office/word/2010/wordprocessingCanvas" xmlns:cx="http://schemas.microsoft.com/office/drawing/2014/chartex" xmlns:cx1="http://schemas.microsoft.com/office/drawing/2015/9/8/chartex" xmlns:cx2="http://schemas.microsoft.com/office/drawing/2015/10/21/chartex" xmlns:cx3="http://schemas.microsoft.com/office/drawing/2016/5/9/chartex" xmlns:cx4="http://schemas.microsoft.com/office/drawing/2016/5/10/chartex" xmlns:cx5="http://schemas.microsoft.com/office/drawing/2016/5/11/chartex" xmlns:cx6="http://schemas.microsoft.com/office/drawing/2016/5/12/chartex" xmlns:cx7="http://schemas.microsoft.com/office/drawing/2016/5/13/chartex" xmlns:cx8="http://schemas.microsoft.com/office/drawing/2016/5/14/chartex" xmlns:mc="http://schemas.openxmlformats.org/markup-compatibility/2006" xmlns:aink="http://schemas.microsoft.com/office/drawing/2016/ink" xmlns:am3d="http://schemas.microsoft.com/office/drawing/2017/model3d" xmlns:o="urn:schemas-microsoft-com:office:office" xmlns:r="http://schemas.openxmlformats.org/officeDocument/2006/relationships" xmlns:m="http://schemas.openxmlformats.org/officeDocument/2006/math" xmlns:v="urn:schemas-microsoft-com:vml" xmlns:wp14="http://schemas.microsoft.com/office/word/2010/wordprocessingDrawing" xmlns:wp="http://schemas.openxmlformats.org/drawingml/2006/wordprocessingDrawing" xmlns:w10="urn:schemas-microsoft-com:office:word" xmlns:w="http://schemas.openxmlformats.org/wordprocessingml/2006/main" xmlns:w14="http://schemas.microsoft.com/office/word/2010/wordml" xmlns:w15="http://schemas.microsoft.com/office/word/2012/wordml" xmlns:w16cid="http://schemas.microsoft.com/office/word/2016/wordml/cid" xmlns:w16se="http://schemas.microsoft.com/office/word/2015/wordml/symex" xmlns:wpg="http://schemas.microsoft.com/office/word/2010/wordprocessingGroup" xmlns:wpi="http://schemas.microsoft.com/office/word/2010/wordprocessingInk" xmlns:wne="http://schemas.microsoft.com/office/word/2006/wordml" xmlns:wps="http://schemas.microsoft.com/office/word/2010/wordprocessingShape" mc:Ignorable="w14 w15 w16se w16cid wp14">
+  <w16cid:commentId w16cid:paraId="1A2B95C7" w16cid:durableId="1DC27DB7"/>
+  <w16cid:commentId w16cid:paraId="5FDB158B" w16cid:durableId="1DC28D12"/>
+  <w16cid:commentId w16cid:paraId="20A63462" w16cid:durableId="1DC28D21"/>
+</w16cid:commentsIds>
+</file>
+
 <file path=word/numbering.xml><?xml version="1.0" encoding="utf-8"?>
 <w:numbering xmlns:wpc="http://schemas.microsoft.com/office/word/2010/wordprocessingCanvas" xmlns:cx="http://schemas.microsoft.com/office/drawing/2014/chartex" xmlns:cx1="http://schemas.microsoft.com/office/drawing/2015/9/8/chartex" xmlns:cx2="http://schemas.microsoft.com/office/drawing/2015/10/21/chartex" xmlns:cx3="http://schemas.microsoft.com/office/drawing/2016/5/9/chartex" xmlns:cx4="http://schemas.microsoft.com/office/drawing/2016/5/10/chartex" xmlns:cx5="http://schemas.microsoft.com/office/drawing/2016/5/11/chartex" xmlns:cx6="http://schemas.microsoft.com/office/drawing/2016/5/12/chartex" xmlns:cx7="http://schemas.microsoft.com/office/drawing/2016/5/13/chartex" xmlns:cx8="http://schemas.microsoft.com/office/drawing/2016/5/14/chartex" xmlns:mc="http://schemas.openxmlformats.org/markup-compatibility/2006" xmlns:aink="http://schemas.microsoft.com/office/drawing/2016/ink" xmlns:am3d="http://schemas.microsoft.com/office/drawing/2017/model3d" xmlns:o="urn:schemas-microsoft-com:office:office" xmlns:r="http://schemas.openxmlformats.org/officeDocument/2006/relationships" xmlns:m="http://schemas.openxmlformats.org/officeDocument/2006/math" xmlns:v="urn:schemas-microsoft-com:vml" xmlns:wp14="http://schemas.microsoft.com/office/word/2010/wordprocessingDrawing" xmlns:wp="http://schemas.openxmlformats.org/drawingml/2006/wordprocessingDrawing" xmlns:w10="urn:schemas-microsoft-com:office:word" xmlns:w="http://schemas.openxmlformats.org/wordprocessingml/2006/main" xmlns:w14="http://schemas.microsoft.com/office/word/2010/wordml" xmlns:w15="http://schemas.microsoft.com/office/word/2012/wordml" xmlns:w16cid="http://schemas.microsoft.com/office/word/2016/wordml/cid" xmlns:w16se="http://schemas.microsoft.com/office/word/2015/wordml/symex" xmlns:wpg="http://schemas.microsoft.com/office/word/2010/wordprocessingGroup" xmlns:wpi="http://schemas.microsoft.com/office/word/2010/wordprocessingInk" xmlns:wne="http://schemas.microsoft.com/office/word/2006/wordml" xmlns:wps="http://schemas.microsoft.com/office/word/2010/wordprocessingShape" mc:Ignorable="w14 w15 w16se w16cid wp14">
   <w:abstractNum w:abstractNumId="0" w15:restartNumberingAfterBreak="0">
     <w:nsid w:val="FFFFFF7C"/>
     <w:multiLevelType w:val="singleLevel"/>
-    <w:tmpl w:val="E55ED18C"/>
+    <w:tmpl w:val="F04A0876"/>
     <w:lvl w:ilvl="0">
       <w:start w:val="1"/>
       <w:numFmt w:val="decimal"/>
@@ -13330,7 +15001,7 @@
   <w:abstractNum w:abstractNumId="1" w15:restartNumberingAfterBreak="0">
     <w:nsid w:val="FFFFFF7D"/>
     <w:multiLevelType w:val="singleLevel"/>
-    <w:tmpl w:val="3CB427A8"/>
+    <w:tmpl w:val="C80CFA46"/>
     <w:lvl w:ilvl="0">
       <w:start w:val="1"/>
       <w:numFmt w:val="decimal"/>
@@ -13347,7 +15018,7 @@
   <w:abstractNum w:abstractNumId="2" w15:restartNumberingAfterBreak="0">
     <w:nsid w:val="FFFFFF7E"/>
     <w:multiLevelType w:val="singleLevel"/>
-    <w:tmpl w:val="6F6874AA"/>
+    <w:tmpl w:val="213A262C"/>
     <w:lvl w:ilvl="0">
       <w:start w:val="1"/>
       <w:numFmt w:val="decimal"/>
@@ -13364,7 +15035,7 @@
   <w:abstractNum w:abstractNumId="3" w15:restartNumberingAfterBreak="0">
     <w:nsid w:val="FFFFFF7F"/>
     <w:multiLevelType w:val="singleLevel"/>
-    <w:tmpl w:val="085E61F6"/>
+    <w:tmpl w:val="FFFAA6F8"/>
     <w:lvl w:ilvl="0">
       <w:start w:val="1"/>
       <w:numFmt w:val="decimal"/>
@@ -13381,7 +15052,7 @@
   <w:abstractNum w:abstractNumId="4" w15:restartNumberingAfterBreak="0">
     <w:nsid w:val="FFFFFF80"/>
     <w:multiLevelType w:val="singleLevel"/>
-    <w:tmpl w:val="BBBE1F2A"/>
+    <w:tmpl w:val="F69C42C0"/>
     <w:lvl w:ilvl="0">
       <w:start w:val="1"/>
       <w:numFmt w:val="bullet"/>
@@ -13401,7 +15072,7 @@
   <w:abstractNum w:abstractNumId="5" w15:restartNumberingAfterBreak="0">
     <w:nsid w:val="FFFFFF81"/>
     <w:multiLevelType w:val="singleLevel"/>
-    <w:tmpl w:val="D5F24306"/>
+    <w:tmpl w:val="334C6FEA"/>
     <w:lvl w:ilvl="0">
       <w:start w:val="1"/>
       <w:numFmt w:val="bullet"/>
@@ -13421,7 +15092,7 @@
   <w:abstractNum w:abstractNumId="6" w15:restartNumberingAfterBreak="0">
     <w:nsid w:val="FFFFFF82"/>
     <w:multiLevelType w:val="singleLevel"/>
-    <w:tmpl w:val="A88EBBA2"/>
+    <w:tmpl w:val="60E6C536"/>
     <w:lvl w:ilvl="0">
       <w:start w:val="1"/>
       <w:numFmt w:val="bullet"/>
@@ -13441,7 +15112,7 @@
   <w:abstractNum w:abstractNumId="7" w15:restartNumberingAfterBreak="0">
     <w:nsid w:val="FFFFFF83"/>
     <w:multiLevelType w:val="singleLevel"/>
-    <w:tmpl w:val="F310315A"/>
+    <w:tmpl w:val="3C3C224E"/>
     <w:lvl w:ilvl="0">
       <w:start w:val="1"/>
       <w:numFmt w:val="bullet"/>
@@ -13461,7 +15132,7 @@
   <w:abstractNum w:abstractNumId="8" w15:restartNumberingAfterBreak="0">
     <w:nsid w:val="FFFFFF88"/>
     <w:multiLevelType w:val="singleLevel"/>
-    <w:tmpl w:val="1902E9D4"/>
+    <w:tmpl w:val="35149588"/>
     <w:lvl w:ilvl="0">
       <w:start w:val="1"/>
       <w:numFmt w:val="decimal"/>
@@ -13478,7 +15149,7 @@
   <w:abstractNum w:abstractNumId="9" w15:restartNumberingAfterBreak="0">
     <w:nsid w:val="FFFFFF89"/>
     <w:multiLevelType w:val="singleLevel"/>
-    <w:tmpl w:val="675CBBB0"/>
+    <w:tmpl w:val="23364BC6"/>
     <w:lvl w:ilvl="0">
       <w:start w:val="1"/>
       <w:numFmt w:val="bullet"/>
@@ -13608,6 +15279,119 @@
     </w:lvl>
   </w:abstractNum>
   <w:abstractNum w:abstractNumId="11" w15:restartNumberingAfterBreak="0">
+    <w:nsid w:val="0D4D663C"/>
+    <w:multiLevelType w:val="hybridMultilevel"/>
+    <w:tmpl w:val="AA341880"/>
+    <w:lvl w:ilvl="0" w:tplc="08090001">
+      <w:start w:val="1"/>
+      <w:numFmt w:val="bullet"/>
+      <w:lvlText w:val=""/>
+      <w:lvlJc w:val="left"/>
+      <w:pPr>
+        <w:ind w:left="720" w:hanging="360"/>
+      </w:pPr>
+      <w:rPr>
+        <w:rFonts w:ascii="Symbol" w:hAnsi="Symbol" w:hint="default"/>
+      </w:rPr>
+    </w:lvl>
+    <w:lvl w:ilvl="1" w:tplc="08090003">
+      <w:start w:val="1"/>
+      <w:numFmt w:val="bullet"/>
+      <w:lvlText w:val="o"/>
+      <w:lvlJc w:val="left"/>
+      <w:pPr>
+        <w:ind w:left="1440" w:hanging="360"/>
+      </w:pPr>
+      <w:rPr>
+        <w:rFonts w:ascii="Courier New" w:hAnsi="Courier New" w:cs="Courier New" w:hint="default"/>
+      </w:rPr>
+    </w:lvl>
+    <w:lvl w:ilvl="2" w:tplc="08090005" w:tentative="1">
+      <w:start w:val="1"/>
+      <w:numFmt w:val="bullet"/>
+      <w:lvlText w:val=""/>
+      <w:lvlJc w:val="left"/>
+      <w:pPr>
+        <w:ind w:left="2160" w:hanging="360"/>
+      </w:pPr>
+      <w:rPr>
+        <w:rFonts w:ascii="Wingdings" w:hAnsi="Wingdings" w:hint="default"/>
+      </w:rPr>
+    </w:lvl>
+    <w:lvl w:ilvl="3" w:tplc="08090001" w:tentative="1">
+      <w:start w:val="1"/>
+      <w:numFmt w:val="bullet"/>
+      <w:lvlText w:val=""/>
+      <w:lvlJc w:val="left"/>
+      <w:pPr>
+        <w:ind w:left="2880" w:hanging="360"/>
+      </w:pPr>
+      <w:rPr>
+        <w:rFonts w:ascii="Symbol" w:hAnsi="Symbol" w:hint="default"/>
+      </w:rPr>
+    </w:lvl>
+    <w:lvl w:ilvl="4" w:tplc="08090003" w:tentative="1">
+      <w:start w:val="1"/>
+      <w:numFmt w:val="bullet"/>
+      <w:lvlText w:val="o"/>
+      <w:lvlJc w:val="left"/>
+      <w:pPr>
+        <w:ind w:left="3600" w:hanging="360"/>
+      </w:pPr>
+      <w:rPr>
+        <w:rFonts w:ascii="Courier New" w:hAnsi="Courier New" w:cs="Courier New" w:hint="default"/>
+      </w:rPr>
+    </w:lvl>
+    <w:lvl w:ilvl="5" w:tplc="08090005" w:tentative="1">
+      <w:start w:val="1"/>
+      <w:numFmt w:val="bullet"/>
+      <w:lvlText w:val=""/>
+      <w:lvlJc w:val="left"/>
+      <w:pPr>
+        <w:ind w:left="4320" w:hanging="360"/>
+      </w:pPr>
+      <w:rPr>
+        <w:rFonts w:ascii="Wingdings" w:hAnsi="Wingdings" w:hint="default"/>
+      </w:rPr>
+    </w:lvl>
+    <w:lvl w:ilvl="6" w:tplc="08090001" w:tentative="1">
+      <w:start w:val="1"/>
+      <w:numFmt w:val="bullet"/>
+      <w:lvlText w:val=""/>
+      <w:lvlJc w:val="left"/>
+      <w:pPr>
+        <w:ind w:left="5040" w:hanging="360"/>
+      </w:pPr>
+      <w:rPr>
+        <w:rFonts w:ascii="Symbol" w:hAnsi="Symbol" w:hint="default"/>
+      </w:rPr>
+    </w:lvl>
+    <w:lvl w:ilvl="7" w:tplc="08090003" w:tentative="1">
+      <w:start w:val="1"/>
+      <w:numFmt w:val="bullet"/>
+      <w:lvlText w:val="o"/>
+      <w:lvlJc w:val="left"/>
+      <w:pPr>
+        <w:ind w:left="5760" w:hanging="360"/>
+      </w:pPr>
+      <w:rPr>
+        <w:rFonts w:ascii="Courier New" w:hAnsi="Courier New" w:cs="Courier New" w:hint="default"/>
+      </w:rPr>
+    </w:lvl>
+    <w:lvl w:ilvl="8" w:tplc="08090005" w:tentative="1">
+      <w:start w:val="1"/>
+      <w:numFmt w:val="bullet"/>
+      <w:lvlText w:val=""/>
+      <w:lvlJc w:val="left"/>
+      <w:pPr>
+        <w:ind w:left="6480" w:hanging="360"/>
+      </w:pPr>
+      <w:rPr>
+        <w:rFonts w:ascii="Wingdings" w:hAnsi="Wingdings" w:hint="default"/>
+      </w:rPr>
+    </w:lvl>
+  </w:abstractNum>
+  <w:abstractNum w:abstractNumId="12" w15:restartNumberingAfterBreak="0">
     <w:nsid w:val="0E0508C1"/>
     <w:multiLevelType w:val="hybridMultilevel"/>
     <w:tmpl w:val="F86CFEF0"/>
@@ -13720,7 +15504,7 @@
       </w:rPr>
     </w:lvl>
   </w:abstractNum>
-  <w:abstractNum w:abstractNumId="12" w15:restartNumberingAfterBreak="0">
+  <w:abstractNum w:abstractNumId="13" w15:restartNumberingAfterBreak="0">
     <w:nsid w:val="12323C4D"/>
     <w:multiLevelType w:val="hybridMultilevel"/>
     <w:tmpl w:val="3990A9C6"/>
@@ -13833,7 +15617,7 @@
       </w:rPr>
     </w:lvl>
   </w:abstractNum>
-  <w:abstractNum w:abstractNumId="13" w15:restartNumberingAfterBreak="0">
+  <w:abstractNum w:abstractNumId="14" w15:restartNumberingAfterBreak="0">
     <w:nsid w:val="13776E5C"/>
     <w:multiLevelType w:val="hybridMultilevel"/>
     <w:tmpl w:val="A6C68632"/>
@@ -13946,7 +15730,7 @@
       </w:rPr>
     </w:lvl>
   </w:abstractNum>
-  <w:abstractNum w:abstractNumId="14" w15:restartNumberingAfterBreak="0">
+  <w:abstractNum w:abstractNumId="15" w15:restartNumberingAfterBreak="0">
     <w:nsid w:val="265E2054"/>
     <w:multiLevelType w:val="hybridMultilevel"/>
     <w:tmpl w:val="009E2436"/>
@@ -14058,7 +15842,7 @@
       </w:rPr>
     </w:lvl>
   </w:abstractNum>
-  <w:abstractNum w:abstractNumId="15" w15:restartNumberingAfterBreak="0">
+  <w:abstractNum w:abstractNumId="16" w15:restartNumberingAfterBreak="0">
     <w:nsid w:val="2ADD20EA"/>
     <w:multiLevelType w:val="hybridMultilevel"/>
     <w:tmpl w:val="59684BAC"/>
@@ -14170,7 +15954,7 @@
       </w:rPr>
     </w:lvl>
   </w:abstractNum>
-  <w:abstractNum w:abstractNumId="16" w15:restartNumberingAfterBreak="0">
+  <w:abstractNum w:abstractNumId="17" w15:restartNumberingAfterBreak="0">
     <w:nsid w:val="42A026D2"/>
     <w:multiLevelType w:val="hybridMultilevel"/>
     <w:tmpl w:val="000C1826"/>
@@ -14283,7 +16067,7 @@
       </w:rPr>
     </w:lvl>
   </w:abstractNum>
-  <w:abstractNum w:abstractNumId="17" w15:restartNumberingAfterBreak="0">
+  <w:abstractNum w:abstractNumId="18" w15:restartNumberingAfterBreak="0">
     <w:nsid w:val="514E7695"/>
     <w:multiLevelType w:val="hybridMultilevel"/>
     <w:tmpl w:val="EBDE3840"/>
@@ -14395,7 +16179,7 @@
       </w:rPr>
     </w:lvl>
   </w:abstractNum>
-  <w:abstractNum w:abstractNumId="18" w15:restartNumberingAfterBreak="0">
+  <w:abstractNum w:abstractNumId="19" w15:restartNumberingAfterBreak="0">
     <w:nsid w:val="57BD2634"/>
     <w:multiLevelType w:val="hybridMultilevel"/>
     <w:tmpl w:val="C9C4E8A4"/>
@@ -14507,7 +16291,7 @@
       </w:rPr>
     </w:lvl>
   </w:abstractNum>
-  <w:abstractNum w:abstractNumId="19" w15:restartNumberingAfterBreak="0">
+  <w:abstractNum w:abstractNumId="20" w15:restartNumberingAfterBreak="0">
     <w:nsid w:val="5AC5722C"/>
     <w:multiLevelType w:val="hybridMultilevel"/>
     <w:tmpl w:val="BCC21796"/>
@@ -14620,7 +16404,7 @@
       </w:rPr>
     </w:lvl>
   </w:abstractNum>
-  <w:abstractNum w:abstractNumId="20" w15:restartNumberingAfterBreak="0">
+  <w:abstractNum w:abstractNumId="21" w15:restartNumberingAfterBreak="0">
     <w:nsid w:val="5C392DFB"/>
     <w:multiLevelType w:val="multilevel"/>
     <w:tmpl w:val="2336224E"/>
@@ -14715,7 +16499,7 @@
       </w:pPr>
     </w:lvl>
   </w:abstractNum>
-  <w:abstractNum w:abstractNumId="21" w15:restartNumberingAfterBreak="0">
+  <w:abstractNum w:abstractNumId="22" w15:restartNumberingAfterBreak="0">
     <w:nsid w:val="6AB74A38"/>
     <w:multiLevelType w:val="hybridMultilevel"/>
     <w:tmpl w:val="A8C4F1D8"/>
@@ -14858,42 +16642,53 @@
     <w:abstractNumId w:val="0"/>
   </w:num>
   <w:num w:numId="11">
+    <w:abstractNumId w:val="21"/>
+  </w:num>
+  <w:num w:numId="12">
+    <w:abstractNumId w:val="13"/>
+  </w:num>
+  <w:num w:numId="13">
+    <w:abstractNumId w:val="12"/>
+  </w:num>
+  <w:num w:numId="14">
     <w:abstractNumId w:val="20"/>
   </w:num>
-  <w:num w:numId="12">
-    <w:abstractNumId w:val="12"/>
+  <w:num w:numId="15">
+    <w:abstractNumId w:val="16"/>
   </w:num>
-  <w:num w:numId="13">
-    <w:abstractNumId w:val="11"/>
+  <w:num w:numId="16">
+    <w:abstractNumId w:val="17"/>
   </w:num>
-  <w:num w:numId="14">
+  <w:num w:numId="17">
+    <w:abstractNumId w:val="15"/>
+  </w:num>
+  <w:num w:numId="18">
+    <w:abstractNumId w:val="18"/>
+  </w:num>
+  <w:num w:numId="19">
     <w:abstractNumId w:val="19"/>
   </w:num>
-  <w:num w:numId="15">
-    <w:abstractNumId w:val="15"/>
-  </w:num>
-  <w:num w:numId="16">
-    <w:abstractNumId w:val="16"/>
-  </w:num>
-  <w:num w:numId="17">
-    <w:abstractNumId w:val="14"/>
-  </w:num>
-  <w:num w:numId="18">
-    <w:abstractNumId w:val="17"/>
-  </w:num>
-  <w:num w:numId="19">
-    <w:abstractNumId w:val="18"/>
-  </w:num>
   <w:num w:numId="20">
-    <w:abstractNumId w:val="21"/>
+    <w:abstractNumId w:val="22"/>
   </w:num>
   <w:num w:numId="21">
     <w:abstractNumId w:val="10"/>
   </w:num>
   <w:num w:numId="22">
-    <w:abstractNumId w:val="13"/>
+    <w:abstractNumId w:val="14"/>
+  </w:num>
+  <w:num w:numId="23">
+    <w:abstractNumId w:val="11"/>
   </w:num>
 </w:numbering>
+</file>
+
+<file path=word/people.xml><?xml version="1.0" encoding="utf-8"?>
+<w15:people xmlns:wpc="http://schemas.microsoft.com/office/word/2010/wordprocessingCanvas" xmlns:cx="http://schemas.microsoft.com/office/drawing/2014/chartex" xmlns:cx1="http://schemas.microsoft.com/office/drawing/2015/9/8/chartex" xmlns:cx2="http://schemas.microsoft.com/office/drawing/2015/10/21/chartex" xmlns:cx3="http://schemas.microsoft.com/office/drawing/2016/5/9/chartex" xmlns:cx4="http://schemas.microsoft.com/office/drawing/2016/5/10/chartex" xmlns:cx5="http://schemas.microsoft.com/office/drawing/2016/5/11/chartex" xmlns:cx6="http://schemas.microsoft.com/office/drawing/2016/5/12/chartex" xmlns:cx7="http://schemas.microsoft.com/office/drawing/2016/5/13/chartex" xmlns:cx8="http://schemas.microsoft.com/office/drawing/2016/5/14/chartex" xmlns:mc="http://schemas.openxmlformats.org/markup-compatibility/2006" xmlns:aink="http://schemas.microsoft.com/office/drawing/2016/ink" xmlns:am3d="http://schemas.microsoft.com/office/drawing/2017/model3d" xmlns:o="urn:schemas-microsoft-com:office:office" xmlns:r="http://schemas.openxmlformats.org/officeDocument/2006/relationships" xmlns:m="http://schemas.openxmlformats.org/officeDocument/2006/math" xmlns:v="urn:schemas-microsoft-com:vml" xmlns:wp14="http://schemas.microsoft.com/office/word/2010/wordprocessingDrawing" xmlns:wp="http://schemas.openxmlformats.org/drawingml/2006/wordprocessingDrawing" xmlns:w10="urn:schemas-microsoft-com:office:word" xmlns:w="http://schemas.openxmlformats.org/wordprocessingml/2006/main" xmlns:w14="http://schemas.microsoft.com/office/word/2010/wordml" xmlns:w15="http://schemas.microsoft.com/office/word/2012/wordml" xmlns:w16cid="http://schemas.microsoft.com/office/word/2016/wordml/cid" xmlns:w16se="http://schemas.microsoft.com/office/word/2015/wordml/symex" xmlns:wpg="http://schemas.microsoft.com/office/word/2010/wordprocessingGroup" xmlns:wpi="http://schemas.microsoft.com/office/word/2010/wordprocessingInk" xmlns:wne="http://schemas.microsoft.com/office/word/2006/wordml" xmlns:wps="http://schemas.microsoft.com/office/word/2010/wordprocessingShape" mc:Ignorable="w14 w15 w16se w16cid wp14">
+  <w15:person w15:author="Francisco Hernández">
+    <w15:presenceInfo w15:providerId="Windows Live" w15:userId="85442e9d15b8a770"/>
+  </w15:person>
+</w15:people>
 </file>
 
 <file path=word/styles.xml><?xml version="1.0" encoding="utf-8"?>

</xml_diff>

<commit_message>
Migration to linux. Line ending changed in many files.
</commit_message>
<xml_diff>
--- a/docs/Extended Reactome Analysis tool.docx
+++ b/docs/Extended Reactome Analysis tool.docx
@@ -1948,8 +1948,15 @@
         <w:rPr>
           <w:lang w:val="en-US"/>
         </w:rPr>
-        <w:t>We propose to implement a new approach that takes different forms of proteins to filter out the results and make them more specific. Several options are possible. We explain some of them briefly.</w:t>
-      </w:r>
+        <w:t xml:space="preserve">We propose to implement a new approach that takes different forms of proteins to filter out the results and make them more specific. Several options are possible. </w:t>
+      </w:r>
+    </w:p>
+    <w:p>
+      <w:pPr>
+        <w:rPr>
+          <w:lang w:val="en-US"/>
+        </w:rPr>
+      </w:pPr>
     </w:p>
     <w:p>
       <w:pPr>
@@ -2334,6 +2341,146 @@
           <w:lang w:val="en-US"/>
         </w:rPr>
         <w:t>All PTMs have the same coordinates.</w:t>
+      </w:r>
+    </w:p>
+    <w:p>
+      <w:pPr>
+        <w:pStyle w:val="Heading3"/>
+        <w:rPr>
+          <w:lang w:val="en-US"/>
+        </w:rPr>
+      </w:pPr>
+      <w:r>
+        <w:rPr>
+          <w:lang w:val="en-US"/>
+        </w:rPr>
+        <w:t xml:space="preserve">Approach 2 – Partial </w:t>
+      </w:r>
+      <w:r>
+        <w:rPr>
+          <w:lang w:val="en-US"/>
+        </w:rPr>
+        <w:t>proteoform m</w:t>
+      </w:r>
+      <w:r>
+        <w:rPr>
+          <w:lang w:val="en-US"/>
+        </w:rPr>
+        <w:t>atch</w:t>
+      </w:r>
+    </w:p>
+    <w:p>
+      <w:pPr>
+        <w:pStyle w:val="ListParagraph"/>
+        <w:numPr>
+          <w:ilvl w:val="0"/>
+          <w:numId w:val="24"/>
+        </w:numPr>
+        <w:rPr>
+          <w:lang w:val="en-US"/>
+        </w:rPr>
+      </w:pPr>
+      <w:r>
+        <w:rPr>
+          <w:lang w:val="en-US"/>
+        </w:rPr>
+        <w:t>They annotate the least minimum set of PTMs necessary to perform a function.</w:t>
+      </w:r>
+    </w:p>
+    <w:p>
+      <w:pPr>
+        <w:pStyle w:val="ListParagraph"/>
+        <w:numPr>
+          <w:ilvl w:val="0"/>
+          <w:numId w:val="24"/>
+        </w:numPr>
+        <w:rPr>
+          <w:lang w:val="en-US"/>
+        </w:rPr>
+      </w:pPr>
+      <w:r>
+        <w:rPr>
+          <w:lang w:val="en-US"/>
+        </w:rPr>
+        <w:t>The technology has improved and precision on PTM sites is better. In the past they didn’t even know.</w:t>
+      </w:r>
+    </w:p>
+    <w:p>
+      <w:pPr>
+        <w:pStyle w:val="ListParagraph"/>
+        <w:numPr>
+          <w:ilvl w:val="0"/>
+          <w:numId w:val="24"/>
+        </w:numPr>
+        <w:rPr>
+          <w:lang w:val="en-US"/>
+        </w:rPr>
+      </w:pPr>
+      <w:r>
+        <w:rPr>
+          <w:lang w:val="en-US"/>
+        </w:rPr>
+        <w:t>Regarding types is the same.</w:t>
+      </w:r>
+    </w:p>
+    <w:p>
+      <w:pPr>
+        <w:pStyle w:val="ListParagraph"/>
+        <w:numPr>
+          <w:ilvl w:val="0"/>
+          <w:numId w:val="24"/>
+        </w:numPr>
+        <w:rPr>
+          <w:lang w:val="en-US"/>
+        </w:rPr>
+      </w:pPr>
+      <w:r>
+        <w:rPr>
+          <w:lang w:val="en-US"/>
+        </w:rPr>
+        <w:t>When the input is more specific, I can say it may be the one I have annotated.</w:t>
+      </w:r>
+    </w:p>
+    <w:p>
+      <w:pPr>
+        <w:pStyle w:val="ListParagraph"/>
+        <w:numPr>
+          <w:ilvl w:val="0"/>
+          <w:numId w:val="24"/>
+        </w:numPr>
+        <w:rPr>
+          <w:lang w:val="en-US"/>
+        </w:rPr>
+      </w:pPr>
+      <w:r>
+        <w:rPr>
+          <w:lang w:val="en-US"/>
+        </w:rPr>
+        <w:t xml:space="preserve">When one of the sides is less specific </w:t>
+      </w:r>
+    </w:p>
+    <w:p>
+      <w:pPr>
+        <w:pStyle w:val="ListParagraph"/>
+        <w:numPr>
+          <w:ilvl w:val="0"/>
+          <w:numId w:val="24"/>
+        </w:numPr>
+        <w:rPr>
+          <w:lang w:val="en-US"/>
+        </w:rPr>
+      </w:pPr>
+      <w:r>
+        <w:rPr>
+          <w:lang w:val="en-US"/>
+        </w:rPr>
+        <w:t xml:space="preserve">In the pathway, in order to get from one step to another, ptms are necessary, so when you add or remove ptms to the molecule, it means you go </w:t>
+      </w:r>
+      <w:r>
+        <w:rPr>
+          <w:lang w:val="en-US"/>
+        </w:rPr>
+        <w:t>upstream or downstream the pathway.</w:t>
       </w:r>
     </w:p>
     <w:p>
@@ -11414,190 +11561,183 @@
           <w:i/>
           <w:lang w:val="en-US"/>
         </w:rPr>
-        <w:t>.</w:t>
+        <w:t xml:space="preserve">. </w:t>
+      </w:r>
+      <w:r>
+        <w:rPr>
+          <w:lang w:val="en-US"/>
+        </w:rPr>
+        <w:t xml:space="preserve">Participants </w:t>
+      </w:r>
+      <w:r>
+        <w:rPr>
+          <w:lang w:val="en-US"/>
+        </w:rPr>
+        <w:t>have</w:t>
+      </w:r>
+      <w:r>
+        <w:rPr>
+          <w:lang w:val="en-US"/>
+        </w:rPr>
+        <w:t xml:space="preserve"> the roles of inputs (reactants), outputs (products), catalysts and regulators in the reaction.  They call </w:t>
       </w:r>
       <w:r>
         <w:rPr>
           <w:i/>
           <w:lang w:val="en-US"/>
         </w:rPr>
+        <w:t>reaction annotation</w:t>
+      </w:r>
+      <w:r>
+        <w:rPr>
+          <w:i/>
+          <w:lang w:val="en-US"/>
+        </w:rPr>
         <w:t xml:space="preserve"> </w:t>
       </w:r>
       <w:r>
         <w:rPr>
           <w:lang w:val="en-US"/>
         </w:rPr>
-        <w:t xml:space="preserve">Participants </w:t>
-      </w:r>
-      <w:r>
-        <w:rPr>
-          <w:lang w:val="en-US"/>
-        </w:rPr>
-        <w:t>have</w:t>
-      </w:r>
-      <w:r>
-        <w:rPr>
-          <w:lang w:val="en-US"/>
-        </w:rPr>
-        <w:t xml:space="preserve"> the roles of inputs (reactants), outputs (products), catalysts and regulators in the reaction.  They call </w:t>
+        <w:t>when a p</w:t>
+      </w:r>
+      <w:r>
+        <w:rPr>
+          <w:lang w:val="en-US"/>
+        </w:rPr>
+        <w:t>articipant is set to perform a role in a reaction.</w:t>
+      </w:r>
+    </w:p>
+    <w:p>
+      <w:pPr>
+        <w:rPr>
+          <w:lang w:val="en-US"/>
+        </w:rPr>
+      </w:pPr>
+      <w:r>
+        <w:rPr>
+          <w:lang w:val="en-US"/>
+        </w:rPr>
+        <w:t>During the analysis process</w:t>
+      </w:r>
+      <w:r>
+        <w:rPr>
+          <w:lang w:val="en-US"/>
+        </w:rPr>
+        <w:t xml:space="preserve">, </w:t>
+      </w:r>
+      <w:r>
+        <w:rPr>
+          <w:lang w:val="en-US"/>
+        </w:rPr>
+        <w:t xml:space="preserve">they search for </w:t>
+      </w:r>
+      <w:r>
+        <w:rPr>
+          <w:lang w:val="en-US"/>
+        </w:rPr>
+        <w:t xml:space="preserve">reactions </w:t>
+      </w:r>
+      <w:r>
+        <w:rPr>
+          <w:lang w:val="en-US"/>
+        </w:rPr>
+        <w:t>containing as participants some of the entities in</w:t>
+      </w:r>
+      <w:r>
+        <w:rPr>
+          <w:lang w:val="en-US"/>
+        </w:rPr>
+        <w:t xml:space="preserve"> the input sample. </w:t>
+      </w:r>
+      <w:r>
+        <w:rPr>
+          <w:lang w:val="en-US"/>
+        </w:rPr>
+        <w:t>They perform an identifiers mapping between</w:t>
+      </w:r>
+      <w:r>
+        <w:rPr>
+          <w:lang w:val="en-US"/>
+        </w:rPr>
+        <w:t xml:space="preserve"> real</w:t>
+      </w:r>
+      <w:r>
+        <w:rPr>
+          <w:lang w:val="en-US"/>
+        </w:rPr>
+        <w:t xml:space="preserve"> input entities and the entities stored in the database</w:t>
+      </w:r>
+      <w:r>
+        <w:rPr>
+          <w:lang w:val="en-US"/>
+        </w:rPr>
+        <w:t xml:space="preserve"> to decide if an input entity is equivalent to </w:t>
+      </w:r>
+      <w:r>
+        <w:rPr>
+          <w:lang w:val="en-US"/>
+        </w:rPr>
+        <w:t>each other</w:t>
       </w:r>
       <w:r>
         <w:rPr>
           <w:i/>
           <w:lang w:val="en-US"/>
         </w:rPr>
-        <w:t>reaction annotation</w:t>
-      </w:r>
-      <w:r>
-        <w:rPr>
-          <w:i/>
-          <w:lang w:val="en-US"/>
-        </w:rPr>
         <w:t xml:space="preserve"> </w:t>
       </w:r>
       <w:r>
         <w:rPr>
           <w:lang w:val="en-US"/>
         </w:rPr>
-        <w:t>when a p</w:t>
-      </w:r>
-      <w:r>
-        <w:rPr>
-          <w:lang w:val="en-US"/>
-        </w:rPr>
-        <w:t>articipant is set to perform a role in a reaction.</w:t>
-      </w:r>
-    </w:p>
-    <w:p>
-      <w:pPr>
-        <w:rPr>
-          <w:lang w:val="en-US"/>
-        </w:rPr>
-      </w:pPr>
-      <w:r>
-        <w:rPr>
-          <w:lang w:val="en-US"/>
-        </w:rPr>
-        <w:t>During the analysis process</w:t>
-      </w:r>
-      <w:r>
-        <w:rPr>
-          <w:lang w:val="en-US"/>
-        </w:rPr>
-        <w:t xml:space="preserve">, </w:t>
-      </w:r>
-      <w:r>
-        <w:rPr>
-          <w:lang w:val="en-US"/>
-        </w:rPr>
-        <w:t xml:space="preserve">they search for </w:t>
-      </w:r>
-      <w:r>
-        <w:rPr>
-          <w:lang w:val="en-US"/>
-        </w:rPr>
-        <w:t xml:space="preserve">reactions </w:t>
-      </w:r>
-      <w:r>
-        <w:rPr>
-          <w:lang w:val="en-US"/>
-        </w:rPr>
-        <w:t>containing as participants some of the entities in</w:t>
-      </w:r>
-      <w:r>
-        <w:rPr>
-          <w:lang w:val="en-US"/>
-        </w:rPr>
-        <w:t xml:space="preserve"> the input sample. </w:t>
-      </w:r>
-      <w:r>
-        <w:rPr>
-          <w:lang w:val="en-US"/>
-        </w:rPr>
-        <w:t>They perform an identifiers mapping between</w:t>
-      </w:r>
-      <w:r>
-        <w:rPr>
-          <w:lang w:val="en-US"/>
-        </w:rPr>
-        <w:t xml:space="preserve"> real</w:t>
-      </w:r>
-      <w:r>
-        <w:rPr>
-          <w:lang w:val="en-US"/>
-        </w:rPr>
-        <w:t xml:space="preserve"> input entities and the entities stored in the database</w:t>
-      </w:r>
-      <w:r>
-        <w:rPr>
-          <w:lang w:val="en-US"/>
-        </w:rPr>
-        <w:t xml:space="preserve"> to decide if an input entity is equivalent to </w:t>
-      </w:r>
-      <w:r>
-        <w:rPr>
-          <w:lang w:val="en-US"/>
-        </w:rPr>
-        <w:t>each other</w:t>
-      </w:r>
-      <w:r>
-        <w:rPr>
-          <w:i/>
+        <w:t>(</w:t>
+      </w:r>
+      <w:r>
+        <w:rPr>
+          <w:lang w:val="en-US"/>
+        </w:rPr>
+        <w:t>https://reactome.org/download-data?id=86</w:t>
+      </w:r>
+      <w:r>
+        <w:rPr>
+          <w:lang w:val="en-US"/>
+        </w:rPr>
+        <w:t xml:space="preserve">). </w:t>
+      </w:r>
+    </w:p>
+    <w:p>
+      <w:pPr>
+        <w:rPr>
+          <w:lang w:val="en-US"/>
+        </w:rPr>
+      </w:pPr>
+      <w:r>
+        <w:rPr>
+          <w:lang w:val="en-US"/>
+        </w:rPr>
+        <w:t xml:space="preserve">Therefore, the total space search is based in the definition of the participants of reactions. </w:t>
+      </w:r>
+      <w:r>
+        <w:rPr>
+          <w:lang w:val="en-US"/>
+        </w:rPr>
+        <w:t xml:space="preserve">Pathways are formed by grouping reactions together, then the total number of participants of a pathway is the sum of </w:t>
+      </w:r>
+      <w:commentRangeStart w:id="6"/>
+      <w:r>
+        <w:rPr>
+          <w:highlight w:val="yellow"/>
+          <w:lang w:val="en-US"/>
+        </w:rPr>
+        <w:t>the unique</w:t>
+      </w:r>
+      <w:r>
+        <w:rPr>
           <w:lang w:val="en-US"/>
         </w:rPr>
         <w:t xml:space="preserve"> </w:t>
       </w:r>
-      <w:r>
-        <w:rPr>
-          <w:lang w:val="en-US"/>
-        </w:rPr>
-        <w:t>(</w:t>
-      </w:r>
-      <w:r>
-        <w:rPr>
-          <w:lang w:val="en-US"/>
-        </w:rPr>
-        <w:t>https://reactome.org/download-data?id=86</w:t>
-      </w:r>
-      <w:r>
-        <w:rPr>
-          <w:lang w:val="en-US"/>
-        </w:rPr>
-        <w:t xml:space="preserve">). </w:t>
-      </w:r>
-    </w:p>
-    <w:p>
-      <w:pPr>
-        <w:rPr>
-          <w:lang w:val="en-US"/>
-        </w:rPr>
-      </w:pPr>
-      <w:r>
-        <w:rPr>
-          <w:lang w:val="en-US"/>
-        </w:rPr>
-        <w:t xml:space="preserve">Therefore, the total space search is based in the definition of the participants of reactions. </w:t>
-      </w:r>
-      <w:r>
-        <w:rPr>
-          <w:lang w:val="en-US"/>
-        </w:rPr>
-        <w:t xml:space="preserve">Pathways are formed by grouping reactions together, then the total number of participants of a pathway is the sum of </w:t>
-      </w:r>
-      <w:commentRangeStart w:id="6"/>
-      <w:r>
-        <w:rPr>
-          <w:highlight w:val="yellow"/>
-          <w:lang w:val="en-US"/>
-        </w:rPr>
-        <w:t>the unique</w:t>
-      </w:r>
-      <w:r>
-        <w:rPr>
-          <w:lang w:val="en-US"/>
-        </w:rPr>
-        <w:t xml:space="preserve"> </w:t>
-      </w:r>
       <w:commentRangeEnd w:id="6"/>
       <w:r>
         <w:rPr>
@@ -11652,13 +11792,7 @@
         <w:rPr>
           <w:lang w:val="en-US"/>
         </w:rPr>
-        <w:t xml:space="preserve"> </w:t>
-      </w:r>
-      <w:r>
-        <w:rPr>
-          <w:lang w:val="en-US"/>
-        </w:rPr>
-        <w:t xml:space="preserve">how statistically significant is the </w:t>
+        <w:t xml:space="preserve"> how statistically significant is the </w:t>
       </w:r>
       <w:r>
         <w:rPr>
@@ -12194,6 +12328,7 @@
         </w:rPr>
         <w:t xml:space="preserve">the pathway </w:t>
       </w:r>
+      <w:bookmarkStart w:id="7" w:name="_GoBack"/>
       <w:r>
         <w:rPr>
           <w:rFonts w:ascii="Helvetica" w:hAnsi="Helvetica" w:cs="Helvetica"/>
@@ -12204,6 +12339,7 @@
         </w:rPr>
         <w:t>R-HSA-2219528</w:t>
       </w:r>
+      <w:bookmarkEnd w:id="7"/>
       <w:r>
         <w:rPr>
           <w:lang w:val="en-US"/>
@@ -12253,19 +12389,19 @@
         </w:rPr>
         <w:t xml:space="preserve">This pathway has 984 reaction annotations, from which 162 are not </w:t>
       </w:r>
-      <w:commentRangeStart w:id="7"/>
+      <w:commentRangeStart w:id="8"/>
       <w:r>
         <w:rPr>
           <w:lang w:val="en-US"/>
         </w:rPr>
         <w:t>redundant</w:t>
       </w:r>
-      <w:commentRangeEnd w:id="7"/>
+      <w:commentRangeEnd w:id="8"/>
       <w:r>
         <w:rPr>
           <w:rStyle w:val="CommentReference"/>
         </w:rPr>
-        <w:commentReference w:id="7"/>
+        <w:commentReference w:id="8"/>
       </w:r>
       <w:r>
         <w:rPr>
@@ -12280,19 +12416,19 @@
           <w:lang w:val="en-US"/>
         </w:rPr>
       </w:pPr>
-      <w:commentRangeStart w:id="8"/>
+      <w:commentRangeStart w:id="9"/>
       <w:r>
         <w:rPr>
           <w:lang w:val="en-US"/>
         </w:rPr>
         <w:t xml:space="preserve">Examples </w:t>
       </w:r>
-      <w:commentRangeEnd w:id="8"/>
+      <w:commentRangeEnd w:id="9"/>
       <w:r>
         <w:rPr>
           <w:rStyle w:val="CommentReference"/>
         </w:rPr>
-        <w:commentReference w:id="8"/>
+        <w:commentReference w:id="9"/>
       </w:r>
     </w:p>
     <w:p>
@@ -12308,8 +12444,6 @@
         </w:rPr>
         <w:t>Input</w:t>
       </w:r>
-      <w:bookmarkStart w:id="9" w:name="_GoBack"/>
-      <w:bookmarkEnd w:id="9"/>
     </w:p>
     <w:p>
       <w:pPr>
@@ -13304,6 +13438,11 @@
         <w:rPr>
           <w:lang w:val="en-US"/>
         </w:rPr>
+      </w:r>
+      <w:r>
+        <w:rPr>
+          <w:lang w:val="en-US"/>
+        </w:rPr>
         <w:fldChar w:fldCharType="separate"/>
       </w:r>
       <w:r>
@@ -14928,7 +15067,7 @@
       </w:r>
     </w:p>
   </w:comment>
-  <w:comment w:id="7" w:author="Francisco Hernández" w:date="2017-11-24T12:20:00Z" w:initials="FH">
+  <w:comment w:id="8" w:author="Francisco Hernández" w:date="2017-11-24T12:20:00Z" w:initials="FH">
     <w:p>
       <w:pPr>
         <w:pStyle w:val="CommentText"/>
@@ -14941,7 +15080,7 @@
       </w:r>
     </w:p>
   </w:comment>
-  <w:comment w:id="8" w:author="Francisco Hernández" w:date="2017-11-24T12:20:00Z" w:initials="FH">
+  <w:comment w:id="9" w:author="Francisco Hernández" w:date="2017-11-24T12:20:00Z" w:initials="FH">
     <w:p>
       <w:pPr>
         <w:pStyle w:val="CommentText"/>
@@ -14953,10 +15092,7 @@
         <w:annotationRef/>
       </w:r>
       <w:r>
-        <w:t xml:space="preserve">Take 5 common pathways. </w:t>
-      </w:r>
-      <w:r>
-        <w:t>Perform p-value calculation with the current approach and with the new approach. Then take subsets of the whole set to find out.</w:t>
+        <w:t>Take 5 common pathways. Perform p-value calculation with the current approach and with the new approach. Then take subsets of the whole set to find out.</w:t>
       </w:r>
     </w:p>
   </w:comment>
@@ -15167,6 +15303,119 @@
     </w:lvl>
   </w:abstractNum>
   <w:abstractNum w:abstractNumId="10" w15:restartNumberingAfterBreak="0">
+    <w:nsid w:val="04CD5496"/>
+    <w:multiLevelType w:val="hybridMultilevel"/>
+    <w:tmpl w:val="88DE2268"/>
+    <w:lvl w:ilvl="0" w:tplc="08090001">
+      <w:start w:val="1"/>
+      <w:numFmt w:val="bullet"/>
+      <w:lvlText w:val=""/>
+      <w:lvlJc w:val="left"/>
+      <w:pPr>
+        <w:ind w:left="720" w:hanging="360"/>
+      </w:pPr>
+      <w:rPr>
+        <w:rFonts w:ascii="Symbol" w:hAnsi="Symbol" w:hint="default"/>
+      </w:rPr>
+    </w:lvl>
+    <w:lvl w:ilvl="1" w:tplc="08090003" w:tentative="1">
+      <w:start w:val="1"/>
+      <w:numFmt w:val="bullet"/>
+      <w:lvlText w:val="o"/>
+      <w:lvlJc w:val="left"/>
+      <w:pPr>
+        <w:ind w:left="1440" w:hanging="360"/>
+      </w:pPr>
+      <w:rPr>
+        <w:rFonts w:ascii="Courier New" w:hAnsi="Courier New" w:cs="Courier New" w:hint="default"/>
+      </w:rPr>
+    </w:lvl>
+    <w:lvl w:ilvl="2" w:tplc="08090005" w:tentative="1">
+      <w:start w:val="1"/>
+      <w:numFmt w:val="bullet"/>
+      <w:lvlText w:val=""/>
+      <w:lvlJc w:val="left"/>
+      <w:pPr>
+        <w:ind w:left="2160" w:hanging="360"/>
+      </w:pPr>
+      <w:rPr>
+        <w:rFonts w:ascii="Wingdings" w:hAnsi="Wingdings" w:hint="default"/>
+      </w:rPr>
+    </w:lvl>
+    <w:lvl w:ilvl="3" w:tplc="08090001" w:tentative="1">
+      <w:start w:val="1"/>
+      <w:numFmt w:val="bullet"/>
+      <w:lvlText w:val=""/>
+      <w:lvlJc w:val="left"/>
+      <w:pPr>
+        <w:ind w:left="2880" w:hanging="360"/>
+      </w:pPr>
+      <w:rPr>
+        <w:rFonts w:ascii="Symbol" w:hAnsi="Symbol" w:hint="default"/>
+      </w:rPr>
+    </w:lvl>
+    <w:lvl w:ilvl="4" w:tplc="08090003" w:tentative="1">
+      <w:start w:val="1"/>
+      <w:numFmt w:val="bullet"/>
+      <w:lvlText w:val="o"/>
+      <w:lvlJc w:val="left"/>
+      <w:pPr>
+        <w:ind w:left="3600" w:hanging="360"/>
+      </w:pPr>
+      <w:rPr>
+        <w:rFonts w:ascii="Courier New" w:hAnsi="Courier New" w:cs="Courier New" w:hint="default"/>
+      </w:rPr>
+    </w:lvl>
+    <w:lvl w:ilvl="5" w:tplc="08090005" w:tentative="1">
+      <w:start w:val="1"/>
+      <w:numFmt w:val="bullet"/>
+      <w:lvlText w:val=""/>
+      <w:lvlJc w:val="left"/>
+      <w:pPr>
+        <w:ind w:left="4320" w:hanging="360"/>
+      </w:pPr>
+      <w:rPr>
+        <w:rFonts w:ascii="Wingdings" w:hAnsi="Wingdings" w:hint="default"/>
+      </w:rPr>
+    </w:lvl>
+    <w:lvl w:ilvl="6" w:tplc="08090001" w:tentative="1">
+      <w:start w:val="1"/>
+      <w:numFmt w:val="bullet"/>
+      <w:lvlText w:val=""/>
+      <w:lvlJc w:val="left"/>
+      <w:pPr>
+        <w:ind w:left="5040" w:hanging="360"/>
+      </w:pPr>
+      <w:rPr>
+        <w:rFonts w:ascii="Symbol" w:hAnsi="Symbol" w:hint="default"/>
+      </w:rPr>
+    </w:lvl>
+    <w:lvl w:ilvl="7" w:tplc="08090003" w:tentative="1">
+      <w:start w:val="1"/>
+      <w:numFmt w:val="bullet"/>
+      <w:lvlText w:val="o"/>
+      <w:lvlJc w:val="left"/>
+      <w:pPr>
+        <w:ind w:left="5760" w:hanging="360"/>
+      </w:pPr>
+      <w:rPr>
+        <w:rFonts w:ascii="Courier New" w:hAnsi="Courier New" w:cs="Courier New" w:hint="default"/>
+      </w:rPr>
+    </w:lvl>
+    <w:lvl w:ilvl="8" w:tplc="08090005" w:tentative="1">
+      <w:start w:val="1"/>
+      <w:numFmt w:val="bullet"/>
+      <w:lvlText w:val=""/>
+      <w:lvlJc w:val="left"/>
+      <w:pPr>
+        <w:ind w:left="6480" w:hanging="360"/>
+      </w:pPr>
+      <w:rPr>
+        <w:rFonts w:ascii="Wingdings" w:hAnsi="Wingdings" w:hint="default"/>
+      </w:rPr>
+    </w:lvl>
+  </w:abstractNum>
+  <w:abstractNum w:abstractNumId="11" w15:restartNumberingAfterBreak="0">
     <w:nsid w:val="064A78DC"/>
     <w:multiLevelType w:val="hybridMultilevel"/>
     <w:tmpl w:val="A8C4F1D8"/>
@@ -15278,7 +15527,7 @@
       </w:rPr>
     </w:lvl>
   </w:abstractNum>
-  <w:abstractNum w:abstractNumId="11" w15:restartNumberingAfterBreak="0">
+  <w:abstractNum w:abstractNumId="12" w15:restartNumberingAfterBreak="0">
     <w:nsid w:val="0D4D663C"/>
     <w:multiLevelType w:val="hybridMultilevel"/>
     <w:tmpl w:val="AA341880"/>
@@ -15391,7 +15640,7 @@
       </w:rPr>
     </w:lvl>
   </w:abstractNum>
-  <w:abstractNum w:abstractNumId="12" w15:restartNumberingAfterBreak="0">
+  <w:abstractNum w:abstractNumId="13" w15:restartNumberingAfterBreak="0">
     <w:nsid w:val="0E0508C1"/>
     <w:multiLevelType w:val="hybridMultilevel"/>
     <w:tmpl w:val="F86CFEF0"/>
@@ -15504,7 +15753,7 @@
       </w:rPr>
     </w:lvl>
   </w:abstractNum>
-  <w:abstractNum w:abstractNumId="13" w15:restartNumberingAfterBreak="0">
+  <w:abstractNum w:abstractNumId="14" w15:restartNumberingAfterBreak="0">
     <w:nsid w:val="12323C4D"/>
     <w:multiLevelType w:val="hybridMultilevel"/>
     <w:tmpl w:val="3990A9C6"/>
@@ -15617,7 +15866,7 @@
       </w:rPr>
     </w:lvl>
   </w:abstractNum>
-  <w:abstractNum w:abstractNumId="14" w15:restartNumberingAfterBreak="0">
+  <w:abstractNum w:abstractNumId="15" w15:restartNumberingAfterBreak="0">
     <w:nsid w:val="13776E5C"/>
     <w:multiLevelType w:val="hybridMultilevel"/>
     <w:tmpl w:val="A6C68632"/>
@@ -15730,7 +15979,7 @@
       </w:rPr>
     </w:lvl>
   </w:abstractNum>
-  <w:abstractNum w:abstractNumId="15" w15:restartNumberingAfterBreak="0">
+  <w:abstractNum w:abstractNumId="16" w15:restartNumberingAfterBreak="0">
     <w:nsid w:val="265E2054"/>
     <w:multiLevelType w:val="hybridMultilevel"/>
     <w:tmpl w:val="009E2436"/>
@@ -15842,7 +16091,7 @@
       </w:rPr>
     </w:lvl>
   </w:abstractNum>
-  <w:abstractNum w:abstractNumId="16" w15:restartNumberingAfterBreak="0">
+  <w:abstractNum w:abstractNumId="17" w15:restartNumberingAfterBreak="0">
     <w:nsid w:val="2ADD20EA"/>
     <w:multiLevelType w:val="hybridMultilevel"/>
     <w:tmpl w:val="59684BAC"/>
@@ -15954,7 +16203,7 @@
       </w:rPr>
     </w:lvl>
   </w:abstractNum>
-  <w:abstractNum w:abstractNumId="17" w15:restartNumberingAfterBreak="0">
+  <w:abstractNum w:abstractNumId="18" w15:restartNumberingAfterBreak="0">
     <w:nsid w:val="42A026D2"/>
     <w:multiLevelType w:val="hybridMultilevel"/>
     <w:tmpl w:val="000C1826"/>
@@ -16067,7 +16316,7 @@
       </w:rPr>
     </w:lvl>
   </w:abstractNum>
-  <w:abstractNum w:abstractNumId="18" w15:restartNumberingAfterBreak="0">
+  <w:abstractNum w:abstractNumId="19" w15:restartNumberingAfterBreak="0">
     <w:nsid w:val="514E7695"/>
     <w:multiLevelType w:val="hybridMultilevel"/>
     <w:tmpl w:val="EBDE3840"/>
@@ -16179,7 +16428,7 @@
       </w:rPr>
     </w:lvl>
   </w:abstractNum>
-  <w:abstractNum w:abstractNumId="19" w15:restartNumberingAfterBreak="0">
+  <w:abstractNum w:abstractNumId="20" w15:restartNumberingAfterBreak="0">
     <w:nsid w:val="57BD2634"/>
     <w:multiLevelType w:val="hybridMultilevel"/>
     <w:tmpl w:val="C9C4E8A4"/>
@@ -16291,7 +16540,7 @@
       </w:rPr>
     </w:lvl>
   </w:abstractNum>
-  <w:abstractNum w:abstractNumId="20" w15:restartNumberingAfterBreak="0">
+  <w:abstractNum w:abstractNumId="21" w15:restartNumberingAfterBreak="0">
     <w:nsid w:val="5AC5722C"/>
     <w:multiLevelType w:val="hybridMultilevel"/>
     <w:tmpl w:val="BCC21796"/>
@@ -16404,7 +16653,7 @@
       </w:rPr>
     </w:lvl>
   </w:abstractNum>
-  <w:abstractNum w:abstractNumId="21" w15:restartNumberingAfterBreak="0">
+  <w:abstractNum w:abstractNumId="22" w15:restartNumberingAfterBreak="0">
     <w:nsid w:val="5C392DFB"/>
     <w:multiLevelType w:val="multilevel"/>
     <w:tmpl w:val="2336224E"/>
@@ -16499,7 +16748,7 @@
       </w:pPr>
     </w:lvl>
   </w:abstractNum>
-  <w:abstractNum w:abstractNumId="22" w15:restartNumberingAfterBreak="0">
+  <w:abstractNum w:abstractNumId="23" w15:restartNumberingAfterBreak="0">
     <w:nsid w:val="6AB74A38"/>
     <w:multiLevelType w:val="hybridMultilevel"/>
     <w:tmpl w:val="A8C4F1D8"/>
@@ -16642,43 +16891,46 @@
     <w:abstractNumId w:val="0"/>
   </w:num>
   <w:num w:numId="11">
+    <w:abstractNumId w:val="22"/>
+  </w:num>
+  <w:num w:numId="12">
+    <w:abstractNumId w:val="14"/>
+  </w:num>
+  <w:num w:numId="13">
+    <w:abstractNumId w:val="13"/>
+  </w:num>
+  <w:num w:numId="14">
     <w:abstractNumId w:val="21"/>
   </w:num>
-  <w:num w:numId="12">
-    <w:abstractNumId w:val="13"/>
+  <w:num w:numId="15">
+    <w:abstractNumId w:val="17"/>
   </w:num>
-  <w:num w:numId="13">
+  <w:num w:numId="16">
+    <w:abstractNumId w:val="18"/>
+  </w:num>
+  <w:num w:numId="17">
+    <w:abstractNumId w:val="16"/>
+  </w:num>
+  <w:num w:numId="18">
+    <w:abstractNumId w:val="19"/>
+  </w:num>
+  <w:num w:numId="19">
+    <w:abstractNumId w:val="20"/>
+  </w:num>
+  <w:num w:numId="20">
+    <w:abstractNumId w:val="23"/>
+  </w:num>
+  <w:num w:numId="21">
+    <w:abstractNumId w:val="11"/>
+  </w:num>
+  <w:num w:numId="22">
+    <w:abstractNumId w:val="15"/>
+  </w:num>
+  <w:num w:numId="23">
     <w:abstractNumId w:val="12"/>
   </w:num>
-  <w:num w:numId="14">
-    <w:abstractNumId w:val="20"/>
-  </w:num>
-  <w:num w:numId="15">
-    <w:abstractNumId w:val="16"/>
-  </w:num>
-  <w:num w:numId="16">
-    <w:abstractNumId w:val="17"/>
-  </w:num>
-  <w:num w:numId="17">
-    <w:abstractNumId w:val="15"/>
-  </w:num>
-  <w:num w:numId="18">
-    <w:abstractNumId w:val="18"/>
-  </w:num>
-  <w:num w:numId="19">
-    <w:abstractNumId w:val="19"/>
-  </w:num>
-  <w:num w:numId="20">
-    <w:abstractNumId w:val="22"/>
-  </w:num>
-  <w:num w:numId="21">
+  <w:num w:numId="24">
     <w:abstractNumId w:val="10"/>
-  </w:num>
-  <w:num w:numId="22">
-    <w:abstractNumId w:val="14"/>
-  </w:num>
-  <w:num w:numId="23">
-    <w:abstractNumId w:val="11"/>
   </w:num>
 </w:numbering>
 </file>
@@ -17329,6 +17581,7 @@
   <w:style w:type="character" w:default="1" w:styleId="DefaultParagraphFont">
     <w:name w:val="Default Paragraph Font"/>
     <w:uiPriority w:val="1"/>
+    <w:semiHidden/>
     <w:unhideWhenUsed/>
   </w:style>
   <w:style w:type="table" w:default="1" w:styleId="TableNormal">

</xml_diff>